<commit_message>
Finish the three topic.
</commit_message>
<xml_diff>
--- a/STP.docx
+++ b/STP.docx
@@ -539,7 +539,7 @@
         <w:br w:type="page"/>
       </w:r>
     </w:p>
-    <w:bookmarkStart w:id="0" w:name="_Toc512955023" w:displacedByCustomXml="next"/>
+    <w:bookmarkStart w:id="0" w:name="_Toc512961164" w:displacedByCustomXml="next"/>
     <w:sdt>
       <w:sdtPr>
         <w:rPr>
@@ -596,7 +596,7 @@
           <w:r>
             <w:fldChar w:fldCharType="separate"/>
           </w:r>
-          <w:hyperlink w:anchor="_Toc512955023" w:history="1">
+          <w:hyperlink w:anchor="_Toc512961164" w:history="1">
             <w:r>
               <w:rPr>
                 <w:rStyle w:val="af3"/>
@@ -625,7 +625,7 @@
                 <w:noProof/>
                 <w:webHidden/>
               </w:rPr>
-              <w:instrText xml:space="preserve"> PAGEREF _Toc512955023 \h </w:instrText>
+              <w:instrText xml:space="preserve"> PAGEREF _Toc512961164 \h </w:instrText>
             </w:r>
             <w:r>
               <w:rPr>
@@ -670,7 +670,7 @@
               <w:kern w:val="2"/>
             </w:rPr>
           </w:pPr>
-          <w:hyperlink w:anchor="_Toc512955024" w:history="1">
+          <w:hyperlink w:anchor="_Toc512961165" w:history="1">
             <w:r>
               <w:rPr>
                 <w:rStyle w:val="af3"/>
@@ -717,81 +717,7 @@
                 <w:noProof/>
                 <w:webHidden/>
               </w:rPr>
-              <w:instrText xml:space="preserve"> PAGEREF _Toc512955024 \h </w:instrText>
-            </w:r>
-            <w:r>
-              <w:rPr>
-                <w:noProof/>
-                <w:webHidden/>
-              </w:rPr>
-            </w:r>
-            <w:r>
-              <w:rPr>
-                <w:noProof/>
-                <w:webHidden/>
-              </w:rPr>
-              <w:fldChar w:fldCharType="separate"/>
-            </w:r>
-            <w:r>
-              <w:rPr>
-                <w:noProof/>
-                <w:webHidden/>
-              </w:rPr>
-              <w:t>4</w:t>
-            </w:r>
-            <w:r>
-              <w:rPr>
-                <w:noProof/>
-                <w:webHidden/>
-              </w:rPr>
-              <w:fldChar w:fldCharType="end"/>
-            </w:r>
-          </w:hyperlink>
-        </w:p>
-        <w:p>
-          <w:pPr>
-            <w:pStyle w:val="11"/>
-            <w:tabs>
-              <w:tab w:val="right" w:leader="dot" w:pos="8296"/>
-            </w:tabs>
-            <w:rPr>
-              <w:rFonts w:asciiTheme="minorHAnsi" w:eastAsiaTheme="minorEastAsia" w:hAnsiTheme="minorHAnsi"/>
-              <w:noProof/>
-              <w:color w:val="auto"/>
-              <w:kern w:val="2"/>
-            </w:rPr>
-          </w:pPr>
-          <w:hyperlink w:anchor="_Toc512955025" w:history="1">
-            <w:r>
-              <w:rPr>
-                <w:rStyle w:val="af3"/>
-                <w:rFonts w:cs="Times New Roman"/>
-                <w:i/>
-                <w:iCs/>
-                <w:noProof/>
-              </w:rPr>
-              <w:t>Specify the unique identifier assigned to this test plan.</w:t>
-            </w:r>
-            <w:r>
-              <w:rPr>
-                <w:noProof/>
-                <w:webHidden/>
-              </w:rPr>
-              <w:tab/>
-            </w:r>
-            <w:r>
-              <w:rPr>
-                <w:noProof/>
-                <w:webHidden/>
-              </w:rPr>
-              <w:fldChar w:fldCharType="begin"/>
-            </w:r>
-            <w:r>
-              <w:rPr>
-                <w:noProof/>
-                <w:webHidden/>
-              </w:rPr>
-              <w:instrText xml:space="preserve"> PAGEREF _Toc512955025 \h </w:instrText>
+              <w:instrText xml:space="preserve"> PAGEREF _Toc512961165 \h </w:instrText>
             </w:r>
             <w:r>
               <w:rPr>
@@ -836,7 +762,7 @@
               <w:kern w:val="2"/>
             </w:rPr>
           </w:pPr>
-          <w:hyperlink w:anchor="_Toc512955026" w:history="1">
+          <w:hyperlink w:anchor="_Toc512961166" w:history="1">
             <w:r>
               <w:rPr>
                 <w:rStyle w:val="af3"/>
@@ -883,101 +809,7 @@
                 <w:noProof/>
                 <w:webHidden/>
               </w:rPr>
-              <w:instrText xml:space="preserve"> PAGEREF _Toc512955026 \h </w:instrText>
-            </w:r>
-            <w:r>
-              <w:rPr>
-                <w:noProof/>
-                <w:webHidden/>
-              </w:rPr>
-            </w:r>
-            <w:r>
-              <w:rPr>
-                <w:noProof/>
-                <w:webHidden/>
-              </w:rPr>
-              <w:fldChar w:fldCharType="separate"/>
-            </w:r>
-            <w:r>
-              <w:rPr>
-                <w:noProof/>
-                <w:webHidden/>
-              </w:rPr>
-              <w:t>4</w:t>
-            </w:r>
-            <w:r>
-              <w:rPr>
-                <w:noProof/>
-                <w:webHidden/>
-              </w:rPr>
-              <w:fldChar w:fldCharType="end"/>
-            </w:r>
-          </w:hyperlink>
-        </w:p>
-        <w:p>
-          <w:pPr>
-            <w:pStyle w:val="11"/>
-            <w:tabs>
-              <w:tab w:val="right" w:leader="dot" w:pos="8296"/>
-            </w:tabs>
-            <w:rPr>
-              <w:rFonts w:asciiTheme="minorHAnsi" w:eastAsiaTheme="minorEastAsia" w:hAnsiTheme="minorHAnsi"/>
-              <w:noProof/>
-              <w:color w:val="auto"/>
-              <w:kern w:val="2"/>
-            </w:rPr>
-          </w:pPr>
-          <w:hyperlink w:anchor="_Toc512955027" w:history="1">
-            <w:r>
-              <w:rPr>
-                <w:rStyle w:val="af3"/>
-                <w:rFonts w:cs="Times New Roman"/>
-                <w:i/>
-                <w:iCs/>
-                <w:noProof/>
-              </w:rPr>
-              <w:t>Describe the intent and purpose of the test plan. Summarize the software items and features to be tested.</w:t>
-            </w:r>
-            <w:r>
-              <w:rPr>
-                <w:rStyle w:val="af3"/>
-                <w:rFonts w:ascii="Book Antiqua" w:hAnsi="Book Antiqua"/>
-                <w:b/>
-                <w:bCs/>
-                <w:noProof/>
-              </w:rPr>
-              <w:t xml:space="preserve">  </w:t>
-            </w:r>
-            <w:r>
-              <w:rPr>
-                <w:rStyle w:val="af3"/>
-                <w:rFonts w:cs="Times New Roman"/>
-                <w:i/>
-                <w:iCs/>
-                <w:noProof/>
-              </w:rPr>
-              <w:t>List of related documents such as: Requirement Specifications, Design Specifications.</w:t>
-            </w:r>
-            <w:r>
-              <w:rPr>
-                <w:noProof/>
-                <w:webHidden/>
-              </w:rPr>
-              <w:tab/>
-            </w:r>
-            <w:r>
-              <w:rPr>
-                <w:noProof/>
-                <w:webHidden/>
-              </w:rPr>
-              <w:fldChar w:fldCharType="begin"/>
-            </w:r>
-            <w:r>
-              <w:rPr>
-                <w:noProof/>
-                <w:webHidden/>
-              </w:rPr>
-              <w:instrText xml:space="preserve"> PAGEREF _Toc512955027 \h </w:instrText>
+              <w:instrText xml:space="preserve"> PAGEREF _Toc512961166 \h </w:instrText>
             </w:r>
             <w:r>
               <w:rPr>
@@ -1022,7 +854,7 @@
               <w:kern w:val="2"/>
             </w:rPr>
           </w:pPr>
-          <w:hyperlink w:anchor="_Toc512955028" w:history="1">
+          <w:hyperlink w:anchor="_Toc512961167" w:history="1">
             <w:r>
               <w:rPr>
                 <w:rStyle w:val="af3"/>
@@ -1069,81 +901,7 @@
                 <w:noProof/>
                 <w:webHidden/>
               </w:rPr>
-              <w:instrText xml:space="preserve"> PAGEREF _Toc512955028 \h </w:instrText>
-            </w:r>
-            <w:r>
-              <w:rPr>
-                <w:noProof/>
-                <w:webHidden/>
-              </w:rPr>
-            </w:r>
-            <w:r>
-              <w:rPr>
-                <w:noProof/>
-                <w:webHidden/>
-              </w:rPr>
-              <w:fldChar w:fldCharType="separate"/>
-            </w:r>
-            <w:r>
-              <w:rPr>
-                <w:noProof/>
-                <w:webHidden/>
-              </w:rPr>
-              <w:t>4</w:t>
-            </w:r>
-            <w:r>
-              <w:rPr>
-                <w:noProof/>
-                <w:webHidden/>
-              </w:rPr>
-              <w:fldChar w:fldCharType="end"/>
-            </w:r>
-          </w:hyperlink>
-        </w:p>
-        <w:p>
-          <w:pPr>
-            <w:pStyle w:val="11"/>
-            <w:tabs>
-              <w:tab w:val="right" w:leader="dot" w:pos="8296"/>
-            </w:tabs>
-            <w:rPr>
-              <w:rFonts w:asciiTheme="minorHAnsi" w:eastAsiaTheme="minorEastAsia" w:hAnsiTheme="minorHAnsi"/>
-              <w:noProof/>
-              <w:color w:val="auto"/>
-              <w:kern w:val="2"/>
-            </w:rPr>
-          </w:pPr>
-          <w:hyperlink w:anchor="_Toc512955029" w:history="1">
-            <w:r>
-              <w:rPr>
-                <w:rStyle w:val="af3"/>
-                <w:rFonts w:cs="Times New Roman"/>
-                <w:i/>
-                <w:iCs/>
-                <w:noProof/>
-              </w:rPr>
-              <w:t>Identify the test items or programs. References to related documents such as requirements specification, design specification, users guide, operations guide, installation guide. Note the difference: a test item is a component of the system - a configuration item - while a feature is a functional aspect of the system.</w:t>
-            </w:r>
-            <w:r>
-              <w:rPr>
-                <w:noProof/>
-                <w:webHidden/>
-              </w:rPr>
-              <w:tab/>
-            </w:r>
-            <w:r>
-              <w:rPr>
-                <w:noProof/>
-                <w:webHidden/>
-              </w:rPr>
-              <w:fldChar w:fldCharType="begin"/>
-            </w:r>
-            <w:r>
-              <w:rPr>
-                <w:noProof/>
-                <w:webHidden/>
-              </w:rPr>
-              <w:instrText xml:space="preserve"> PAGEREF _Toc512955029 \h </w:instrText>
+              <w:instrText xml:space="preserve"> PAGEREF _Toc512961167 \h </w:instrText>
             </w:r>
             <w:r>
               <w:rPr>
@@ -1188,7 +946,7 @@
               <w:kern w:val="2"/>
             </w:rPr>
           </w:pPr>
-          <w:hyperlink w:anchor="_Toc512955030" w:history="1">
+          <w:hyperlink w:anchor="_Toc512961168" w:history="1">
             <w:r>
               <w:rPr>
                 <w:rStyle w:val="af3"/>
@@ -1235,7 +993,7 @@
                 <w:noProof/>
                 <w:webHidden/>
               </w:rPr>
-              <w:instrText xml:space="preserve"> PAGEREF _Toc512955030 \h </w:instrText>
+              <w:instrText xml:space="preserve"> PAGEREF _Toc512961168 \h </w:instrText>
             </w:r>
             <w:r>
               <w:rPr>
@@ -1255,7 +1013,7 @@
                 <w:noProof/>
                 <w:webHidden/>
               </w:rPr>
-              <w:t>4</w:t>
+              <w:t>6</w:t>
             </w:r>
             <w:r>
               <w:rPr>
@@ -1279,7 +1037,7 @@
               <w:kern w:val="2"/>
             </w:rPr>
           </w:pPr>
-          <w:hyperlink w:anchor="_Toc512955031" w:history="1">
+          <w:hyperlink w:anchor="_Toc512961169" w:history="1">
             <w:r>
               <w:rPr>
                 <w:rStyle w:val="af3"/>
@@ -1327,7 +1085,7 @@
                 <w:noProof/>
                 <w:webHidden/>
               </w:rPr>
-              <w:instrText xml:space="preserve"> PAGEREF _Toc512955031 \h </w:instrText>
+              <w:instrText xml:space="preserve"> PAGEREF _Toc512961169 \h </w:instrText>
             </w:r>
             <w:r>
               <w:rPr>
@@ -1347,7 +1105,7 @@
                 <w:noProof/>
                 <w:webHidden/>
               </w:rPr>
-              <w:t>4</w:t>
+              <w:t>6</w:t>
             </w:r>
             <w:r>
               <w:rPr>
@@ -1372,7 +1130,7 @@
               <w:kern w:val="2"/>
             </w:rPr>
           </w:pPr>
-          <w:hyperlink w:anchor="_Toc512955032" w:history="1">
+          <w:hyperlink w:anchor="_Toc512961170" w:history="1">
             <w:r>
               <w:rPr>
                 <w:rStyle w:val="af3"/>
@@ -1419,7 +1177,7 @@
                 <w:noProof/>
                 <w:webHidden/>
               </w:rPr>
-              <w:instrText xml:space="preserve"> PAGEREF _Toc512955032 \h </w:instrText>
+              <w:instrText xml:space="preserve"> PAGEREF _Toc512961170 \h </w:instrText>
             </w:r>
             <w:r>
               <w:rPr>
@@ -1439,7 +1197,7 @@
                 <w:noProof/>
                 <w:webHidden/>
               </w:rPr>
-              <w:t>4</w:t>
+              <w:t>6</w:t>
             </w:r>
             <w:r>
               <w:rPr>
@@ -1463,7 +1221,7 @@
               <w:kern w:val="2"/>
             </w:rPr>
           </w:pPr>
-          <w:hyperlink w:anchor="_Toc512955033" w:history="1">
+          <w:hyperlink w:anchor="_Toc512961171" w:history="1">
             <w:r>
               <w:rPr>
                 <w:rStyle w:val="af3"/>
@@ -1493,7 +1251,7 @@
                 <w:noProof/>
                 <w:webHidden/>
               </w:rPr>
-              <w:instrText xml:space="preserve"> PAGEREF _Toc512955033 \h </w:instrText>
+              <w:instrText xml:space="preserve"> PAGEREF _Toc512961171 \h </w:instrText>
             </w:r>
             <w:r>
               <w:rPr>
@@ -1513,7 +1271,7 @@
                 <w:noProof/>
                 <w:webHidden/>
               </w:rPr>
-              <w:t>4</w:t>
+              <w:t>6</w:t>
             </w:r>
             <w:r>
               <w:rPr>
@@ -1538,7 +1296,7 @@
               <w:kern w:val="2"/>
             </w:rPr>
           </w:pPr>
-          <w:hyperlink w:anchor="_Toc512955034" w:history="1">
+          <w:hyperlink w:anchor="_Toc512961172" w:history="1">
             <w:r>
               <w:rPr>
                 <w:rStyle w:val="af3"/>
@@ -1585,7 +1343,7 @@
                 <w:noProof/>
                 <w:webHidden/>
               </w:rPr>
-              <w:instrText xml:space="preserve"> PAGEREF _Toc512955034 \h </w:instrText>
+              <w:instrText xml:space="preserve"> PAGEREF _Toc512961172 \h </w:instrText>
             </w:r>
             <w:r>
               <w:rPr>
@@ -1605,7 +1363,7 @@
                 <w:noProof/>
                 <w:webHidden/>
               </w:rPr>
-              <w:t>4</w:t>
+              <w:t>7</w:t>
             </w:r>
             <w:r>
               <w:rPr>
@@ -1629,7 +1387,7 @@
               <w:kern w:val="2"/>
             </w:rPr>
           </w:pPr>
-          <w:hyperlink w:anchor="_Toc512955035" w:history="1">
+          <w:hyperlink w:anchor="_Toc512961173" w:history="1">
             <w:r>
               <w:rPr>
                 <w:rStyle w:val="af3"/>
@@ -1659,7 +1417,7 @@
                 <w:noProof/>
                 <w:webHidden/>
               </w:rPr>
-              <w:instrText xml:space="preserve"> PAGEREF _Toc512955035 \h </w:instrText>
+              <w:instrText xml:space="preserve"> PAGEREF _Toc512961173 \h </w:instrText>
             </w:r>
             <w:r>
               <w:rPr>
@@ -1679,7 +1437,7 @@
                 <w:noProof/>
                 <w:webHidden/>
               </w:rPr>
-              <w:t>4</w:t>
+              <w:t>7</w:t>
             </w:r>
             <w:r>
               <w:rPr>
@@ -1704,7 +1462,7 @@
               <w:kern w:val="2"/>
             </w:rPr>
           </w:pPr>
-          <w:hyperlink w:anchor="_Toc512955036" w:history="1">
+          <w:hyperlink w:anchor="_Toc512961174" w:history="1">
             <w:r>
               <w:rPr>
                 <w:rStyle w:val="af3"/>
@@ -1751,7 +1509,7 @@
                 <w:noProof/>
                 <w:webHidden/>
               </w:rPr>
-              <w:instrText xml:space="preserve"> PAGEREF _Toc512955036 \h </w:instrText>
+              <w:instrText xml:space="preserve"> PAGEREF _Toc512961174 \h </w:instrText>
             </w:r>
             <w:r>
               <w:rPr>
@@ -1771,7 +1529,7 @@
                 <w:noProof/>
                 <w:webHidden/>
               </w:rPr>
-              <w:t>4</w:t>
+              <w:t>7</w:t>
             </w:r>
             <w:r>
               <w:rPr>
@@ -1795,7 +1553,7 @@
               <w:kern w:val="2"/>
             </w:rPr>
           </w:pPr>
-          <w:hyperlink w:anchor="_Toc512955037" w:history="1">
+          <w:hyperlink w:anchor="_Toc512961175" w:history="1">
             <w:r>
               <w:rPr>
                 <w:rStyle w:val="af3"/>
@@ -1825,7 +1583,7 @@
                 <w:noProof/>
                 <w:webHidden/>
               </w:rPr>
-              <w:instrText xml:space="preserve"> PAGEREF _Toc512955037 \h </w:instrText>
+              <w:instrText xml:space="preserve"> PAGEREF _Toc512961175 \h </w:instrText>
             </w:r>
             <w:r>
               <w:rPr>
@@ -1845,7 +1603,7 @@
                 <w:noProof/>
                 <w:webHidden/>
               </w:rPr>
-              <w:t>5</w:t>
+              <w:t>7</w:t>
             </w:r>
             <w:r>
               <w:rPr>
@@ -1870,7 +1628,7 @@
               <w:kern w:val="2"/>
             </w:rPr>
           </w:pPr>
-          <w:hyperlink w:anchor="_Toc512955038" w:history="1">
+          <w:hyperlink w:anchor="_Toc512961176" w:history="1">
             <w:r>
               <w:rPr>
                 <w:rStyle w:val="af3"/>
@@ -1917,7 +1675,7 @@
                 <w:noProof/>
                 <w:webHidden/>
               </w:rPr>
-              <w:instrText xml:space="preserve"> PAGEREF _Toc512955038 \h </w:instrText>
+              <w:instrText xml:space="preserve"> PAGEREF _Toc512961176 \h </w:instrText>
             </w:r>
             <w:r>
               <w:rPr>
@@ -1937,7 +1695,7 @@
                 <w:noProof/>
                 <w:webHidden/>
               </w:rPr>
-              <w:t>5</w:t>
+              <w:t>7</w:t>
             </w:r>
             <w:r>
               <w:rPr>
@@ -1961,7 +1719,7 @@
               <w:kern w:val="2"/>
             </w:rPr>
           </w:pPr>
-          <w:hyperlink w:anchor="_Toc512955039" w:history="1">
+          <w:hyperlink w:anchor="_Toc512961177" w:history="1">
             <w:r>
               <w:rPr>
                 <w:rStyle w:val="af3"/>
@@ -1991,7 +1749,7 @@
                 <w:noProof/>
                 <w:webHidden/>
               </w:rPr>
-              <w:instrText xml:space="preserve"> PAGEREF _Toc512955039 \h </w:instrText>
+              <w:instrText xml:space="preserve"> PAGEREF _Toc512961177 \h </w:instrText>
             </w:r>
             <w:r>
               <w:rPr>
@@ -2011,7 +1769,7 @@
                 <w:noProof/>
                 <w:webHidden/>
               </w:rPr>
-              <w:t>5</w:t>
+              <w:t>7</w:t>
             </w:r>
             <w:r>
               <w:rPr>
@@ -2036,7 +1794,7 @@
               <w:kern w:val="2"/>
             </w:rPr>
           </w:pPr>
-          <w:hyperlink w:anchor="_Toc512955040" w:history="1">
+          <w:hyperlink w:anchor="_Toc512961178" w:history="1">
             <w:r>
               <w:rPr>
                 <w:rStyle w:val="af3"/>
@@ -2083,7 +1841,7 @@
                 <w:noProof/>
                 <w:webHidden/>
               </w:rPr>
-              <w:instrText xml:space="preserve"> PAGEREF _Toc512955040 \h </w:instrText>
+              <w:instrText xml:space="preserve"> PAGEREF _Toc512961178 \h </w:instrText>
             </w:r>
             <w:r>
               <w:rPr>
@@ -2103,7 +1861,7 @@
                 <w:noProof/>
                 <w:webHidden/>
               </w:rPr>
-              <w:t>5</w:t>
+              <w:t>7</w:t>
             </w:r>
             <w:r>
               <w:rPr>
@@ -2127,7 +1885,7 @@
               <w:kern w:val="2"/>
             </w:rPr>
           </w:pPr>
-          <w:hyperlink w:anchor="_Toc512955041" w:history="1">
+          <w:hyperlink w:anchor="_Toc512961179" w:history="1">
             <w:r>
               <w:rPr>
                 <w:rStyle w:val="af3"/>
@@ -2136,18 +1894,7 @@
                 <w:iCs/>
                 <w:noProof/>
               </w:rPr>
-              <w:t xml:space="preserve">Identify the set of tasks necessary to prepare for and perform testing. Identify all </w:t>
-            </w:r>
-            <w:r>
-              <w:rPr>
-                <w:rStyle w:val="af3"/>
-                <w:rFonts w:cs="Times New Roman"/>
-                <w:i/>
-                <w:iCs/>
-                <w:noProof/>
-              </w:rPr>
-              <w:lastRenderedPageBreak/>
-              <w:t>intertask dependencies and any special skills required.</w:t>
+              <w:t>Identify the set of tasks necessary to prepare for and perform testing. Identify all intertask dependencies and any special skills required.</w:t>
             </w:r>
             <w:r>
               <w:rPr>
@@ -2168,7 +1915,7 @@
                 <w:noProof/>
                 <w:webHidden/>
               </w:rPr>
-              <w:instrText xml:space="preserve"> PAGEREF _Toc512955041 \h </w:instrText>
+              <w:instrText xml:space="preserve"> PAGEREF _Toc512961179 \h </w:instrText>
             </w:r>
             <w:r>
               <w:rPr>
@@ -2188,7 +1935,7 @@
                 <w:noProof/>
                 <w:webHidden/>
               </w:rPr>
-              <w:t>5</w:t>
+              <w:t>7</w:t>
             </w:r>
             <w:r>
               <w:rPr>
@@ -2213,7 +1960,7 @@
               <w:kern w:val="2"/>
             </w:rPr>
           </w:pPr>
-          <w:hyperlink w:anchor="_Toc512955042" w:history="1">
+          <w:hyperlink w:anchor="_Toc512961180" w:history="1">
             <w:r>
               <w:rPr>
                 <w:rStyle w:val="af3"/>
@@ -2260,7 +2007,7 @@
                 <w:noProof/>
                 <w:webHidden/>
               </w:rPr>
-              <w:instrText xml:space="preserve"> PAGEREF _Toc512955042 \h </w:instrText>
+              <w:instrText xml:space="preserve"> PAGEREF _Toc512961180 \h </w:instrText>
             </w:r>
             <w:r>
               <w:rPr>
@@ -2280,7 +2027,7 @@
                 <w:noProof/>
                 <w:webHidden/>
               </w:rPr>
-              <w:t>5</w:t>
+              <w:t>7</w:t>
             </w:r>
             <w:r>
               <w:rPr>
@@ -2304,7 +2051,7 @@
               <w:kern w:val="2"/>
             </w:rPr>
           </w:pPr>
-          <w:hyperlink w:anchor="_Toc512955043" w:history="1">
+          <w:hyperlink w:anchor="_Toc512961181" w:history="1">
             <w:r>
               <w:rPr>
                 <w:rStyle w:val="af3"/>
@@ -2334,7 +2081,7 @@
                 <w:noProof/>
                 <w:webHidden/>
               </w:rPr>
-              <w:instrText xml:space="preserve"> PAGEREF _Toc512955043 \h </w:instrText>
+              <w:instrText xml:space="preserve"> PAGEREF _Toc512961181 \h </w:instrText>
             </w:r>
             <w:r>
               <w:rPr>
@@ -2354,7 +2101,7 @@
                 <w:noProof/>
                 <w:webHidden/>
               </w:rPr>
-              <w:t>5</w:t>
+              <w:t>7</w:t>
             </w:r>
             <w:r>
               <w:rPr>
@@ -2379,7 +2126,7 @@
               <w:kern w:val="2"/>
             </w:rPr>
           </w:pPr>
-          <w:hyperlink w:anchor="_Toc512955044" w:history="1">
+          <w:hyperlink w:anchor="_Toc512961182" w:history="1">
             <w:r>
               <w:rPr>
                 <w:rStyle w:val="af3"/>
@@ -2426,7 +2173,7 @@
                 <w:noProof/>
                 <w:webHidden/>
               </w:rPr>
-              <w:instrText xml:space="preserve"> PAGEREF _Toc512955044 \h </w:instrText>
+              <w:instrText xml:space="preserve"> PAGEREF _Toc512961182 \h </w:instrText>
             </w:r>
             <w:r>
               <w:rPr>
@@ -2446,7 +2193,7 @@
                 <w:noProof/>
                 <w:webHidden/>
               </w:rPr>
-              <w:t>5</w:t>
+              <w:t>7</w:t>
             </w:r>
             <w:r>
               <w:rPr>
@@ -2470,7 +2217,7 @@
               <w:kern w:val="2"/>
             </w:rPr>
           </w:pPr>
-          <w:hyperlink w:anchor="_Toc512955045" w:history="1">
+          <w:hyperlink w:anchor="_Toc512961183" w:history="1">
             <w:r>
               <w:rPr>
                 <w:rStyle w:val="af3"/>
@@ -2497,15 +2244,7 @@
                 <w:iCs/>
                 <w:noProof/>
               </w:rPr>
-              <w:t>Identify groups responsible for providing the test items identified in the Test Items section.</w:t>
-            </w:r>
-            <w:r>
-              <w:rPr>
-                <w:rStyle w:val="af3"/>
-                <w:rFonts w:cs="Times New Roman"/>
-                <w:noProof/>
-              </w:rPr>
-              <w:t>  </w:t>
+              <w:t xml:space="preserve">Identify groups responsible for providing the test </w:t>
             </w:r>
             <w:r>
               <w:rPr>
@@ -2515,6 +2254,25 @@
                 <w:iCs/>
                 <w:noProof/>
               </w:rPr>
+              <w:lastRenderedPageBreak/>
+              <w:t>items identified in the Test Items section.</w:t>
+            </w:r>
+            <w:r>
+              <w:rPr>
+                <w:rStyle w:val="af3"/>
+                <w:rFonts w:cs="Times New Roman"/>
+                <w:noProof/>
+              </w:rPr>
+              <w:t>  </w:t>
+            </w:r>
+            <w:r>
+              <w:rPr>
+                <w:rStyle w:val="af3"/>
+                <w:rFonts w:cs="Times New Roman"/>
+                <w:i/>
+                <w:iCs/>
+                <w:noProof/>
+              </w:rPr>
               <w:t>Identify groups responsible for providing the environmental needs identified in the Environmental Needs section. Describe their roles and responsibilities.</w:t>
             </w:r>
             <w:r>
@@ -2536,7 +2294,7 @@
                 <w:noProof/>
                 <w:webHidden/>
               </w:rPr>
-              <w:instrText xml:space="preserve"> PAGEREF _Toc512955045 \h </w:instrText>
+              <w:instrText xml:space="preserve"> PAGEREF _Toc512961183 \h </w:instrText>
             </w:r>
             <w:r>
               <w:rPr>
@@ -2556,7 +2314,7 @@
                 <w:noProof/>
                 <w:webHidden/>
               </w:rPr>
-              <w:t>5</w:t>
+              <w:t>7</w:t>
             </w:r>
             <w:r>
               <w:rPr>
@@ -2581,7 +2339,7 @@
               <w:kern w:val="2"/>
             </w:rPr>
           </w:pPr>
-          <w:hyperlink w:anchor="_Toc512955046" w:history="1">
+          <w:hyperlink w:anchor="_Toc512961184" w:history="1">
             <w:r>
               <w:rPr>
                 <w:rStyle w:val="af3"/>
@@ -2628,7 +2386,7 @@
                 <w:noProof/>
                 <w:webHidden/>
               </w:rPr>
-              <w:instrText xml:space="preserve"> PAGEREF _Toc512955046 \h </w:instrText>
+              <w:instrText xml:space="preserve"> PAGEREF _Toc512961184 \h </w:instrText>
             </w:r>
             <w:r>
               <w:rPr>
@@ -2648,7 +2406,7 @@
                 <w:noProof/>
                 <w:webHidden/>
               </w:rPr>
-              <w:t>5</w:t>
+              <w:t>7</w:t>
             </w:r>
             <w:r>
               <w:rPr>
@@ -2672,7 +2430,7 @@
               <w:kern w:val="2"/>
             </w:rPr>
           </w:pPr>
-          <w:hyperlink w:anchor="_Toc512955047" w:history="1">
+          <w:hyperlink w:anchor="_Toc512961185" w:history="1">
             <w:r>
               <w:rPr>
                 <w:rStyle w:val="af3"/>
@@ -2702,7 +2460,7 @@
                 <w:noProof/>
                 <w:webHidden/>
               </w:rPr>
-              <w:instrText xml:space="preserve"> PAGEREF _Toc512955047 \h </w:instrText>
+              <w:instrText xml:space="preserve"> PAGEREF _Toc512961185 \h </w:instrText>
             </w:r>
             <w:r>
               <w:rPr>
@@ -2722,7 +2480,7 @@
                 <w:noProof/>
                 <w:webHidden/>
               </w:rPr>
-              <w:t>5</w:t>
+              <w:t>8</w:t>
             </w:r>
             <w:r>
               <w:rPr>
@@ -2747,7 +2505,7 @@
               <w:kern w:val="2"/>
             </w:rPr>
           </w:pPr>
-          <w:hyperlink w:anchor="_Toc512955048" w:history="1">
+          <w:hyperlink w:anchor="_Toc512961186" w:history="1">
             <w:r>
               <w:rPr>
                 <w:rStyle w:val="af3"/>
@@ -2794,7 +2552,7 @@
                 <w:noProof/>
                 <w:webHidden/>
               </w:rPr>
-              <w:instrText xml:space="preserve"> PAGEREF _Toc512955048 \h </w:instrText>
+              <w:instrText xml:space="preserve"> PAGEREF _Toc512961186 \h </w:instrText>
             </w:r>
             <w:r>
               <w:rPr>
@@ -2814,7 +2572,7 @@
                 <w:noProof/>
                 <w:webHidden/>
               </w:rPr>
-              <w:t>5</w:t>
+              <w:t>8</w:t>
             </w:r>
             <w:r>
               <w:rPr>
@@ -2838,7 +2596,7 @@
               <w:kern w:val="2"/>
             </w:rPr>
           </w:pPr>
-          <w:hyperlink w:anchor="_Toc512955049" w:history="1">
+          <w:hyperlink w:anchor="_Toc512961187" w:history="1">
             <w:r>
               <w:rPr>
                 <w:rStyle w:val="af3"/>
@@ -2886,7 +2644,7 @@
                 <w:noProof/>
                 <w:webHidden/>
               </w:rPr>
-              <w:instrText xml:space="preserve"> PAGEREF _Toc512955049 \h </w:instrText>
+              <w:instrText xml:space="preserve"> PAGEREF _Toc512961187 \h </w:instrText>
             </w:r>
             <w:r>
               <w:rPr>
@@ -2906,7 +2664,7 @@
                 <w:noProof/>
                 <w:webHidden/>
               </w:rPr>
-              <w:t>5</w:t>
+              <w:t>8</w:t>
             </w:r>
             <w:r>
               <w:rPr>
@@ -2931,7 +2689,7 @@
               <w:kern w:val="2"/>
             </w:rPr>
           </w:pPr>
-          <w:hyperlink w:anchor="_Toc512955050" w:history="1">
+          <w:hyperlink w:anchor="_Toc512961188" w:history="1">
             <w:r>
               <w:rPr>
                 <w:rStyle w:val="af3"/>
@@ -2978,7 +2736,7 @@
                 <w:noProof/>
                 <w:webHidden/>
               </w:rPr>
-              <w:instrText xml:space="preserve"> PAGEREF _Toc512955050 \h </w:instrText>
+              <w:instrText xml:space="preserve"> PAGEREF _Toc512961188 \h </w:instrText>
             </w:r>
             <w:r>
               <w:rPr>
@@ -2998,7 +2756,7 @@
                 <w:noProof/>
                 <w:webHidden/>
               </w:rPr>
-              <w:t>5</w:t>
+              <w:t>8</w:t>
             </w:r>
             <w:r>
               <w:rPr>
@@ -3022,7 +2780,7 @@
               <w:kern w:val="2"/>
             </w:rPr>
           </w:pPr>
-          <w:hyperlink w:anchor="_Toc512955051" w:history="1">
+          <w:hyperlink w:anchor="_Toc512961189" w:history="1">
             <w:r>
               <w:rPr>
                 <w:rStyle w:val="af3"/>
@@ -3052,7 +2810,7 @@
                 <w:noProof/>
                 <w:webHidden/>
               </w:rPr>
-              <w:instrText xml:space="preserve"> PAGEREF _Toc512955051 \h </w:instrText>
+              <w:instrText xml:space="preserve"> PAGEREF _Toc512961189 \h </w:instrText>
             </w:r>
             <w:r>
               <w:rPr>
@@ -3072,7 +2830,7 @@
                 <w:noProof/>
                 <w:webHidden/>
               </w:rPr>
-              <w:t>5</w:t>
+              <w:t>8</w:t>
             </w:r>
             <w:r>
               <w:rPr>
@@ -3097,7 +2855,7 @@
               <w:kern w:val="2"/>
             </w:rPr>
           </w:pPr>
-          <w:hyperlink w:anchor="_Toc512955052" w:history="1">
+          <w:hyperlink w:anchor="_Toc512961190" w:history="1">
             <w:r>
               <w:rPr>
                 <w:rStyle w:val="af3"/>
@@ -3144,7 +2902,7 @@
                 <w:noProof/>
                 <w:webHidden/>
               </w:rPr>
-              <w:instrText xml:space="preserve"> PAGEREF _Toc512955052 \h </w:instrText>
+              <w:instrText xml:space="preserve"> PAGEREF _Toc512961190 \h </w:instrText>
             </w:r>
             <w:r>
               <w:rPr>
@@ -3164,7 +2922,7 @@
                 <w:noProof/>
                 <w:webHidden/>
               </w:rPr>
-              <w:t>6</w:t>
+              <w:t>8</w:t>
             </w:r>
             <w:r>
               <w:rPr>
@@ -3188,7 +2946,7 @@
               <w:kern w:val="2"/>
             </w:rPr>
           </w:pPr>
-          <w:hyperlink w:anchor="_Toc512955053" w:history="1">
+          <w:hyperlink w:anchor="_Toc512961191" w:history="1">
             <w:r>
               <w:rPr>
                 <w:rStyle w:val="af3"/>
@@ -3218,7 +2976,7 @@
                 <w:noProof/>
                 <w:webHidden/>
               </w:rPr>
-              <w:instrText xml:space="preserve"> PAGEREF _Toc512955053 \h </w:instrText>
+              <w:instrText xml:space="preserve"> PAGEREF _Toc512961191 \h </w:instrText>
             </w:r>
             <w:r>
               <w:rPr>
@@ -3238,7 +2996,7 @@
                 <w:noProof/>
                 <w:webHidden/>
               </w:rPr>
-              <w:t>6</w:t>
+              <w:t>8</w:t>
             </w:r>
             <w:r>
               <w:rPr>
@@ -3285,7 +3043,7 @@
           <w:szCs w:val="40"/>
         </w:rPr>
       </w:pPr>
-      <w:bookmarkStart w:id="1" w:name="_Toc512955024"/>
+      <w:bookmarkStart w:id="1" w:name="_Toc512961165"/>
       <w:r>
         <w:rPr>
           <w:rFonts w:cs="Times New Roman"/>
@@ -3298,31 +3056,1110 @@
       </w:r>
       <w:bookmarkEnd w:id="1"/>
     </w:p>
+    <w:tbl>
+      <w:tblPr>
+        <w:tblW w:w="8165" w:type="dxa"/>
+        <w:jc w:val="center"/>
+        <w:tblCellMar>
+          <w:left w:w="28" w:type="dxa"/>
+          <w:right w:w="28" w:type="dxa"/>
+        </w:tblCellMar>
+        <w:tblLook w:val="04A0" w:firstRow="1" w:lastRow="0" w:firstColumn="1" w:lastColumn="0" w:noHBand="0" w:noVBand="1"/>
+      </w:tblPr>
+      <w:tblGrid>
+        <w:gridCol w:w="3539"/>
+        <w:gridCol w:w="4626"/>
+      </w:tblGrid>
+      <w:tr>
+        <w:trPr>
+          <w:trHeight w:val="330"/>
+          <w:jc w:val="center"/>
+        </w:trPr>
+        <w:tc>
+          <w:tcPr>
+            <w:tcW w:w="3539" w:type="dxa"/>
+            <w:tcBorders>
+              <w:top w:val="single" w:sz="4" w:space="0" w:color="auto"/>
+              <w:left w:val="single" w:sz="4" w:space="0" w:color="auto"/>
+              <w:bottom w:val="single" w:sz="4" w:space="0" w:color="auto"/>
+              <w:right w:val="single" w:sz="4" w:space="0" w:color="auto"/>
+            </w:tcBorders>
+            <w:shd w:val="clear" w:color="auto" w:fill="9CC2E5" w:themeFill="accent1" w:themeFillTint="99"/>
+            <w:noWrap/>
+            <w:hideMark/>
+          </w:tcPr>
+          <w:p>
+            <w:pPr>
+              <w:widowControl/>
+              <w:jc w:val="center"/>
+              <w:rPr>
+                <w:rFonts w:ascii="新細明體" w:eastAsia="新細明體" w:hAnsi="新細明體" w:cs="新細明體"/>
+                <w:color w:val="000000"/>
+                <w:szCs w:val="24"/>
+              </w:rPr>
+            </w:pPr>
+            <w:r>
+              <w:rPr>
+                <w:rFonts w:ascii="新細明體" w:eastAsia="新細明體" w:hAnsi="新細明體" w:cs="新細明體" w:hint="eastAsia"/>
+                <w:color w:val="000000"/>
+                <w:szCs w:val="24"/>
+              </w:rPr>
+              <w:t>Test Case ID</w:t>
+            </w:r>
+          </w:p>
+        </w:tc>
+        <w:tc>
+          <w:tcPr>
+            <w:tcW w:w="4626" w:type="dxa"/>
+            <w:tcBorders>
+              <w:top w:val="single" w:sz="4" w:space="0" w:color="auto"/>
+              <w:left w:val="nil"/>
+              <w:bottom w:val="single" w:sz="4" w:space="0" w:color="auto"/>
+              <w:right w:val="single" w:sz="4" w:space="0" w:color="auto"/>
+            </w:tcBorders>
+            <w:shd w:val="clear" w:color="auto" w:fill="9CC2E5" w:themeFill="accent1" w:themeFillTint="99"/>
+            <w:noWrap/>
+            <w:hideMark/>
+          </w:tcPr>
+          <w:p>
+            <w:pPr>
+              <w:widowControl/>
+              <w:jc w:val="center"/>
+              <w:rPr>
+                <w:rFonts w:ascii="新細明體" w:eastAsia="新細明體" w:hAnsi="新細明體" w:cs="新細明體" w:hint="eastAsia"/>
+                <w:color w:val="000000"/>
+                <w:szCs w:val="24"/>
+              </w:rPr>
+            </w:pPr>
+            <w:r>
+              <w:rPr>
+                <w:rFonts w:ascii="新細明體" w:eastAsia="新細明體" w:hAnsi="新細明體" w:cs="新細明體" w:hint="eastAsia"/>
+                <w:color w:val="000000"/>
+                <w:szCs w:val="24"/>
+              </w:rPr>
+              <w:t>Description</w:t>
+            </w:r>
+          </w:p>
+        </w:tc>
+      </w:tr>
+      <w:tr>
+        <w:trPr>
+          <w:trHeight w:val="330"/>
+          <w:jc w:val="center"/>
+        </w:trPr>
+        <w:tc>
+          <w:tcPr>
+            <w:tcW w:w="3539" w:type="dxa"/>
+            <w:tcBorders>
+              <w:top w:val="nil"/>
+              <w:left w:val="single" w:sz="4" w:space="0" w:color="auto"/>
+              <w:bottom w:val="single" w:sz="4" w:space="0" w:color="auto"/>
+              <w:right w:val="single" w:sz="4" w:space="0" w:color="auto"/>
+            </w:tcBorders>
+            <w:shd w:val="clear" w:color="auto" w:fill="auto"/>
+            <w:noWrap/>
+            <w:hideMark/>
+          </w:tcPr>
+          <w:p>
+            <w:pPr>
+              <w:widowControl/>
+              <w:jc w:val="center"/>
+              <w:rPr>
+                <w:rFonts w:ascii="新細明體" w:eastAsia="新細明體" w:hAnsi="新細明體" w:cs="新細明體" w:hint="eastAsia"/>
+                <w:color w:val="000000"/>
+                <w:szCs w:val="24"/>
+              </w:rPr>
+            </w:pPr>
+            <w:r>
+              <w:rPr>
+                <w:rFonts w:ascii="新細明體" w:eastAsia="新細明體" w:hAnsi="新細明體" w:cs="新細明體" w:hint="eastAsia"/>
+                <w:color w:val="000000"/>
+                <w:szCs w:val="24"/>
+              </w:rPr>
+              <w:t>TC-01</w:t>
+            </w:r>
+          </w:p>
+        </w:tc>
+        <w:tc>
+          <w:tcPr>
+            <w:tcW w:w="4626" w:type="dxa"/>
+            <w:tcBorders>
+              <w:top w:val="nil"/>
+              <w:left w:val="nil"/>
+              <w:bottom w:val="single" w:sz="4" w:space="0" w:color="auto"/>
+              <w:right w:val="single" w:sz="4" w:space="0" w:color="auto"/>
+            </w:tcBorders>
+            <w:shd w:val="clear" w:color="auto" w:fill="auto"/>
+            <w:noWrap/>
+            <w:hideMark/>
+          </w:tcPr>
+          <w:p>
+            <w:pPr>
+              <w:widowControl/>
+              <w:jc w:val="center"/>
+              <w:rPr>
+                <w:rFonts w:ascii="新細明體" w:eastAsia="新細明體" w:hAnsi="新細明體" w:cs="新細明體" w:hint="eastAsia"/>
+                <w:color w:val="000000"/>
+                <w:szCs w:val="24"/>
+              </w:rPr>
+            </w:pPr>
+            <w:r>
+              <w:rPr>
+                <w:rFonts w:ascii="新細明體" w:eastAsia="新細明體" w:hAnsi="新細明體" w:cs="新細明體" w:hint="eastAsia"/>
+                <w:color w:val="000000"/>
+                <w:szCs w:val="24"/>
+              </w:rPr>
+              <w:t>新增主題</w:t>
+            </w:r>
+          </w:p>
+        </w:tc>
+      </w:tr>
+      <w:tr>
+        <w:trPr>
+          <w:trHeight w:val="330"/>
+          <w:jc w:val="center"/>
+        </w:trPr>
+        <w:tc>
+          <w:tcPr>
+            <w:tcW w:w="3539" w:type="dxa"/>
+            <w:tcBorders>
+              <w:top w:val="nil"/>
+              <w:left w:val="single" w:sz="4" w:space="0" w:color="auto"/>
+              <w:bottom w:val="single" w:sz="4" w:space="0" w:color="auto"/>
+              <w:right w:val="single" w:sz="4" w:space="0" w:color="auto"/>
+            </w:tcBorders>
+            <w:shd w:val="clear" w:color="auto" w:fill="auto"/>
+            <w:noWrap/>
+            <w:hideMark/>
+          </w:tcPr>
+          <w:p>
+            <w:pPr>
+              <w:widowControl/>
+              <w:jc w:val="center"/>
+              <w:rPr>
+                <w:rFonts w:ascii="新細明體" w:eastAsia="新細明體" w:hAnsi="新細明體" w:cs="新細明體" w:hint="eastAsia"/>
+                <w:color w:val="000000"/>
+                <w:szCs w:val="24"/>
+              </w:rPr>
+            </w:pPr>
+            <w:r>
+              <w:rPr>
+                <w:rFonts w:ascii="新細明體" w:eastAsia="新細明體" w:hAnsi="新細明體" w:cs="新細明體" w:hint="eastAsia"/>
+                <w:color w:val="000000"/>
+                <w:szCs w:val="24"/>
+              </w:rPr>
+              <w:t>TC-02</w:t>
+            </w:r>
+          </w:p>
+        </w:tc>
+        <w:tc>
+          <w:tcPr>
+            <w:tcW w:w="4626" w:type="dxa"/>
+            <w:tcBorders>
+              <w:top w:val="nil"/>
+              <w:left w:val="nil"/>
+              <w:bottom w:val="single" w:sz="4" w:space="0" w:color="auto"/>
+              <w:right w:val="single" w:sz="4" w:space="0" w:color="auto"/>
+            </w:tcBorders>
+            <w:shd w:val="clear" w:color="auto" w:fill="auto"/>
+            <w:noWrap/>
+            <w:hideMark/>
+          </w:tcPr>
+          <w:p>
+            <w:pPr>
+              <w:widowControl/>
+              <w:jc w:val="center"/>
+              <w:rPr>
+                <w:rFonts w:ascii="新細明體" w:eastAsia="新細明體" w:hAnsi="新細明體" w:cs="新細明體" w:hint="eastAsia"/>
+                <w:color w:val="000000"/>
+                <w:szCs w:val="24"/>
+              </w:rPr>
+            </w:pPr>
+            <w:r>
+              <w:rPr>
+                <w:rFonts w:ascii="新細明體" w:eastAsia="新細明體" w:hAnsi="新細明體" w:cs="新細明體" w:hint="eastAsia"/>
+                <w:color w:val="000000"/>
+                <w:szCs w:val="24"/>
+              </w:rPr>
+              <w:t>修改主題</w:t>
+            </w:r>
+          </w:p>
+        </w:tc>
+      </w:tr>
+      <w:tr>
+        <w:trPr>
+          <w:trHeight w:val="330"/>
+          <w:jc w:val="center"/>
+        </w:trPr>
+        <w:tc>
+          <w:tcPr>
+            <w:tcW w:w="3539" w:type="dxa"/>
+            <w:tcBorders>
+              <w:top w:val="nil"/>
+              <w:left w:val="single" w:sz="4" w:space="0" w:color="auto"/>
+              <w:bottom w:val="single" w:sz="4" w:space="0" w:color="auto"/>
+              <w:right w:val="single" w:sz="4" w:space="0" w:color="auto"/>
+            </w:tcBorders>
+            <w:shd w:val="clear" w:color="auto" w:fill="auto"/>
+            <w:noWrap/>
+            <w:hideMark/>
+          </w:tcPr>
+          <w:p>
+            <w:pPr>
+              <w:widowControl/>
+              <w:jc w:val="center"/>
+              <w:rPr>
+                <w:rFonts w:ascii="新細明體" w:eastAsia="新細明體" w:hAnsi="新細明體" w:cs="新細明體" w:hint="eastAsia"/>
+                <w:color w:val="000000"/>
+                <w:szCs w:val="24"/>
+              </w:rPr>
+            </w:pPr>
+            <w:r>
+              <w:rPr>
+                <w:rFonts w:ascii="新細明體" w:eastAsia="新細明體" w:hAnsi="新細明體" w:cs="新細明體" w:hint="eastAsia"/>
+                <w:color w:val="000000"/>
+                <w:szCs w:val="24"/>
+              </w:rPr>
+              <w:t>TC-03</w:t>
+            </w:r>
+          </w:p>
+        </w:tc>
+        <w:tc>
+          <w:tcPr>
+            <w:tcW w:w="4626" w:type="dxa"/>
+            <w:tcBorders>
+              <w:top w:val="nil"/>
+              <w:left w:val="nil"/>
+              <w:bottom w:val="single" w:sz="4" w:space="0" w:color="auto"/>
+              <w:right w:val="single" w:sz="4" w:space="0" w:color="auto"/>
+            </w:tcBorders>
+            <w:shd w:val="clear" w:color="auto" w:fill="auto"/>
+            <w:noWrap/>
+            <w:hideMark/>
+          </w:tcPr>
+          <w:p>
+            <w:pPr>
+              <w:widowControl/>
+              <w:jc w:val="center"/>
+              <w:rPr>
+                <w:rFonts w:ascii="新細明體" w:eastAsia="新細明體" w:hAnsi="新細明體" w:cs="新細明體" w:hint="eastAsia"/>
+                <w:color w:val="000000"/>
+                <w:szCs w:val="24"/>
+              </w:rPr>
+            </w:pPr>
+            <w:r>
+              <w:rPr>
+                <w:rFonts w:ascii="新細明體" w:eastAsia="新細明體" w:hAnsi="新細明體" w:cs="新細明體" w:hint="eastAsia"/>
+                <w:color w:val="000000"/>
+                <w:szCs w:val="24"/>
+              </w:rPr>
+              <w:t>刪除主題</w:t>
+            </w:r>
+          </w:p>
+        </w:tc>
+      </w:tr>
+      <w:tr>
+        <w:trPr>
+          <w:trHeight w:val="330"/>
+          <w:jc w:val="center"/>
+        </w:trPr>
+        <w:tc>
+          <w:tcPr>
+            <w:tcW w:w="3539" w:type="dxa"/>
+            <w:tcBorders>
+              <w:top w:val="nil"/>
+              <w:left w:val="single" w:sz="4" w:space="0" w:color="auto"/>
+              <w:bottom w:val="single" w:sz="4" w:space="0" w:color="auto"/>
+              <w:right w:val="single" w:sz="4" w:space="0" w:color="auto"/>
+            </w:tcBorders>
+            <w:shd w:val="clear" w:color="auto" w:fill="auto"/>
+            <w:noWrap/>
+            <w:hideMark/>
+          </w:tcPr>
+          <w:p>
+            <w:pPr>
+              <w:widowControl/>
+              <w:jc w:val="center"/>
+              <w:rPr>
+                <w:rFonts w:ascii="新細明體" w:eastAsia="新細明體" w:hAnsi="新細明體" w:cs="新細明體" w:hint="eastAsia"/>
+                <w:color w:val="000000"/>
+                <w:szCs w:val="24"/>
+              </w:rPr>
+            </w:pPr>
+            <w:r>
+              <w:rPr>
+                <w:rFonts w:ascii="新細明體" w:eastAsia="新細明體" w:hAnsi="新細明體" w:cs="新細明體" w:hint="eastAsia"/>
+                <w:color w:val="000000"/>
+                <w:szCs w:val="24"/>
+              </w:rPr>
+              <w:t>TC-04</w:t>
+            </w:r>
+          </w:p>
+        </w:tc>
+        <w:tc>
+          <w:tcPr>
+            <w:tcW w:w="4626" w:type="dxa"/>
+            <w:tcBorders>
+              <w:top w:val="nil"/>
+              <w:left w:val="nil"/>
+              <w:bottom w:val="single" w:sz="4" w:space="0" w:color="auto"/>
+              <w:right w:val="single" w:sz="4" w:space="0" w:color="auto"/>
+            </w:tcBorders>
+            <w:shd w:val="clear" w:color="auto" w:fill="auto"/>
+            <w:noWrap/>
+            <w:hideMark/>
+          </w:tcPr>
+          <w:p>
+            <w:pPr>
+              <w:widowControl/>
+              <w:jc w:val="center"/>
+              <w:rPr>
+                <w:rFonts w:ascii="新細明體" w:eastAsia="新細明體" w:hAnsi="新細明體" w:cs="新細明體" w:hint="eastAsia"/>
+                <w:color w:val="000000"/>
+                <w:szCs w:val="24"/>
+              </w:rPr>
+            </w:pPr>
+            <w:r>
+              <w:rPr>
+                <w:rFonts w:ascii="新細明體" w:eastAsia="新細明體" w:hAnsi="新細明體" w:cs="新細明體" w:hint="eastAsia"/>
+                <w:color w:val="000000"/>
+                <w:szCs w:val="24"/>
+              </w:rPr>
+              <w:t>搜尋主題</w:t>
+            </w:r>
+          </w:p>
+        </w:tc>
+      </w:tr>
+      <w:tr>
+        <w:trPr>
+          <w:trHeight w:val="330"/>
+          <w:jc w:val="center"/>
+        </w:trPr>
+        <w:tc>
+          <w:tcPr>
+            <w:tcW w:w="3539" w:type="dxa"/>
+            <w:tcBorders>
+              <w:top w:val="nil"/>
+              <w:left w:val="single" w:sz="4" w:space="0" w:color="auto"/>
+              <w:bottom w:val="single" w:sz="4" w:space="0" w:color="auto"/>
+              <w:right w:val="single" w:sz="4" w:space="0" w:color="auto"/>
+            </w:tcBorders>
+            <w:shd w:val="clear" w:color="auto" w:fill="auto"/>
+            <w:noWrap/>
+            <w:hideMark/>
+          </w:tcPr>
+          <w:p>
+            <w:pPr>
+              <w:widowControl/>
+              <w:jc w:val="center"/>
+              <w:rPr>
+                <w:rFonts w:ascii="新細明體" w:eastAsia="新細明體" w:hAnsi="新細明體" w:cs="新細明體" w:hint="eastAsia"/>
+                <w:color w:val="000000"/>
+                <w:szCs w:val="24"/>
+              </w:rPr>
+            </w:pPr>
+            <w:r>
+              <w:rPr>
+                <w:rFonts w:ascii="新細明體" w:eastAsia="新細明體" w:hAnsi="新細明體" w:cs="新細明體" w:hint="eastAsia"/>
+                <w:color w:val="000000"/>
+                <w:szCs w:val="24"/>
+              </w:rPr>
+              <w:t>TC-05</w:t>
+            </w:r>
+          </w:p>
+        </w:tc>
+        <w:tc>
+          <w:tcPr>
+            <w:tcW w:w="4626" w:type="dxa"/>
+            <w:tcBorders>
+              <w:top w:val="nil"/>
+              <w:left w:val="nil"/>
+              <w:bottom w:val="single" w:sz="4" w:space="0" w:color="auto"/>
+              <w:right w:val="single" w:sz="4" w:space="0" w:color="auto"/>
+            </w:tcBorders>
+            <w:shd w:val="clear" w:color="auto" w:fill="auto"/>
+            <w:noWrap/>
+            <w:hideMark/>
+          </w:tcPr>
+          <w:p>
+            <w:pPr>
+              <w:widowControl/>
+              <w:jc w:val="center"/>
+              <w:rPr>
+                <w:rFonts w:ascii="新細明體" w:eastAsia="新細明體" w:hAnsi="新細明體" w:cs="新細明體" w:hint="eastAsia"/>
+                <w:color w:val="000000"/>
+                <w:szCs w:val="24"/>
+              </w:rPr>
+            </w:pPr>
+            <w:r>
+              <w:rPr>
+                <w:rFonts w:ascii="新細明體" w:eastAsia="新細明體" w:hAnsi="新細明體" w:cs="新細明體" w:hint="eastAsia"/>
+                <w:color w:val="000000"/>
+                <w:szCs w:val="24"/>
+              </w:rPr>
+              <w:t>新增日記</w:t>
+            </w:r>
+          </w:p>
+        </w:tc>
+      </w:tr>
+      <w:tr>
+        <w:trPr>
+          <w:trHeight w:val="330"/>
+          <w:jc w:val="center"/>
+        </w:trPr>
+        <w:tc>
+          <w:tcPr>
+            <w:tcW w:w="3539" w:type="dxa"/>
+            <w:tcBorders>
+              <w:top w:val="nil"/>
+              <w:left w:val="single" w:sz="4" w:space="0" w:color="auto"/>
+              <w:bottom w:val="single" w:sz="4" w:space="0" w:color="auto"/>
+              <w:right w:val="single" w:sz="4" w:space="0" w:color="auto"/>
+            </w:tcBorders>
+            <w:shd w:val="clear" w:color="auto" w:fill="auto"/>
+            <w:noWrap/>
+            <w:hideMark/>
+          </w:tcPr>
+          <w:p>
+            <w:pPr>
+              <w:widowControl/>
+              <w:jc w:val="center"/>
+              <w:rPr>
+                <w:rFonts w:ascii="新細明體" w:eastAsia="新細明體" w:hAnsi="新細明體" w:cs="新細明體" w:hint="eastAsia"/>
+                <w:color w:val="000000"/>
+                <w:szCs w:val="24"/>
+              </w:rPr>
+            </w:pPr>
+            <w:r>
+              <w:rPr>
+                <w:rFonts w:ascii="新細明體" w:eastAsia="新細明體" w:hAnsi="新細明體" w:cs="新細明體" w:hint="eastAsia"/>
+                <w:color w:val="000000"/>
+                <w:szCs w:val="24"/>
+              </w:rPr>
+              <w:t>TC-06</w:t>
+            </w:r>
+          </w:p>
+        </w:tc>
+        <w:tc>
+          <w:tcPr>
+            <w:tcW w:w="4626" w:type="dxa"/>
+            <w:tcBorders>
+              <w:top w:val="nil"/>
+              <w:left w:val="nil"/>
+              <w:bottom w:val="single" w:sz="4" w:space="0" w:color="auto"/>
+              <w:right w:val="single" w:sz="4" w:space="0" w:color="auto"/>
+            </w:tcBorders>
+            <w:shd w:val="clear" w:color="auto" w:fill="auto"/>
+            <w:noWrap/>
+            <w:hideMark/>
+          </w:tcPr>
+          <w:p>
+            <w:pPr>
+              <w:widowControl/>
+              <w:jc w:val="center"/>
+              <w:rPr>
+                <w:rFonts w:ascii="新細明體" w:eastAsia="新細明體" w:hAnsi="新細明體" w:cs="新細明體" w:hint="eastAsia"/>
+                <w:color w:val="000000"/>
+                <w:szCs w:val="24"/>
+              </w:rPr>
+            </w:pPr>
+            <w:r>
+              <w:rPr>
+                <w:rFonts w:ascii="新細明體" w:eastAsia="新細明體" w:hAnsi="新細明體" w:cs="新細明體" w:hint="eastAsia"/>
+                <w:color w:val="000000"/>
+                <w:szCs w:val="24"/>
+              </w:rPr>
+              <w:t>修改日記</w:t>
+            </w:r>
+          </w:p>
+        </w:tc>
+      </w:tr>
+      <w:tr>
+        <w:trPr>
+          <w:trHeight w:val="330"/>
+          <w:jc w:val="center"/>
+        </w:trPr>
+        <w:tc>
+          <w:tcPr>
+            <w:tcW w:w="3539" w:type="dxa"/>
+            <w:tcBorders>
+              <w:top w:val="nil"/>
+              <w:left w:val="single" w:sz="4" w:space="0" w:color="auto"/>
+              <w:bottom w:val="single" w:sz="4" w:space="0" w:color="auto"/>
+              <w:right w:val="single" w:sz="4" w:space="0" w:color="auto"/>
+            </w:tcBorders>
+            <w:shd w:val="clear" w:color="auto" w:fill="auto"/>
+            <w:noWrap/>
+            <w:hideMark/>
+          </w:tcPr>
+          <w:p>
+            <w:pPr>
+              <w:widowControl/>
+              <w:jc w:val="center"/>
+              <w:rPr>
+                <w:rFonts w:ascii="新細明體" w:eastAsia="新細明體" w:hAnsi="新細明體" w:cs="新細明體" w:hint="eastAsia"/>
+                <w:color w:val="000000"/>
+                <w:szCs w:val="24"/>
+              </w:rPr>
+            </w:pPr>
+            <w:r>
+              <w:rPr>
+                <w:rFonts w:ascii="新細明體" w:eastAsia="新細明體" w:hAnsi="新細明體" w:cs="新細明體" w:hint="eastAsia"/>
+                <w:color w:val="000000"/>
+                <w:szCs w:val="24"/>
+              </w:rPr>
+              <w:t>TC-07</w:t>
+            </w:r>
+          </w:p>
+        </w:tc>
+        <w:tc>
+          <w:tcPr>
+            <w:tcW w:w="4626" w:type="dxa"/>
+            <w:tcBorders>
+              <w:top w:val="nil"/>
+              <w:left w:val="nil"/>
+              <w:bottom w:val="single" w:sz="4" w:space="0" w:color="auto"/>
+              <w:right w:val="single" w:sz="4" w:space="0" w:color="auto"/>
+            </w:tcBorders>
+            <w:shd w:val="clear" w:color="auto" w:fill="auto"/>
+            <w:noWrap/>
+            <w:hideMark/>
+          </w:tcPr>
+          <w:p>
+            <w:pPr>
+              <w:widowControl/>
+              <w:jc w:val="center"/>
+              <w:rPr>
+                <w:rFonts w:ascii="新細明體" w:eastAsia="新細明體" w:hAnsi="新細明體" w:cs="新細明體" w:hint="eastAsia"/>
+                <w:color w:val="000000"/>
+                <w:szCs w:val="24"/>
+              </w:rPr>
+            </w:pPr>
+            <w:r>
+              <w:rPr>
+                <w:rFonts w:ascii="新細明體" w:eastAsia="新細明體" w:hAnsi="新細明體" w:cs="新細明體" w:hint="eastAsia"/>
+                <w:color w:val="000000"/>
+                <w:szCs w:val="24"/>
+              </w:rPr>
+              <w:t>刪除日記</w:t>
+            </w:r>
+          </w:p>
+        </w:tc>
+      </w:tr>
+      <w:tr>
+        <w:trPr>
+          <w:trHeight w:val="330"/>
+          <w:jc w:val="center"/>
+        </w:trPr>
+        <w:tc>
+          <w:tcPr>
+            <w:tcW w:w="3539" w:type="dxa"/>
+            <w:tcBorders>
+              <w:top w:val="nil"/>
+              <w:left w:val="single" w:sz="4" w:space="0" w:color="auto"/>
+              <w:bottom w:val="single" w:sz="4" w:space="0" w:color="auto"/>
+              <w:right w:val="single" w:sz="4" w:space="0" w:color="auto"/>
+            </w:tcBorders>
+            <w:shd w:val="clear" w:color="auto" w:fill="auto"/>
+            <w:noWrap/>
+            <w:hideMark/>
+          </w:tcPr>
+          <w:p>
+            <w:pPr>
+              <w:widowControl/>
+              <w:jc w:val="center"/>
+              <w:rPr>
+                <w:rFonts w:ascii="新細明體" w:eastAsia="新細明體" w:hAnsi="新細明體" w:cs="新細明體" w:hint="eastAsia"/>
+                <w:color w:val="000000"/>
+                <w:szCs w:val="24"/>
+              </w:rPr>
+            </w:pPr>
+            <w:r>
+              <w:rPr>
+                <w:rFonts w:ascii="新細明體" w:eastAsia="新細明體" w:hAnsi="新細明體" w:cs="新細明體" w:hint="eastAsia"/>
+                <w:color w:val="000000"/>
+                <w:szCs w:val="24"/>
+              </w:rPr>
+              <w:t>TC-08</w:t>
+            </w:r>
+          </w:p>
+        </w:tc>
+        <w:tc>
+          <w:tcPr>
+            <w:tcW w:w="4626" w:type="dxa"/>
+            <w:tcBorders>
+              <w:top w:val="nil"/>
+              <w:left w:val="nil"/>
+              <w:bottom w:val="single" w:sz="4" w:space="0" w:color="auto"/>
+              <w:right w:val="single" w:sz="4" w:space="0" w:color="auto"/>
+            </w:tcBorders>
+            <w:shd w:val="clear" w:color="auto" w:fill="auto"/>
+            <w:noWrap/>
+            <w:hideMark/>
+          </w:tcPr>
+          <w:p>
+            <w:pPr>
+              <w:widowControl/>
+              <w:jc w:val="center"/>
+              <w:rPr>
+                <w:rFonts w:ascii="新細明體" w:eastAsia="新細明體" w:hAnsi="新細明體" w:cs="新細明體" w:hint="eastAsia"/>
+                <w:color w:val="000000"/>
+                <w:szCs w:val="24"/>
+              </w:rPr>
+            </w:pPr>
+            <w:r>
+              <w:rPr>
+                <w:rFonts w:ascii="新細明體" w:eastAsia="新細明體" w:hAnsi="新細明體" w:cs="新細明體" w:hint="eastAsia"/>
+                <w:color w:val="000000"/>
+                <w:szCs w:val="24"/>
+              </w:rPr>
+              <w:t>清除日記內容</w:t>
+            </w:r>
+          </w:p>
+        </w:tc>
+      </w:tr>
+      <w:tr>
+        <w:trPr>
+          <w:trHeight w:val="330"/>
+          <w:jc w:val="center"/>
+        </w:trPr>
+        <w:tc>
+          <w:tcPr>
+            <w:tcW w:w="3539" w:type="dxa"/>
+            <w:tcBorders>
+              <w:top w:val="nil"/>
+              <w:left w:val="single" w:sz="4" w:space="0" w:color="auto"/>
+              <w:bottom w:val="single" w:sz="4" w:space="0" w:color="auto"/>
+              <w:right w:val="single" w:sz="4" w:space="0" w:color="auto"/>
+            </w:tcBorders>
+            <w:shd w:val="clear" w:color="auto" w:fill="auto"/>
+            <w:noWrap/>
+            <w:hideMark/>
+          </w:tcPr>
+          <w:p>
+            <w:pPr>
+              <w:widowControl/>
+              <w:jc w:val="center"/>
+              <w:rPr>
+                <w:rFonts w:ascii="新細明體" w:eastAsia="新細明體" w:hAnsi="新細明體" w:cs="新細明體" w:hint="eastAsia"/>
+                <w:color w:val="000000"/>
+                <w:szCs w:val="24"/>
+              </w:rPr>
+            </w:pPr>
+            <w:r>
+              <w:rPr>
+                <w:rFonts w:ascii="新細明體" w:eastAsia="新細明體" w:hAnsi="新細明體" w:cs="新細明體" w:hint="eastAsia"/>
+                <w:color w:val="000000"/>
+                <w:szCs w:val="24"/>
+              </w:rPr>
+              <w:t>TC-09</w:t>
+            </w:r>
+          </w:p>
+        </w:tc>
+        <w:tc>
+          <w:tcPr>
+            <w:tcW w:w="4626" w:type="dxa"/>
+            <w:tcBorders>
+              <w:top w:val="nil"/>
+              <w:left w:val="nil"/>
+              <w:bottom w:val="single" w:sz="4" w:space="0" w:color="auto"/>
+              <w:right w:val="single" w:sz="4" w:space="0" w:color="auto"/>
+            </w:tcBorders>
+            <w:shd w:val="clear" w:color="auto" w:fill="auto"/>
+            <w:noWrap/>
+            <w:hideMark/>
+          </w:tcPr>
+          <w:p>
+            <w:pPr>
+              <w:widowControl/>
+              <w:jc w:val="center"/>
+              <w:rPr>
+                <w:rFonts w:ascii="新細明體" w:eastAsia="新細明體" w:hAnsi="新細明體" w:cs="新細明體" w:hint="eastAsia"/>
+                <w:color w:val="000000"/>
+                <w:szCs w:val="24"/>
+              </w:rPr>
+            </w:pPr>
+            <w:r>
+              <w:rPr>
+                <w:rFonts w:ascii="新細明體" w:eastAsia="新細明體" w:hAnsi="新細明體" w:cs="新細明體" w:hint="eastAsia"/>
+                <w:color w:val="000000"/>
+                <w:szCs w:val="24"/>
+              </w:rPr>
+              <w:t>修改使用者名稱</w:t>
+            </w:r>
+          </w:p>
+        </w:tc>
+      </w:tr>
+      <w:tr>
+        <w:trPr>
+          <w:trHeight w:val="330"/>
+          <w:jc w:val="center"/>
+        </w:trPr>
+        <w:tc>
+          <w:tcPr>
+            <w:tcW w:w="3539" w:type="dxa"/>
+            <w:tcBorders>
+              <w:top w:val="nil"/>
+              <w:left w:val="single" w:sz="4" w:space="0" w:color="auto"/>
+              <w:bottom w:val="single" w:sz="4" w:space="0" w:color="auto"/>
+              <w:right w:val="single" w:sz="4" w:space="0" w:color="auto"/>
+            </w:tcBorders>
+            <w:shd w:val="clear" w:color="auto" w:fill="auto"/>
+            <w:noWrap/>
+            <w:hideMark/>
+          </w:tcPr>
+          <w:p>
+            <w:pPr>
+              <w:widowControl/>
+              <w:jc w:val="center"/>
+              <w:rPr>
+                <w:rFonts w:ascii="新細明體" w:eastAsia="新細明體" w:hAnsi="新細明體" w:cs="新細明體" w:hint="eastAsia"/>
+                <w:color w:val="000000"/>
+                <w:szCs w:val="24"/>
+              </w:rPr>
+            </w:pPr>
+            <w:r>
+              <w:rPr>
+                <w:rFonts w:ascii="新細明體" w:eastAsia="新細明體" w:hAnsi="新細明體" w:cs="新細明體" w:hint="eastAsia"/>
+                <w:color w:val="000000"/>
+                <w:szCs w:val="24"/>
+              </w:rPr>
+              <w:t>TC-10</w:t>
+            </w:r>
+          </w:p>
+        </w:tc>
+        <w:tc>
+          <w:tcPr>
+            <w:tcW w:w="4626" w:type="dxa"/>
+            <w:tcBorders>
+              <w:top w:val="nil"/>
+              <w:left w:val="nil"/>
+              <w:bottom w:val="single" w:sz="4" w:space="0" w:color="auto"/>
+              <w:right w:val="single" w:sz="4" w:space="0" w:color="auto"/>
+            </w:tcBorders>
+            <w:shd w:val="clear" w:color="auto" w:fill="auto"/>
+            <w:noWrap/>
+            <w:hideMark/>
+          </w:tcPr>
+          <w:p>
+            <w:pPr>
+              <w:widowControl/>
+              <w:jc w:val="center"/>
+              <w:rPr>
+                <w:rFonts w:ascii="新細明體" w:eastAsia="新細明體" w:hAnsi="新細明體" w:cs="新細明體" w:hint="eastAsia"/>
+                <w:color w:val="000000"/>
+                <w:szCs w:val="24"/>
+              </w:rPr>
+            </w:pPr>
+            <w:r>
+              <w:rPr>
+                <w:rFonts w:ascii="新細明體" w:eastAsia="新細明體" w:hAnsi="新細明體" w:cs="新細明體" w:hint="eastAsia"/>
+                <w:color w:val="000000"/>
+                <w:szCs w:val="24"/>
+              </w:rPr>
+              <w:t>設定安全鎖</w:t>
+            </w:r>
+          </w:p>
+        </w:tc>
+      </w:tr>
+      <w:tr>
+        <w:trPr>
+          <w:trHeight w:val="330"/>
+          <w:jc w:val="center"/>
+        </w:trPr>
+        <w:tc>
+          <w:tcPr>
+            <w:tcW w:w="3539" w:type="dxa"/>
+            <w:tcBorders>
+              <w:top w:val="nil"/>
+              <w:left w:val="single" w:sz="4" w:space="0" w:color="auto"/>
+              <w:bottom w:val="single" w:sz="4" w:space="0" w:color="auto"/>
+              <w:right w:val="single" w:sz="4" w:space="0" w:color="auto"/>
+            </w:tcBorders>
+            <w:shd w:val="clear" w:color="auto" w:fill="auto"/>
+            <w:noWrap/>
+            <w:hideMark/>
+          </w:tcPr>
+          <w:p>
+            <w:pPr>
+              <w:widowControl/>
+              <w:jc w:val="center"/>
+              <w:rPr>
+                <w:rFonts w:ascii="新細明體" w:eastAsia="新細明體" w:hAnsi="新細明體" w:cs="新細明體" w:hint="eastAsia"/>
+                <w:color w:val="000000"/>
+                <w:szCs w:val="24"/>
+              </w:rPr>
+            </w:pPr>
+            <w:r>
+              <w:rPr>
+                <w:rFonts w:ascii="新細明體" w:eastAsia="新細明體" w:hAnsi="新細明體" w:cs="新細明體" w:hint="eastAsia"/>
+                <w:color w:val="000000"/>
+                <w:szCs w:val="24"/>
+              </w:rPr>
+              <w:t>TC-11</w:t>
+            </w:r>
+          </w:p>
+        </w:tc>
+        <w:tc>
+          <w:tcPr>
+            <w:tcW w:w="4626" w:type="dxa"/>
+            <w:tcBorders>
+              <w:top w:val="nil"/>
+              <w:left w:val="nil"/>
+              <w:bottom w:val="single" w:sz="4" w:space="0" w:color="auto"/>
+              <w:right w:val="single" w:sz="4" w:space="0" w:color="auto"/>
+            </w:tcBorders>
+            <w:shd w:val="clear" w:color="auto" w:fill="auto"/>
+            <w:noWrap/>
+            <w:hideMark/>
+          </w:tcPr>
+          <w:p>
+            <w:pPr>
+              <w:widowControl/>
+              <w:jc w:val="center"/>
+              <w:rPr>
+                <w:rFonts w:ascii="新細明體" w:eastAsia="新細明體" w:hAnsi="新細明體" w:cs="新細明體" w:hint="eastAsia"/>
+                <w:color w:val="000000"/>
+                <w:szCs w:val="24"/>
+              </w:rPr>
+            </w:pPr>
+            <w:r>
+              <w:rPr>
+                <w:rFonts w:ascii="新細明體" w:eastAsia="新細明體" w:hAnsi="新細明體" w:cs="新細明體" w:hint="eastAsia"/>
+                <w:color w:val="000000"/>
+                <w:szCs w:val="24"/>
+              </w:rPr>
+              <w:t>移除安全鎖</w:t>
+            </w:r>
+          </w:p>
+        </w:tc>
+      </w:tr>
+      <w:tr>
+        <w:trPr>
+          <w:trHeight w:val="330"/>
+          <w:jc w:val="center"/>
+        </w:trPr>
+        <w:tc>
+          <w:tcPr>
+            <w:tcW w:w="3539" w:type="dxa"/>
+            <w:tcBorders>
+              <w:top w:val="nil"/>
+              <w:left w:val="single" w:sz="4" w:space="0" w:color="auto"/>
+              <w:bottom w:val="single" w:sz="4" w:space="0" w:color="auto"/>
+              <w:right w:val="single" w:sz="4" w:space="0" w:color="auto"/>
+            </w:tcBorders>
+            <w:shd w:val="clear" w:color="auto" w:fill="auto"/>
+            <w:noWrap/>
+            <w:hideMark/>
+          </w:tcPr>
+          <w:p>
+            <w:pPr>
+              <w:widowControl/>
+              <w:jc w:val="center"/>
+              <w:rPr>
+                <w:rFonts w:ascii="新細明體" w:eastAsia="新細明體" w:hAnsi="新細明體" w:cs="新細明體" w:hint="eastAsia"/>
+                <w:color w:val="000000"/>
+                <w:szCs w:val="24"/>
+              </w:rPr>
+            </w:pPr>
+            <w:r>
+              <w:rPr>
+                <w:rFonts w:ascii="新細明體" w:eastAsia="新細明體" w:hAnsi="新細明體" w:cs="新細明體" w:hint="eastAsia"/>
+                <w:color w:val="000000"/>
+                <w:szCs w:val="24"/>
+              </w:rPr>
+              <w:t>TC-12</w:t>
+            </w:r>
+          </w:p>
+        </w:tc>
+        <w:tc>
+          <w:tcPr>
+            <w:tcW w:w="4626" w:type="dxa"/>
+            <w:tcBorders>
+              <w:top w:val="nil"/>
+              <w:left w:val="nil"/>
+              <w:bottom w:val="single" w:sz="4" w:space="0" w:color="auto"/>
+              <w:right w:val="single" w:sz="4" w:space="0" w:color="auto"/>
+            </w:tcBorders>
+            <w:shd w:val="clear" w:color="auto" w:fill="auto"/>
+            <w:noWrap/>
+            <w:hideMark/>
+          </w:tcPr>
+          <w:p>
+            <w:pPr>
+              <w:widowControl/>
+              <w:jc w:val="center"/>
+              <w:rPr>
+                <w:rFonts w:ascii="新細明體" w:eastAsia="新細明體" w:hAnsi="新細明體" w:cs="新細明體" w:hint="eastAsia"/>
+                <w:color w:val="000000"/>
+                <w:szCs w:val="24"/>
+              </w:rPr>
+            </w:pPr>
+            <w:r>
+              <w:rPr>
+                <w:rFonts w:ascii="新細明體" w:eastAsia="新細明體" w:hAnsi="新細明體" w:cs="新細明體" w:hint="eastAsia"/>
+                <w:color w:val="000000"/>
+                <w:szCs w:val="24"/>
+              </w:rPr>
+              <w:t>匯入檔案</w:t>
+            </w:r>
+          </w:p>
+        </w:tc>
+      </w:tr>
+      <w:tr>
+        <w:trPr>
+          <w:trHeight w:val="330"/>
+          <w:jc w:val="center"/>
+        </w:trPr>
+        <w:tc>
+          <w:tcPr>
+            <w:tcW w:w="3539" w:type="dxa"/>
+            <w:tcBorders>
+              <w:top w:val="nil"/>
+              <w:left w:val="single" w:sz="4" w:space="0" w:color="auto"/>
+              <w:bottom w:val="single" w:sz="4" w:space="0" w:color="auto"/>
+              <w:right w:val="single" w:sz="4" w:space="0" w:color="auto"/>
+            </w:tcBorders>
+            <w:shd w:val="clear" w:color="auto" w:fill="auto"/>
+            <w:noWrap/>
+            <w:hideMark/>
+          </w:tcPr>
+          <w:p>
+            <w:pPr>
+              <w:widowControl/>
+              <w:jc w:val="center"/>
+              <w:rPr>
+                <w:rFonts w:ascii="新細明體" w:eastAsia="新細明體" w:hAnsi="新細明體" w:cs="新細明體" w:hint="eastAsia"/>
+                <w:color w:val="000000"/>
+                <w:szCs w:val="24"/>
+              </w:rPr>
+            </w:pPr>
+            <w:r>
+              <w:rPr>
+                <w:rFonts w:ascii="新細明體" w:eastAsia="新細明體" w:hAnsi="新細明體" w:cs="新細明體" w:hint="eastAsia"/>
+                <w:color w:val="000000"/>
+                <w:szCs w:val="24"/>
+              </w:rPr>
+              <w:t>TC-13</w:t>
+            </w:r>
+          </w:p>
+        </w:tc>
+        <w:tc>
+          <w:tcPr>
+            <w:tcW w:w="4626" w:type="dxa"/>
+            <w:tcBorders>
+              <w:top w:val="nil"/>
+              <w:left w:val="nil"/>
+              <w:bottom w:val="single" w:sz="4" w:space="0" w:color="auto"/>
+              <w:right w:val="single" w:sz="4" w:space="0" w:color="auto"/>
+            </w:tcBorders>
+            <w:shd w:val="clear" w:color="auto" w:fill="auto"/>
+            <w:noWrap/>
+            <w:hideMark/>
+          </w:tcPr>
+          <w:p>
+            <w:pPr>
+              <w:widowControl/>
+              <w:jc w:val="center"/>
+              <w:rPr>
+                <w:rFonts w:ascii="新細明體" w:eastAsia="新細明體" w:hAnsi="新細明體" w:cs="新細明體" w:hint="eastAsia"/>
+                <w:color w:val="000000"/>
+                <w:szCs w:val="24"/>
+              </w:rPr>
+            </w:pPr>
+            <w:r>
+              <w:rPr>
+                <w:rFonts w:ascii="新細明體" w:eastAsia="新細明體" w:hAnsi="新細明體" w:cs="新細明體" w:hint="eastAsia"/>
+                <w:color w:val="000000"/>
+                <w:szCs w:val="24"/>
+              </w:rPr>
+              <w:t>匯出檔案</w:t>
+            </w:r>
+          </w:p>
+        </w:tc>
+      </w:tr>
+      <w:tr>
+        <w:trPr>
+          <w:trHeight w:val="330"/>
+          <w:jc w:val="center"/>
+        </w:trPr>
+        <w:tc>
+          <w:tcPr>
+            <w:tcW w:w="3539" w:type="dxa"/>
+            <w:tcBorders>
+              <w:top w:val="nil"/>
+              <w:left w:val="single" w:sz="4" w:space="0" w:color="auto"/>
+              <w:bottom w:val="single" w:sz="4" w:space="0" w:color="auto"/>
+              <w:right w:val="single" w:sz="4" w:space="0" w:color="auto"/>
+            </w:tcBorders>
+            <w:shd w:val="clear" w:color="auto" w:fill="auto"/>
+            <w:noWrap/>
+            <w:hideMark/>
+          </w:tcPr>
+          <w:p>
+            <w:pPr>
+              <w:widowControl/>
+              <w:jc w:val="center"/>
+              <w:rPr>
+                <w:rFonts w:ascii="新細明體" w:eastAsia="新細明體" w:hAnsi="新細明體" w:cs="新細明體" w:hint="eastAsia"/>
+                <w:color w:val="000000"/>
+                <w:szCs w:val="24"/>
+              </w:rPr>
+            </w:pPr>
+            <w:r>
+              <w:rPr>
+                <w:rFonts w:ascii="新細明體" w:eastAsia="新細明體" w:hAnsi="新細明體" w:cs="新細明體" w:hint="eastAsia"/>
+                <w:color w:val="000000"/>
+                <w:szCs w:val="24"/>
+              </w:rPr>
+              <w:t>TC-14</w:t>
+            </w:r>
+          </w:p>
+        </w:tc>
+        <w:tc>
+          <w:tcPr>
+            <w:tcW w:w="4626" w:type="dxa"/>
+            <w:tcBorders>
+              <w:top w:val="nil"/>
+              <w:left w:val="nil"/>
+              <w:bottom w:val="single" w:sz="4" w:space="0" w:color="auto"/>
+              <w:right w:val="single" w:sz="4" w:space="0" w:color="auto"/>
+            </w:tcBorders>
+            <w:shd w:val="clear" w:color="auto" w:fill="auto"/>
+            <w:noWrap/>
+            <w:hideMark/>
+          </w:tcPr>
+          <w:p>
+            <w:pPr>
+              <w:widowControl/>
+              <w:jc w:val="center"/>
+              <w:rPr>
+                <w:rFonts w:ascii="新細明體" w:eastAsia="新細明體" w:hAnsi="新細明體" w:cs="新細明體" w:hint="eastAsia"/>
+                <w:color w:val="000000"/>
+                <w:szCs w:val="24"/>
+              </w:rPr>
+            </w:pPr>
+            <w:r>
+              <w:rPr>
+                <w:rFonts w:ascii="新細明體" w:eastAsia="新細明體" w:hAnsi="新細明體" w:cs="新細明體" w:hint="eastAsia"/>
+                <w:color w:val="000000"/>
+                <w:szCs w:val="24"/>
+              </w:rPr>
+              <w:t>變更語系</w:t>
+            </w:r>
+          </w:p>
+        </w:tc>
+      </w:tr>
+    </w:tbl>
     <w:p>
       <w:pPr>
-        <w:pStyle w:val="aa"/>
         <w:widowControl/>
+        <w:outlineLvl w:val="0"/>
         <w:rPr>
           <w:rFonts w:cs="Times New Roman" w:hint="eastAsia"/>
-          <w:b/>
-          <w:sz w:val="40"/>
-          <w:szCs w:val="40"/>
+          <w:szCs w:val="24"/>
         </w:rPr>
       </w:pPr>
-      <w:bookmarkStart w:id="2" w:name="_Toc512955025"/>
-      <w:bookmarkStart w:id="3" w:name="_GoBack"/>
-      <w:r>
-        <w:rPr>
-          <w:rFonts w:cs="Times New Roman"/>
-          <w:i/>
-          <w:iCs/>
-          <w:color w:val="0000FF"/>
-          <w:sz w:val="27"/>
-          <w:szCs w:val="27"/>
-        </w:rPr>
-        <w:t>Specify the unique identifier assigned to this test plan.</w:t>
-      </w:r>
-      <w:bookmarkEnd w:id="2"/>
     </w:p>
     <w:p>
       <w:pPr>
@@ -3340,8 +4177,7 @@
           <w:szCs w:val="40"/>
         </w:rPr>
       </w:pPr>
-      <w:bookmarkStart w:id="4" w:name="_Toc512955026"/>
-      <w:bookmarkEnd w:id="3"/>
+      <w:bookmarkStart w:id="2" w:name="_Toc512961166"/>
       <w:r>
         <w:rPr>
           <w:rFonts w:cs="Times New Roman"/>
@@ -3351,66 +4187,133 @@
         </w:rPr>
         <w:t>Introduction and References</w:t>
       </w:r>
-      <w:bookmarkEnd w:id="4"/>
+      <w:bookmarkEnd w:id="2"/>
     </w:p>
     <w:p>
       <w:pPr>
         <w:pStyle w:val="aa"/>
         <w:widowControl/>
-        <w:outlineLvl w:val="0"/>
+        <w:tabs>
+          <w:tab w:val="center" w:pos="4393"/>
+        </w:tabs>
         <w:rPr>
           <w:rFonts w:cs="Times New Roman"/>
-          <w:b/>
-          <w:sz w:val="40"/>
-          <w:szCs w:val="40"/>
+          <w:szCs w:val="24"/>
         </w:rPr>
       </w:pPr>
-      <w:bookmarkStart w:id="5" w:name="_Toc512955027"/>
+      <w:bookmarkStart w:id="3" w:name="_GoBack"/>
       <w:r>
         <w:rPr>
-          <w:rFonts w:cs="Times New Roman"/>
-          <w:i/>
-          <w:iCs/>
-          <w:color w:val="0000FF"/>
-          <w:sz w:val="27"/>
-          <w:szCs w:val="27"/>
+          <w:rFonts w:cs="Times New Roman" w:hint="eastAsia"/>
+          <w:szCs w:val="24"/>
         </w:rPr>
-        <w:t>Describe the intent and purpose of the test plan. Summarize the software items and features to be tested.</w:t>
-      </w:r>
-      <w:r>
-        <w:rPr>
-          <w:rFonts w:ascii="Book Antiqua" w:hAnsi="Book Antiqua"/>
-          <w:b/>
-          <w:bCs/>
-          <w:color w:val="000000"/>
-          <w:sz w:val="27"/>
-          <w:szCs w:val="27"/>
-        </w:rPr>
-        <w:t> </w:t>
-      </w:r>
-      <w:r>
-        <w:rPr>
-          <w:rFonts w:ascii="Book Antiqua" w:hAnsi="Book Antiqua"/>
-          <w:b/>
-          <w:bCs/>
-          <w:color w:val="000000"/>
-          <w:sz w:val="27"/>
-          <w:szCs w:val="27"/>
-        </w:rPr>
-        <w:br/>
+        <w:t>Android application</w:t>
       </w:r>
       <w:r>
         <w:rPr>
           <w:rFonts w:cs="Times New Roman"/>
-          <w:i/>
-          <w:iCs/>
-          <w:color w:val="0000FF"/>
-          <w:sz w:val="27"/>
-          <w:szCs w:val="27"/>
+          <w:szCs w:val="24"/>
         </w:rPr>
-        <w:t>List of related documents such as: Requirement Specifications, Design Specifications.</w:t>
+        <w:t xml:space="preserve"> </w:t>
       </w:r>
-      <w:bookmarkEnd w:id="5"/>
+      <w:r>
+        <w:rPr>
+          <w:rFonts w:cs="Times New Roman" w:hint="eastAsia"/>
+          <w:szCs w:val="24"/>
+        </w:rPr>
+        <w:t>:</w:t>
+      </w:r>
+      <w:r>
+        <w:rPr>
+          <w:rFonts w:cs="Times New Roman"/>
+          <w:szCs w:val="24"/>
+        </w:rPr>
+        <w:t xml:space="preserve"> </w:t>
+      </w:r>
+      <w:hyperlink r:id="rId8" w:history="1">
+        <w:r>
+          <w:rPr>
+            <w:rStyle w:val="af3"/>
+            <w:rFonts w:cs="Times New Roman"/>
+            <w:szCs w:val="24"/>
+          </w:rPr>
+          <w:t>My dia</w:t>
+        </w:r>
+        <w:r>
+          <w:rPr>
+            <w:rStyle w:val="af3"/>
+            <w:rFonts w:cs="Times New Roman"/>
+            <w:szCs w:val="24"/>
+          </w:rPr>
+          <w:t>r</w:t>
+        </w:r>
+        <w:r>
+          <w:rPr>
+            <w:rStyle w:val="af3"/>
+            <w:rFonts w:cs="Times New Roman"/>
+            <w:szCs w:val="24"/>
+          </w:rPr>
+          <w:t>y</w:t>
+        </w:r>
+      </w:hyperlink>
+    </w:p>
+    <w:bookmarkEnd w:id="3"/>
+    <w:p>
+      <w:pPr>
+        <w:ind w:left="480"/>
+      </w:pPr>
+      <w:r>
+        <w:rPr>
+          <w:rFonts w:hint="eastAsia"/>
+        </w:rPr>
+        <w:t>撰</w:t>
+      </w:r>
+      <w:r>
+        <w:rPr>
+          <w:rFonts w:hint="eastAsia"/>
+        </w:rPr>
+        <w:t>寫自動化測試腳本，測試</w:t>
+      </w:r>
+      <w:r>
+        <w:rPr>
+          <w:rFonts w:cs="Times New Roman"/>
+          <w:szCs w:val="24"/>
+        </w:rPr>
+        <w:t>My diary</w:t>
+      </w:r>
+      <w:r>
+        <w:rPr>
+          <w:rFonts w:hint="eastAsia"/>
+        </w:rPr>
+        <w:t>主要的基本功能，並產生測試結果報表，以評估</w:t>
+      </w:r>
+      <w:r>
+        <w:rPr>
+          <w:rFonts w:cs="Times New Roman"/>
+          <w:szCs w:val="24"/>
+        </w:rPr>
+        <w:t>My diary</w:t>
+      </w:r>
+      <w:r>
+        <w:rPr>
+          <w:rFonts w:hint="eastAsia"/>
+        </w:rPr>
+        <w:t>基本功能是否正常運作。</w:t>
+      </w:r>
+    </w:p>
+    <w:p>
+      <w:pPr>
+        <w:pStyle w:val="aa"/>
+        <w:widowControl/>
+        <w:tabs>
+          <w:tab w:val="center" w:pos="4393"/>
+        </w:tabs>
+        <w:outlineLvl w:val="0"/>
+        <w:rPr>
+          <w:rFonts w:cs="Times New Roman"/>
+          <w:szCs w:val="24"/>
+        </w:rPr>
+      </w:pPr>
     </w:p>
     <w:p>
       <w:pPr>
@@ -3428,7 +4331,7 @@
           <w:szCs w:val="40"/>
         </w:rPr>
       </w:pPr>
-      <w:bookmarkStart w:id="6" w:name="_Toc512955028"/>
+      <w:bookmarkStart w:id="4" w:name="_Toc512961167"/>
       <w:r>
         <w:rPr>
           <w:rFonts w:cs="Times New Roman"/>
@@ -3438,33 +4341,2083 @@
         </w:rPr>
         <w:t>Test Items</w:t>
       </w:r>
-      <w:bookmarkEnd w:id="6"/>
+      <w:bookmarkEnd w:id="4"/>
     </w:p>
+    <w:tbl>
+      <w:tblPr>
+        <w:tblW w:w="8217" w:type="dxa"/>
+        <w:tblCellMar>
+          <w:left w:w="28" w:type="dxa"/>
+          <w:right w:w="28" w:type="dxa"/>
+        </w:tblCellMar>
+        <w:tblLook w:val="04A0" w:firstRow="1" w:lastRow="0" w:firstColumn="1" w:lastColumn="0" w:noHBand="0" w:noVBand="1"/>
+      </w:tblPr>
+      <w:tblGrid>
+        <w:gridCol w:w="1400"/>
+        <w:gridCol w:w="1940"/>
+        <w:gridCol w:w="4877"/>
+      </w:tblGrid>
+      <w:tr>
+        <w:trPr>
+          <w:trHeight w:val="330"/>
+        </w:trPr>
+        <w:tc>
+          <w:tcPr>
+            <w:tcW w:w="1400" w:type="dxa"/>
+            <w:tcBorders>
+              <w:top w:val="single" w:sz="4" w:space="0" w:color="auto"/>
+              <w:left w:val="single" w:sz="4" w:space="0" w:color="auto"/>
+              <w:bottom w:val="single" w:sz="4" w:space="0" w:color="auto"/>
+              <w:right w:val="single" w:sz="4" w:space="0" w:color="auto"/>
+            </w:tcBorders>
+            <w:shd w:val="clear" w:color="auto" w:fill="9CC2E5" w:themeFill="accent1" w:themeFillTint="99"/>
+            <w:noWrap/>
+            <w:vAlign w:val="center"/>
+            <w:hideMark/>
+          </w:tcPr>
+          <w:p>
+            <w:pPr>
+              <w:widowControl/>
+              <w:rPr>
+                <w:rFonts w:ascii="新細明體" w:eastAsia="新細明體" w:hAnsi="新細明體" w:cs="新細明體"/>
+                <w:color w:val="000000"/>
+                <w:szCs w:val="24"/>
+              </w:rPr>
+            </w:pPr>
+            <w:r>
+              <w:rPr>
+                <w:rFonts w:ascii="新細明體" w:eastAsia="新細明體" w:hAnsi="新細明體" w:cs="新細明體" w:hint="eastAsia"/>
+                <w:color w:val="000000"/>
+                <w:szCs w:val="24"/>
+              </w:rPr>
+              <w:t>Test Case ID</w:t>
+            </w:r>
+          </w:p>
+        </w:tc>
+        <w:tc>
+          <w:tcPr>
+            <w:tcW w:w="1940" w:type="dxa"/>
+            <w:tcBorders>
+              <w:top w:val="single" w:sz="4" w:space="0" w:color="auto"/>
+              <w:left w:val="nil"/>
+              <w:bottom w:val="single" w:sz="4" w:space="0" w:color="auto"/>
+              <w:right w:val="single" w:sz="4" w:space="0" w:color="auto"/>
+            </w:tcBorders>
+            <w:shd w:val="clear" w:color="auto" w:fill="9CC2E5" w:themeFill="accent1" w:themeFillTint="99"/>
+            <w:noWrap/>
+            <w:vAlign w:val="center"/>
+            <w:hideMark/>
+          </w:tcPr>
+          <w:p>
+            <w:pPr>
+              <w:widowControl/>
+              <w:rPr>
+                <w:rFonts w:ascii="新細明體" w:eastAsia="新細明體" w:hAnsi="新細明體" w:cs="新細明體" w:hint="eastAsia"/>
+                <w:color w:val="000000"/>
+                <w:szCs w:val="24"/>
+              </w:rPr>
+            </w:pPr>
+            <w:r>
+              <w:rPr>
+                <w:rFonts w:ascii="新細明體" w:eastAsia="新細明體" w:hAnsi="新細明體" w:cs="新細明體" w:hint="eastAsia"/>
+                <w:color w:val="000000"/>
+                <w:szCs w:val="24"/>
+              </w:rPr>
+              <w:t>Description</w:t>
+            </w:r>
+          </w:p>
+        </w:tc>
+        <w:tc>
+          <w:tcPr>
+            <w:tcW w:w="4877" w:type="dxa"/>
+            <w:tcBorders>
+              <w:top w:val="single" w:sz="4" w:space="0" w:color="auto"/>
+              <w:left w:val="nil"/>
+              <w:bottom w:val="single" w:sz="4" w:space="0" w:color="auto"/>
+              <w:right w:val="single" w:sz="4" w:space="0" w:color="auto"/>
+            </w:tcBorders>
+            <w:shd w:val="clear" w:color="auto" w:fill="9CC2E5" w:themeFill="accent1" w:themeFillTint="99"/>
+            <w:noWrap/>
+            <w:vAlign w:val="center"/>
+            <w:hideMark/>
+          </w:tcPr>
+          <w:p>
+            <w:pPr>
+              <w:widowControl/>
+              <w:rPr>
+                <w:rFonts w:ascii="新細明體" w:eastAsia="新細明體" w:hAnsi="新細明體" w:cs="新細明體" w:hint="eastAsia"/>
+                <w:color w:val="000000"/>
+                <w:szCs w:val="24"/>
+              </w:rPr>
+            </w:pPr>
+            <w:r>
+              <w:rPr>
+                <w:rFonts w:ascii="新細明體" w:eastAsia="新細明體" w:hAnsi="新細明體" w:cs="新細明體" w:hint="eastAsia"/>
+                <w:color w:val="000000"/>
+                <w:szCs w:val="24"/>
+              </w:rPr>
+              <w:t>Input</w:t>
+            </w:r>
+          </w:p>
+        </w:tc>
+      </w:tr>
+      <w:tr>
+        <w:trPr>
+          <w:trHeight w:val="2310"/>
+        </w:trPr>
+        <w:tc>
+          <w:tcPr>
+            <w:tcW w:w="1400" w:type="dxa"/>
+            <w:tcBorders>
+              <w:top w:val="nil"/>
+              <w:left w:val="single" w:sz="4" w:space="0" w:color="auto"/>
+              <w:bottom w:val="single" w:sz="4" w:space="0" w:color="auto"/>
+              <w:right w:val="single" w:sz="4" w:space="0" w:color="auto"/>
+            </w:tcBorders>
+            <w:shd w:val="clear" w:color="auto" w:fill="auto"/>
+            <w:noWrap/>
+            <w:vAlign w:val="center"/>
+            <w:hideMark/>
+          </w:tcPr>
+          <w:p>
+            <w:pPr>
+              <w:widowControl/>
+              <w:rPr>
+                <w:rFonts w:ascii="新細明體" w:eastAsia="新細明體" w:hAnsi="新細明體" w:cs="新細明體" w:hint="eastAsia"/>
+                <w:color w:val="000000"/>
+                <w:szCs w:val="24"/>
+              </w:rPr>
+            </w:pPr>
+            <w:r>
+              <w:rPr>
+                <w:rFonts w:ascii="新細明體" w:eastAsia="新細明體" w:hAnsi="新細明體" w:cs="新細明體" w:hint="eastAsia"/>
+                <w:color w:val="000000"/>
+                <w:szCs w:val="24"/>
+              </w:rPr>
+              <w:t>TC-01</w:t>
+            </w:r>
+          </w:p>
+        </w:tc>
+        <w:tc>
+          <w:tcPr>
+            <w:tcW w:w="1940" w:type="dxa"/>
+            <w:tcBorders>
+              <w:top w:val="nil"/>
+              <w:left w:val="nil"/>
+              <w:bottom w:val="single" w:sz="4" w:space="0" w:color="auto"/>
+              <w:right w:val="single" w:sz="4" w:space="0" w:color="auto"/>
+            </w:tcBorders>
+            <w:shd w:val="clear" w:color="auto" w:fill="auto"/>
+            <w:noWrap/>
+            <w:vAlign w:val="center"/>
+            <w:hideMark/>
+          </w:tcPr>
+          <w:p>
+            <w:pPr>
+              <w:widowControl/>
+              <w:rPr>
+                <w:rFonts w:ascii="新細明體" w:eastAsia="新細明體" w:hAnsi="新細明體" w:cs="新細明體" w:hint="eastAsia"/>
+                <w:color w:val="000000"/>
+                <w:szCs w:val="24"/>
+              </w:rPr>
+            </w:pPr>
+            <w:r>
+              <w:rPr>
+                <w:rFonts w:ascii="新細明體" w:eastAsia="新細明體" w:hAnsi="新細明體" w:cs="新細明體" w:hint="eastAsia"/>
+                <w:color w:val="000000"/>
+                <w:szCs w:val="24"/>
+              </w:rPr>
+              <w:t>新增主題</w:t>
+            </w:r>
+          </w:p>
+        </w:tc>
+        <w:tc>
+          <w:tcPr>
+            <w:tcW w:w="4877" w:type="dxa"/>
+            <w:tcBorders>
+              <w:top w:val="nil"/>
+              <w:left w:val="nil"/>
+              <w:bottom w:val="single" w:sz="4" w:space="0" w:color="auto"/>
+              <w:right w:val="single" w:sz="4" w:space="0" w:color="auto"/>
+            </w:tcBorders>
+            <w:shd w:val="clear" w:color="auto" w:fill="auto"/>
+            <w:vAlign w:val="center"/>
+            <w:hideMark/>
+          </w:tcPr>
+          <w:p>
+            <w:pPr>
+              <w:widowControl/>
+              <w:rPr>
+                <w:rFonts w:ascii="新細明體" w:eastAsia="新細明體" w:hAnsi="新細明體" w:cs="新細明體" w:hint="eastAsia"/>
+                <w:color w:val="000000"/>
+                <w:szCs w:val="24"/>
+              </w:rPr>
+            </w:pPr>
+            <w:r>
+              <w:rPr>
+                <w:rFonts w:ascii="新細明體" w:eastAsia="新細明體" w:hAnsi="新細明體" w:cs="新細明體" w:hint="eastAsia"/>
+                <w:color w:val="000000"/>
+                <w:szCs w:val="24"/>
+              </w:rPr>
+              <w:t>1. 運行App</w:t>
+            </w:r>
+            <w:r>
+              <w:rPr>
+                <w:rFonts w:ascii="新細明體" w:eastAsia="新細明體" w:hAnsi="新細明體" w:cs="新細明體" w:hint="eastAsia"/>
+                <w:color w:val="000000"/>
+                <w:szCs w:val="24"/>
+              </w:rPr>
+              <w:br/>
+              <w:t>2. 點選右下角"齒輪"</w:t>
+            </w:r>
+            <w:r>
+              <w:rPr>
+                <w:rFonts w:ascii="新細明體" w:eastAsia="新細明體" w:hAnsi="新細明體" w:cs="新細明體" w:hint="eastAsia"/>
+                <w:color w:val="000000"/>
+                <w:szCs w:val="24"/>
+              </w:rPr>
+              <w:br/>
+              <w:t>3. 點選左下角"+"</w:t>
+            </w:r>
+            <w:r>
+              <w:rPr>
+                <w:rFonts w:ascii="新細明體" w:eastAsia="新細明體" w:hAnsi="新細明體" w:cs="新細明體" w:hint="eastAsia"/>
+                <w:color w:val="000000"/>
+                <w:szCs w:val="24"/>
+              </w:rPr>
+              <w:br/>
+              <w:t>4. 輸入主題名稱</w:t>
+            </w:r>
+            <w:r>
+              <w:rPr>
+                <w:rFonts w:ascii="新細明體" w:eastAsia="新細明體" w:hAnsi="新細明體" w:cs="新細明體" w:hint="eastAsia"/>
+                <w:color w:val="000000"/>
+                <w:szCs w:val="24"/>
+              </w:rPr>
+              <w:br/>
+              <w:t>5. 選擇文字顏色</w:t>
+            </w:r>
+            <w:r>
+              <w:rPr>
+                <w:rFonts w:ascii="新細明體" w:eastAsia="新細明體" w:hAnsi="新細明體" w:cs="新細明體" w:hint="eastAsia"/>
+                <w:color w:val="000000"/>
+                <w:szCs w:val="24"/>
+              </w:rPr>
+              <w:br/>
+              <w:t>6. 選擇類別</w:t>
+            </w:r>
+            <w:r>
+              <w:rPr>
+                <w:rFonts w:ascii="新細明體" w:eastAsia="新細明體" w:hAnsi="新細明體" w:cs="新細明體" w:hint="eastAsia"/>
+                <w:color w:val="000000"/>
+                <w:szCs w:val="24"/>
+              </w:rPr>
+              <w:br/>
+              <w:t>7. 按下確定</w:t>
+            </w:r>
+          </w:p>
+        </w:tc>
+      </w:tr>
+      <w:tr>
+        <w:trPr>
+          <w:trHeight w:val="1980"/>
+        </w:trPr>
+        <w:tc>
+          <w:tcPr>
+            <w:tcW w:w="1400" w:type="dxa"/>
+            <w:tcBorders>
+              <w:top w:val="nil"/>
+              <w:left w:val="single" w:sz="4" w:space="0" w:color="auto"/>
+              <w:bottom w:val="single" w:sz="4" w:space="0" w:color="auto"/>
+              <w:right w:val="single" w:sz="4" w:space="0" w:color="auto"/>
+            </w:tcBorders>
+            <w:shd w:val="clear" w:color="auto" w:fill="auto"/>
+            <w:noWrap/>
+            <w:vAlign w:val="center"/>
+            <w:hideMark/>
+          </w:tcPr>
+          <w:p>
+            <w:pPr>
+              <w:widowControl/>
+              <w:rPr>
+                <w:rFonts w:ascii="新細明體" w:eastAsia="新細明體" w:hAnsi="新細明體" w:cs="新細明體" w:hint="eastAsia"/>
+                <w:color w:val="000000"/>
+                <w:szCs w:val="24"/>
+              </w:rPr>
+            </w:pPr>
+            <w:r>
+              <w:rPr>
+                <w:rFonts w:ascii="新細明體" w:eastAsia="新細明體" w:hAnsi="新細明體" w:cs="新細明體" w:hint="eastAsia"/>
+                <w:color w:val="000000"/>
+                <w:szCs w:val="24"/>
+              </w:rPr>
+              <w:t>TC-02</w:t>
+            </w:r>
+          </w:p>
+        </w:tc>
+        <w:tc>
+          <w:tcPr>
+            <w:tcW w:w="1940" w:type="dxa"/>
+            <w:tcBorders>
+              <w:top w:val="nil"/>
+              <w:left w:val="nil"/>
+              <w:bottom w:val="single" w:sz="4" w:space="0" w:color="auto"/>
+              <w:right w:val="single" w:sz="4" w:space="0" w:color="auto"/>
+            </w:tcBorders>
+            <w:shd w:val="clear" w:color="auto" w:fill="auto"/>
+            <w:noWrap/>
+            <w:vAlign w:val="center"/>
+            <w:hideMark/>
+          </w:tcPr>
+          <w:p>
+            <w:pPr>
+              <w:widowControl/>
+              <w:rPr>
+                <w:rFonts w:ascii="新細明體" w:eastAsia="新細明體" w:hAnsi="新細明體" w:cs="新細明體" w:hint="eastAsia"/>
+                <w:color w:val="000000"/>
+                <w:szCs w:val="24"/>
+              </w:rPr>
+            </w:pPr>
+            <w:r>
+              <w:rPr>
+                <w:rFonts w:ascii="新細明體" w:eastAsia="新細明體" w:hAnsi="新細明體" w:cs="新細明體" w:hint="eastAsia"/>
+                <w:color w:val="000000"/>
+                <w:szCs w:val="24"/>
+              </w:rPr>
+              <w:t>修改主題</w:t>
+            </w:r>
+          </w:p>
+        </w:tc>
+        <w:tc>
+          <w:tcPr>
+            <w:tcW w:w="4877" w:type="dxa"/>
+            <w:tcBorders>
+              <w:top w:val="nil"/>
+              <w:left w:val="nil"/>
+              <w:bottom w:val="single" w:sz="4" w:space="0" w:color="auto"/>
+              <w:right w:val="single" w:sz="4" w:space="0" w:color="auto"/>
+            </w:tcBorders>
+            <w:shd w:val="clear" w:color="auto" w:fill="auto"/>
+            <w:vAlign w:val="center"/>
+            <w:hideMark/>
+          </w:tcPr>
+          <w:p>
+            <w:pPr>
+              <w:widowControl/>
+              <w:rPr>
+                <w:rFonts w:ascii="新細明體" w:eastAsia="新細明體" w:hAnsi="新細明體" w:cs="新細明體" w:hint="eastAsia"/>
+                <w:color w:val="000000"/>
+                <w:szCs w:val="24"/>
+              </w:rPr>
+            </w:pPr>
+            <w:r>
+              <w:rPr>
+                <w:rFonts w:ascii="新細明體" w:eastAsia="新細明體" w:hAnsi="新細明體" w:cs="新細明體" w:hint="eastAsia"/>
+                <w:color w:val="000000"/>
+                <w:szCs w:val="24"/>
+              </w:rPr>
+              <w:t>1. 運行App</w:t>
+            </w:r>
+            <w:r>
+              <w:rPr>
+                <w:rFonts w:ascii="新細明體" w:eastAsia="新細明體" w:hAnsi="新細明體" w:cs="新細明體" w:hint="eastAsia"/>
+                <w:color w:val="000000"/>
+                <w:szCs w:val="24"/>
+              </w:rPr>
+              <w:br/>
+              <w:t>2. 在欲修改的主題上向右拖曳直到icon出現</w:t>
+            </w:r>
+            <w:r>
+              <w:rPr>
+                <w:rFonts w:ascii="新細明體" w:eastAsia="新細明體" w:hAnsi="新細明體" w:cs="新細明體" w:hint="eastAsia"/>
+                <w:color w:val="000000"/>
+                <w:szCs w:val="24"/>
+              </w:rPr>
+              <w:br/>
+              <w:t>3. 點擊修改icon</w:t>
+            </w:r>
+            <w:r>
+              <w:rPr>
+                <w:rFonts w:ascii="新細明體" w:eastAsia="新細明體" w:hAnsi="新細明體" w:cs="新細明體" w:hint="eastAsia"/>
+                <w:color w:val="000000"/>
+                <w:szCs w:val="24"/>
+              </w:rPr>
+              <w:br/>
+              <w:t>4. 修改欲修改項目</w:t>
+            </w:r>
+            <w:r>
+              <w:rPr>
+                <w:rFonts w:ascii="新細明體" w:eastAsia="新細明體" w:hAnsi="新細明體" w:cs="新細明體" w:hint="eastAsia"/>
+                <w:color w:val="000000"/>
+                <w:szCs w:val="24"/>
+              </w:rPr>
+              <w:br/>
+              <w:t>5. 按下確定</w:t>
+            </w:r>
+          </w:p>
+        </w:tc>
+      </w:tr>
+      <w:tr>
+        <w:trPr>
+          <w:trHeight w:val="1650"/>
+        </w:trPr>
+        <w:tc>
+          <w:tcPr>
+            <w:tcW w:w="1400" w:type="dxa"/>
+            <w:tcBorders>
+              <w:top w:val="nil"/>
+              <w:left w:val="single" w:sz="4" w:space="0" w:color="auto"/>
+              <w:bottom w:val="single" w:sz="4" w:space="0" w:color="auto"/>
+              <w:right w:val="single" w:sz="4" w:space="0" w:color="auto"/>
+            </w:tcBorders>
+            <w:shd w:val="clear" w:color="auto" w:fill="auto"/>
+            <w:noWrap/>
+            <w:vAlign w:val="center"/>
+            <w:hideMark/>
+          </w:tcPr>
+          <w:p>
+            <w:pPr>
+              <w:widowControl/>
+              <w:rPr>
+                <w:rFonts w:ascii="新細明體" w:eastAsia="新細明體" w:hAnsi="新細明體" w:cs="新細明體" w:hint="eastAsia"/>
+                <w:color w:val="000000"/>
+                <w:szCs w:val="24"/>
+              </w:rPr>
+            </w:pPr>
+            <w:r>
+              <w:rPr>
+                <w:rFonts w:ascii="新細明體" w:eastAsia="新細明體" w:hAnsi="新細明體" w:cs="新細明體" w:hint="eastAsia"/>
+                <w:color w:val="000000"/>
+                <w:szCs w:val="24"/>
+              </w:rPr>
+              <w:lastRenderedPageBreak/>
+              <w:t>TC-03</w:t>
+            </w:r>
+          </w:p>
+        </w:tc>
+        <w:tc>
+          <w:tcPr>
+            <w:tcW w:w="1940" w:type="dxa"/>
+            <w:tcBorders>
+              <w:top w:val="nil"/>
+              <w:left w:val="nil"/>
+              <w:bottom w:val="single" w:sz="4" w:space="0" w:color="auto"/>
+              <w:right w:val="single" w:sz="4" w:space="0" w:color="auto"/>
+            </w:tcBorders>
+            <w:shd w:val="clear" w:color="auto" w:fill="auto"/>
+            <w:noWrap/>
+            <w:vAlign w:val="center"/>
+            <w:hideMark/>
+          </w:tcPr>
+          <w:p>
+            <w:pPr>
+              <w:widowControl/>
+              <w:rPr>
+                <w:rFonts w:ascii="新細明體" w:eastAsia="新細明體" w:hAnsi="新細明體" w:cs="新細明體" w:hint="eastAsia"/>
+                <w:color w:val="000000"/>
+                <w:szCs w:val="24"/>
+              </w:rPr>
+            </w:pPr>
+            <w:r>
+              <w:rPr>
+                <w:rFonts w:ascii="新細明體" w:eastAsia="新細明體" w:hAnsi="新細明體" w:cs="新細明體" w:hint="eastAsia"/>
+                <w:color w:val="000000"/>
+                <w:szCs w:val="24"/>
+              </w:rPr>
+              <w:t>刪除主題</w:t>
+            </w:r>
+          </w:p>
+        </w:tc>
+        <w:tc>
+          <w:tcPr>
+            <w:tcW w:w="4877" w:type="dxa"/>
+            <w:tcBorders>
+              <w:top w:val="nil"/>
+              <w:left w:val="nil"/>
+              <w:bottom w:val="single" w:sz="4" w:space="0" w:color="auto"/>
+              <w:right w:val="single" w:sz="4" w:space="0" w:color="auto"/>
+            </w:tcBorders>
+            <w:shd w:val="clear" w:color="auto" w:fill="auto"/>
+            <w:vAlign w:val="center"/>
+            <w:hideMark/>
+          </w:tcPr>
+          <w:p>
+            <w:pPr>
+              <w:widowControl/>
+              <w:rPr>
+                <w:rFonts w:ascii="新細明體" w:eastAsia="新細明體" w:hAnsi="新細明體" w:cs="新細明體" w:hint="eastAsia"/>
+                <w:color w:val="000000"/>
+                <w:szCs w:val="24"/>
+              </w:rPr>
+            </w:pPr>
+            <w:r>
+              <w:rPr>
+                <w:rFonts w:ascii="新細明體" w:eastAsia="新細明體" w:hAnsi="新細明體" w:cs="新細明體" w:hint="eastAsia"/>
+                <w:color w:val="000000"/>
+                <w:szCs w:val="24"/>
+              </w:rPr>
+              <w:t>1. 運行App</w:t>
+            </w:r>
+            <w:r>
+              <w:rPr>
+                <w:rFonts w:ascii="新細明體" w:eastAsia="新細明體" w:hAnsi="新細明體" w:cs="新細明體" w:hint="eastAsia"/>
+                <w:color w:val="000000"/>
+                <w:szCs w:val="24"/>
+              </w:rPr>
+              <w:br/>
+              <w:t>2. 在欲修改的主題上向右拖曳直到icon出現</w:t>
+            </w:r>
+            <w:r>
+              <w:rPr>
+                <w:rFonts w:ascii="新細明體" w:eastAsia="新細明體" w:hAnsi="新細明體" w:cs="新細明體" w:hint="eastAsia"/>
+                <w:color w:val="000000"/>
+                <w:szCs w:val="24"/>
+              </w:rPr>
+              <w:br/>
+              <w:t>3. 點擊刪除icon</w:t>
+            </w:r>
+            <w:r>
+              <w:rPr>
+                <w:rFonts w:ascii="新細明體" w:eastAsia="新細明體" w:hAnsi="新細明體" w:cs="新細明體" w:hint="eastAsia"/>
+                <w:color w:val="000000"/>
+                <w:szCs w:val="24"/>
+              </w:rPr>
+              <w:br/>
+              <w:t>4. 按下確定</w:t>
+            </w:r>
+          </w:p>
+        </w:tc>
+      </w:tr>
+      <w:tr>
+        <w:trPr>
+          <w:trHeight w:val="1650"/>
+        </w:trPr>
+        <w:tc>
+          <w:tcPr>
+            <w:tcW w:w="1400" w:type="dxa"/>
+            <w:tcBorders>
+              <w:top w:val="nil"/>
+              <w:left w:val="single" w:sz="4" w:space="0" w:color="auto"/>
+              <w:bottom w:val="single" w:sz="4" w:space="0" w:color="auto"/>
+              <w:right w:val="single" w:sz="4" w:space="0" w:color="auto"/>
+            </w:tcBorders>
+            <w:shd w:val="clear" w:color="auto" w:fill="auto"/>
+            <w:noWrap/>
+            <w:vAlign w:val="center"/>
+            <w:hideMark/>
+          </w:tcPr>
+          <w:p>
+            <w:pPr>
+              <w:widowControl/>
+              <w:rPr>
+                <w:rFonts w:ascii="新細明體" w:eastAsia="新細明體" w:hAnsi="新細明體" w:cs="新細明體" w:hint="eastAsia"/>
+                <w:color w:val="000000"/>
+                <w:szCs w:val="24"/>
+              </w:rPr>
+            </w:pPr>
+            <w:r>
+              <w:rPr>
+                <w:rFonts w:ascii="新細明體" w:eastAsia="新細明體" w:hAnsi="新細明體" w:cs="新細明體" w:hint="eastAsia"/>
+                <w:color w:val="000000"/>
+                <w:szCs w:val="24"/>
+              </w:rPr>
+              <w:t>TC-04</w:t>
+            </w:r>
+          </w:p>
+        </w:tc>
+        <w:tc>
+          <w:tcPr>
+            <w:tcW w:w="1940" w:type="dxa"/>
+            <w:tcBorders>
+              <w:top w:val="nil"/>
+              <w:left w:val="nil"/>
+              <w:bottom w:val="single" w:sz="4" w:space="0" w:color="auto"/>
+              <w:right w:val="single" w:sz="4" w:space="0" w:color="auto"/>
+            </w:tcBorders>
+            <w:shd w:val="clear" w:color="auto" w:fill="auto"/>
+            <w:noWrap/>
+            <w:vAlign w:val="center"/>
+            <w:hideMark/>
+          </w:tcPr>
+          <w:p>
+            <w:pPr>
+              <w:widowControl/>
+              <w:rPr>
+                <w:rFonts w:ascii="新細明體" w:eastAsia="新細明體" w:hAnsi="新細明體" w:cs="新細明體" w:hint="eastAsia"/>
+                <w:color w:val="000000"/>
+                <w:szCs w:val="24"/>
+              </w:rPr>
+            </w:pPr>
+            <w:r>
+              <w:rPr>
+                <w:rFonts w:ascii="新細明體" w:eastAsia="新細明體" w:hAnsi="新細明體" w:cs="新細明體" w:hint="eastAsia"/>
+                <w:color w:val="000000"/>
+                <w:szCs w:val="24"/>
+              </w:rPr>
+              <w:t>搜尋主題</w:t>
+            </w:r>
+          </w:p>
+        </w:tc>
+        <w:tc>
+          <w:tcPr>
+            <w:tcW w:w="4877" w:type="dxa"/>
+            <w:tcBorders>
+              <w:top w:val="nil"/>
+              <w:left w:val="nil"/>
+              <w:bottom w:val="single" w:sz="4" w:space="0" w:color="auto"/>
+              <w:right w:val="single" w:sz="4" w:space="0" w:color="auto"/>
+            </w:tcBorders>
+            <w:shd w:val="clear" w:color="auto" w:fill="auto"/>
+            <w:vAlign w:val="center"/>
+            <w:hideMark/>
+          </w:tcPr>
+          <w:p>
+            <w:pPr>
+              <w:widowControl/>
+              <w:rPr>
+                <w:rFonts w:ascii="新細明體" w:eastAsia="新細明體" w:hAnsi="新細明體" w:cs="新細明體" w:hint="eastAsia"/>
+                <w:color w:val="000000"/>
+                <w:szCs w:val="24"/>
+              </w:rPr>
+            </w:pPr>
+            <w:r>
+              <w:rPr>
+                <w:rFonts w:ascii="新細明體" w:eastAsia="新細明體" w:hAnsi="新細明體" w:cs="新細明體" w:hint="eastAsia"/>
+                <w:color w:val="000000"/>
+                <w:szCs w:val="24"/>
+              </w:rPr>
+              <w:t>1. 運行App</w:t>
+            </w:r>
+            <w:r>
+              <w:rPr>
+                <w:rFonts w:ascii="新細明體" w:eastAsia="新細明體" w:hAnsi="新細明體" w:cs="新細明體" w:hint="eastAsia"/>
+                <w:color w:val="000000"/>
+                <w:szCs w:val="24"/>
+              </w:rPr>
+              <w:br/>
+              <w:t>2. 點擊主畫面下方輸入框</w:t>
+            </w:r>
+            <w:r>
+              <w:rPr>
+                <w:rFonts w:ascii="新細明體" w:eastAsia="新細明體" w:hAnsi="新細明體" w:cs="新細明體" w:hint="eastAsia"/>
+                <w:color w:val="000000"/>
+                <w:szCs w:val="24"/>
+              </w:rPr>
+              <w:br/>
+              <w:t>3. 輸入欲搜尋主題</w:t>
+            </w:r>
+            <w:r>
+              <w:rPr>
+                <w:rFonts w:ascii="新細明體" w:eastAsia="新細明體" w:hAnsi="新細明體" w:cs="新細明體" w:hint="eastAsia"/>
+                <w:color w:val="000000"/>
+                <w:szCs w:val="24"/>
+              </w:rPr>
+              <w:br/>
+              <w:t>4. 按下打勾</w:t>
+            </w:r>
+          </w:p>
+        </w:tc>
+      </w:tr>
+      <w:tr>
+        <w:trPr>
+          <w:trHeight w:val="2640"/>
+        </w:trPr>
+        <w:tc>
+          <w:tcPr>
+            <w:tcW w:w="1400" w:type="dxa"/>
+            <w:tcBorders>
+              <w:top w:val="nil"/>
+              <w:left w:val="single" w:sz="4" w:space="0" w:color="auto"/>
+              <w:bottom w:val="single" w:sz="4" w:space="0" w:color="auto"/>
+              <w:right w:val="single" w:sz="4" w:space="0" w:color="auto"/>
+            </w:tcBorders>
+            <w:shd w:val="clear" w:color="auto" w:fill="auto"/>
+            <w:noWrap/>
+            <w:vAlign w:val="center"/>
+            <w:hideMark/>
+          </w:tcPr>
+          <w:p>
+            <w:pPr>
+              <w:widowControl/>
+              <w:rPr>
+                <w:rFonts w:ascii="新細明體" w:eastAsia="新細明體" w:hAnsi="新細明體" w:cs="新細明體" w:hint="eastAsia"/>
+                <w:color w:val="000000"/>
+                <w:szCs w:val="24"/>
+              </w:rPr>
+            </w:pPr>
+            <w:r>
+              <w:rPr>
+                <w:rFonts w:ascii="新細明體" w:eastAsia="新細明體" w:hAnsi="新細明體" w:cs="新細明體" w:hint="eastAsia"/>
+                <w:color w:val="000000"/>
+                <w:szCs w:val="24"/>
+              </w:rPr>
+              <w:t>TC-05</w:t>
+            </w:r>
+          </w:p>
+        </w:tc>
+        <w:tc>
+          <w:tcPr>
+            <w:tcW w:w="1940" w:type="dxa"/>
+            <w:tcBorders>
+              <w:top w:val="nil"/>
+              <w:left w:val="nil"/>
+              <w:bottom w:val="single" w:sz="4" w:space="0" w:color="auto"/>
+              <w:right w:val="single" w:sz="4" w:space="0" w:color="auto"/>
+            </w:tcBorders>
+            <w:shd w:val="clear" w:color="auto" w:fill="auto"/>
+            <w:noWrap/>
+            <w:vAlign w:val="center"/>
+            <w:hideMark/>
+          </w:tcPr>
+          <w:p>
+            <w:pPr>
+              <w:widowControl/>
+              <w:rPr>
+                <w:rFonts w:ascii="新細明體" w:eastAsia="新細明體" w:hAnsi="新細明體" w:cs="新細明體" w:hint="eastAsia"/>
+                <w:color w:val="000000"/>
+                <w:szCs w:val="24"/>
+              </w:rPr>
+            </w:pPr>
+            <w:r>
+              <w:rPr>
+                <w:rFonts w:ascii="新細明體" w:eastAsia="新細明體" w:hAnsi="新細明體" w:cs="新細明體" w:hint="eastAsia"/>
+                <w:color w:val="000000"/>
+                <w:szCs w:val="24"/>
+              </w:rPr>
+              <w:t>新增日記</w:t>
+            </w:r>
+          </w:p>
+        </w:tc>
+        <w:tc>
+          <w:tcPr>
+            <w:tcW w:w="4877" w:type="dxa"/>
+            <w:tcBorders>
+              <w:top w:val="nil"/>
+              <w:left w:val="nil"/>
+              <w:bottom w:val="single" w:sz="4" w:space="0" w:color="auto"/>
+              <w:right w:val="single" w:sz="4" w:space="0" w:color="auto"/>
+            </w:tcBorders>
+            <w:shd w:val="clear" w:color="auto" w:fill="auto"/>
+            <w:vAlign w:val="center"/>
+            <w:hideMark/>
+          </w:tcPr>
+          <w:p>
+            <w:pPr>
+              <w:widowControl/>
+              <w:rPr>
+                <w:rFonts w:ascii="新細明體" w:eastAsia="新細明體" w:hAnsi="新細明體" w:cs="新細明體" w:hint="eastAsia"/>
+                <w:color w:val="000000"/>
+                <w:szCs w:val="24"/>
+              </w:rPr>
+            </w:pPr>
+            <w:r>
+              <w:rPr>
+                <w:rFonts w:ascii="新細明體" w:eastAsia="新細明體" w:hAnsi="新細明體" w:cs="新細明體" w:hint="eastAsia"/>
+                <w:color w:val="000000"/>
+                <w:szCs w:val="24"/>
+              </w:rPr>
+              <w:t>1. 運行App</w:t>
+            </w:r>
+            <w:r>
+              <w:rPr>
+                <w:rFonts w:ascii="新細明體" w:eastAsia="新細明體" w:hAnsi="新細明體" w:cs="新細明體" w:hint="eastAsia"/>
+                <w:color w:val="000000"/>
+                <w:szCs w:val="24"/>
+              </w:rPr>
+              <w:br/>
+              <w:t>2. 點選日記主題</w:t>
+            </w:r>
+            <w:r>
+              <w:rPr>
+                <w:rFonts w:ascii="新細明體" w:eastAsia="新細明體" w:hAnsi="新細明體" w:cs="新細明體" w:hint="eastAsia"/>
+                <w:color w:val="000000"/>
+                <w:szCs w:val="24"/>
+              </w:rPr>
+              <w:br/>
+              <w:t>3. 點選上方"日記"分頁</w:t>
+            </w:r>
+            <w:r>
+              <w:rPr>
+                <w:rFonts w:ascii="新細明體" w:eastAsia="新細明體" w:hAnsi="新細明體" w:cs="新細明體" w:hint="eastAsia"/>
+                <w:color w:val="000000"/>
+                <w:szCs w:val="24"/>
+              </w:rPr>
+              <w:br/>
+              <w:t>4. 選擇日期</w:t>
+            </w:r>
+            <w:r>
+              <w:rPr>
+                <w:rFonts w:ascii="新細明體" w:eastAsia="新細明體" w:hAnsi="新細明體" w:cs="新細明體" w:hint="eastAsia"/>
+                <w:color w:val="000000"/>
+                <w:szCs w:val="24"/>
+              </w:rPr>
+              <w:br/>
+              <w:t>5. 輸入日記標題</w:t>
+            </w:r>
+            <w:r>
+              <w:rPr>
+                <w:rFonts w:ascii="新細明體" w:eastAsia="新細明體" w:hAnsi="新細明體" w:cs="新細明體" w:hint="eastAsia"/>
+                <w:color w:val="000000"/>
+                <w:szCs w:val="24"/>
+              </w:rPr>
+              <w:br/>
+              <w:t>6. 選擇天氣及心情</w:t>
+            </w:r>
+            <w:r>
+              <w:rPr>
+                <w:rFonts w:ascii="新細明體" w:eastAsia="新細明體" w:hAnsi="新細明體" w:cs="新細明體" w:hint="eastAsia"/>
+                <w:color w:val="000000"/>
+                <w:szCs w:val="24"/>
+              </w:rPr>
+              <w:br/>
+              <w:t>7. 輸入內容</w:t>
+            </w:r>
+            <w:r>
+              <w:rPr>
+                <w:rFonts w:ascii="新細明體" w:eastAsia="新細明體" w:hAnsi="新細明體" w:cs="新細明體" w:hint="eastAsia"/>
+                <w:color w:val="000000"/>
+                <w:szCs w:val="24"/>
+              </w:rPr>
+              <w:br/>
+              <w:t>8. 按下右下角儲存按鈕</w:t>
+            </w:r>
+          </w:p>
+        </w:tc>
+      </w:tr>
+      <w:tr>
+        <w:trPr>
+          <w:trHeight w:val="1980"/>
+        </w:trPr>
+        <w:tc>
+          <w:tcPr>
+            <w:tcW w:w="1400" w:type="dxa"/>
+            <w:tcBorders>
+              <w:top w:val="nil"/>
+              <w:left w:val="single" w:sz="4" w:space="0" w:color="auto"/>
+              <w:bottom w:val="single" w:sz="4" w:space="0" w:color="auto"/>
+              <w:right w:val="single" w:sz="4" w:space="0" w:color="auto"/>
+            </w:tcBorders>
+            <w:shd w:val="clear" w:color="auto" w:fill="auto"/>
+            <w:noWrap/>
+            <w:vAlign w:val="center"/>
+            <w:hideMark/>
+          </w:tcPr>
+          <w:p>
+            <w:pPr>
+              <w:widowControl/>
+              <w:rPr>
+                <w:rFonts w:ascii="新細明體" w:eastAsia="新細明體" w:hAnsi="新細明體" w:cs="新細明體" w:hint="eastAsia"/>
+                <w:color w:val="000000"/>
+                <w:szCs w:val="24"/>
+              </w:rPr>
+            </w:pPr>
+            <w:r>
+              <w:rPr>
+                <w:rFonts w:ascii="新細明體" w:eastAsia="新細明體" w:hAnsi="新細明體" w:cs="新細明體" w:hint="eastAsia"/>
+                <w:color w:val="000000"/>
+                <w:szCs w:val="24"/>
+              </w:rPr>
+              <w:t>TC-06</w:t>
+            </w:r>
+          </w:p>
+        </w:tc>
+        <w:tc>
+          <w:tcPr>
+            <w:tcW w:w="1940" w:type="dxa"/>
+            <w:tcBorders>
+              <w:top w:val="nil"/>
+              <w:left w:val="nil"/>
+              <w:bottom w:val="single" w:sz="4" w:space="0" w:color="auto"/>
+              <w:right w:val="single" w:sz="4" w:space="0" w:color="auto"/>
+            </w:tcBorders>
+            <w:shd w:val="clear" w:color="auto" w:fill="auto"/>
+            <w:noWrap/>
+            <w:vAlign w:val="center"/>
+            <w:hideMark/>
+          </w:tcPr>
+          <w:p>
+            <w:pPr>
+              <w:widowControl/>
+              <w:rPr>
+                <w:rFonts w:ascii="新細明體" w:eastAsia="新細明體" w:hAnsi="新細明體" w:cs="新細明體" w:hint="eastAsia"/>
+                <w:color w:val="000000"/>
+                <w:szCs w:val="24"/>
+              </w:rPr>
+            </w:pPr>
+            <w:r>
+              <w:rPr>
+                <w:rFonts w:ascii="新細明體" w:eastAsia="新細明體" w:hAnsi="新細明體" w:cs="新細明體" w:hint="eastAsia"/>
+                <w:color w:val="000000"/>
+                <w:szCs w:val="24"/>
+              </w:rPr>
+              <w:t>修改日記</w:t>
+            </w:r>
+          </w:p>
+        </w:tc>
+        <w:tc>
+          <w:tcPr>
+            <w:tcW w:w="4877" w:type="dxa"/>
+            <w:tcBorders>
+              <w:top w:val="nil"/>
+              <w:left w:val="nil"/>
+              <w:bottom w:val="single" w:sz="4" w:space="0" w:color="auto"/>
+              <w:right w:val="single" w:sz="4" w:space="0" w:color="auto"/>
+            </w:tcBorders>
+            <w:shd w:val="clear" w:color="auto" w:fill="auto"/>
+            <w:vAlign w:val="center"/>
+            <w:hideMark/>
+          </w:tcPr>
+          <w:p>
+            <w:pPr>
+              <w:widowControl/>
+              <w:rPr>
+                <w:rFonts w:ascii="新細明體" w:eastAsia="新細明體" w:hAnsi="新細明體" w:cs="新細明體" w:hint="eastAsia"/>
+                <w:color w:val="000000"/>
+                <w:szCs w:val="24"/>
+              </w:rPr>
+            </w:pPr>
+            <w:r>
+              <w:rPr>
+                <w:rFonts w:ascii="新細明體" w:eastAsia="新細明體" w:hAnsi="新細明體" w:cs="新細明體" w:hint="eastAsia"/>
+                <w:color w:val="000000"/>
+                <w:szCs w:val="24"/>
+              </w:rPr>
+              <w:t>1. 運行App</w:t>
+            </w:r>
+            <w:r>
+              <w:rPr>
+                <w:rFonts w:ascii="新細明體" w:eastAsia="新細明體" w:hAnsi="新細明體" w:cs="新細明體" w:hint="eastAsia"/>
+                <w:color w:val="000000"/>
+                <w:szCs w:val="24"/>
+              </w:rPr>
+              <w:br/>
+              <w:t>2. 點選日記主題</w:t>
+            </w:r>
+            <w:r>
+              <w:rPr>
+                <w:rFonts w:ascii="新細明體" w:eastAsia="新細明體" w:hAnsi="新細明體" w:cs="新細明體" w:hint="eastAsia"/>
+                <w:color w:val="000000"/>
+                <w:szCs w:val="24"/>
+              </w:rPr>
+              <w:br/>
+              <w:t>3. 點選下方編輯按鈕</w:t>
+            </w:r>
+            <w:r>
+              <w:rPr>
+                <w:rFonts w:ascii="新細明體" w:eastAsia="新細明體" w:hAnsi="新細明體" w:cs="新細明體" w:hint="eastAsia"/>
+                <w:color w:val="000000"/>
+                <w:szCs w:val="24"/>
+              </w:rPr>
+              <w:br/>
+              <w:t>4. 點選欲編輯日記</w:t>
+            </w:r>
+            <w:r>
+              <w:rPr>
+                <w:rFonts w:ascii="新細明體" w:eastAsia="新細明體" w:hAnsi="新細明體" w:cs="新細明體" w:hint="eastAsia"/>
+                <w:color w:val="000000"/>
+                <w:szCs w:val="24"/>
+              </w:rPr>
+              <w:br/>
+              <w:t>5. 輸入欲編輯內容</w:t>
+            </w:r>
+            <w:r>
+              <w:rPr>
+                <w:rFonts w:ascii="新細明體" w:eastAsia="新細明體" w:hAnsi="新細明體" w:cs="新細明體" w:hint="eastAsia"/>
+                <w:color w:val="000000"/>
+                <w:szCs w:val="24"/>
+              </w:rPr>
+              <w:br/>
+              <w:t>6. 按下右下角儲存按鈕</w:t>
+            </w:r>
+          </w:p>
+        </w:tc>
+      </w:tr>
+      <w:tr>
+        <w:trPr>
+          <w:trHeight w:val="1980"/>
+        </w:trPr>
+        <w:tc>
+          <w:tcPr>
+            <w:tcW w:w="1400" w:type="dxa"/>
+            <w:tcBorders>
+              <w:top w:val="nil"/>
+              <w:left w:val="single" w:sz="4" w:space="0" w:color="auto"/>
+              <w:bottom w:val="single" w:sz="4" w:space="0" w:color="auto"/>
+              <w:right w:val="single" w:sz="4" w:space="0" w:color="auto"/>
+            </w:tcBorders>
+            <w:shd w:val="clear" w:color="auto" w:fill="auto"/>
+            <w:noWrap/>
+            <w:vAlign w:val="center"/>
+            <w:hideMark/>
+          </w:tcPr>
+          <w:p>
+            <w:pPr>
+              <w:widowControl/>
+              <w:rPr>
+                <w:rFonts w:ascii="新細明體" w:eastAsia="新細明體" w:hAnsi="新細明體" w:cs="新細明體" w:hint="eastAsia"/>
+                <w:color w:val="000000"/>
+                <w:szCs w:val="24"/>
+              </w:rPr>
+            </w:pPr>
+            <w:r>
+              <w:rPr>
+                <w:rFonts w:ascii="新細明體" w:eastAsia="新細明體" w:hAnsi="新細明體" w:cs="新細明體" w:hint="eastAsia"/>
+                <w:color w:val="000000"/>
+                <w:szCs w:val="24"/>
+              </w:rPr>
+              <w:t>TC-07</w:t>
+            </w:r>
+          </w:p>
+        </w:tc>
+        <w:tc>
+          <w:tcPr>
+            <w:tcW w:w="1940" w:type="dxa"/>
+            <w:tcBorders>
+              <w:top w:val="nil"/>
+              <w:left w:val="nil"/>
+              <w:bottom w:val="single" w:sz="4" w:space="0" w:color="auto"/>
+              <w:right w:val="single" w:sz="4" w:space="0" w:color="auto"/>
+            </w:tcBorders>
+            <w:shd w:val="clear" w:color="auto" w:fill="auto"/>
+            <w:noWrap/>
+            <w:vAlign w:val="center"/>
+            <w:hideMark/>
+          </w:tcPr>
+          <w:p>
+            <w:pPr>
+              <w:widowControl/>
+              <w:rPr>
+                <w:rFonts w:ascii="新細明體" w:eastAsia="新細明體" w:hAnsi="新細明體" w:cs="新細明體" w:hint="eastAsia"/>
+                <w:color w:val="000000"/>
+                <w:szCs w:val="24"/>
+              </w:rPr>
+            </w:pPr>
+            <w:r>
+              <w:rPr>
+                <w:rFonts w:ascii="新細明體" w:eastAsia="新細明體" w:hAnsi="新細明體" w:cs="新細明體" w:hint="eastAsia"/>
+                <w:color w:val="000000"/>
+                <w:szCs w:val="24"/>
+              </w:rPr>
+              <w:t>刪除日記</w:t>
+            </w:r>
+          </w:p>
+        </w:tc>
+        <w:tc>
+          <w:tcPr>
+            <w:tcW w:w="4877" w:type="dxa"/>
+            <w:tcBorders>
+              <w:top w:val="nil"/>
+              <w:left w:val="nil"/>
+              <w:bottom w:val="single" w:sz="4" w:space="0" w:color="auto"/>
+              <w:right w:val="single" w:sz="4" w:space="0" w:color="auto"/>
+            </w:tcBorders>
+            <w:shd w:val="clear" w:color="auto" w:fill="auto"/>
+            <w:vAlign w:val="center"/>
+            <w:hideMark/>
+          </w:tcPr>
+          <w:p>
+            <w:pPr>
+              <w:widowControl/>
+              <w:rPr>
+                <w:rFonts w:ascii="新細明體" w:eastAsia="新細明體" w:hAnsi="新細明體" w:cs="新細明體" w:hint="eastAsia"/>
+                <w:color w:val="000000"/>
+                <w:szCs w:val="24"/>
+              </w:rPr>
+            </w:pPr>
+            <w:r>
+              <w:rPr>
+                <w:rFonts w:ascii="新細明體" w:eastAsia="新細明體" w:hAnsi="新細明體" w:cs="新細明體" w:hint="eastAsia"/>
+                <w:color w:val="000000"/>
+                <w:szCs w:val="24"/>
+              </w:rPr>
+              <w:t>1. 運行App</w:t>
+            </w:r>
+            <w:r>
+              <w:rPr>
+                <w:rFonts w:ascii="新細明體" w:eastAsia="新細明體" w:hAnsi="新細明體" w:cs="新細明體" w:hint="eastAsia"/>
+                <w:color w:val="000000"/>
+                <w:szCs w:val="24"/>
+              </w:rPr>
+              <w:br/>
+              <w:t>2. 點選日記主題</w:t>
+            </w:r>
+            <w:r>
+              <w:rPr>
+                <w:rFonts w:ascii="新細明體" w:eastAsia="新細明體" w:hAnsi="新細明體" w:cs="新細明體" w:hint="eastAsia"/>
+                <w:color w:val="000000"/>
+                <w:szCs w:val="24"/>
+              </w:rPr>
+              <w:br/>
+              <w:t>3. 點選下方編輯按鈕</w:t>
+            </w:r>
+            <w:r>
+              <w:rPr>
+                <w:rFonts w:ascii="新細明體" w:eastAsia="新細明體" w:hAnsi="新細明體" w:cs="新細明體" w:hint="eastAsia"/>
+                <w:color w:val="000000"/>
+                <w:szCs w:val="24"/>
+              </w:rPr>
+              <w:br/>
+              <w:t>4. 點選欲刪除日記</w:t>
+            </w:r>
+            <w:r>
+              <w:rPr>
+                <w:rFonts w:ascii="新細明體" w:eastAsia="新細明體" w:hAnsi="新細明體" w:cs="新細明體" w:hint="eastAsia"/>
+                <w:color w:val="000000"/>
+                <w:szCs w:val="24"/>
+              </w:rPr>
+              <w:br/>
+              <w:t>5. 按下右下角刪除按鈕</w:t>
+            </w:r>
+            <w:r>
+              <w:rPr>
+                <w:rFonts w:ascii="新細明體" w:eastAsia="新細明體" w:hAnsi="新細明體" w:cs="新細明體" w:hint="eastAsia"/>
+                <w:color w:val="000000"/>
+                <w:szCs w:val="24"/>
+              </w:rPr>
+              <w:br/>
+              <w:t>6. 按下確定</w:t>
+            </w:r>
+          </w:p>
+        </w:tc>
+      </w:tr>
+      <w:tr>
+        <w:trPr>
+          <w:trHeight w:val="2640"/>
+        </w:trPr>
+        <w:tc>
+          <w:tcPr>
+            <w:tcW w:w="1400" w:type="dxa"/>
+            <w:tcBorders>
+              <w:top w:val="nil"/>
+              <w:left w:val="single" w:sz="4" w:space="0" w:color="auto"/>
+              <w:bottom w:val="single" w:sz="4" w:space="0" w:color="auto"/>
+              <w:right w:val="single" w:sz="4" w:space="0" w:color="auto"/>
+            </w:tcBorders>
+            <w:shd w:val="clear" w:color="auto" w:fill="auto"/>
+            <w:noWrap/>
+            <w:vAlign w:val="center"/>
+            <w:hideMark/>
+          </w:tcPr>
+          <w:p>
+            <w:pPr>
+              <w:widowControl/>
+              <w:rPr>
+                <w:rFonts w:ascii="新細明體" w:eastAsia="新細明體" w:hAnsi="新細明體" w:cs="新細明體" w:hint="eastAsia"/>
+                <w:color w:val="000000"/>
+                <w:szCs w:val="24"/>
+              </w:rPr>
+            </w:pPr>
+            <w:r>
+              <w:rPr>
+                <w:rFonts w:ascii="新細明體" w:eastAsia="新細明體" w:hAnsi="新細明體" w:cs="新細明體" w:hint="eastAsia"/>
+                <w:color w:val="000000"/>
+                <w:szCs w:val="24"/>
+              </w:rPr>
+              <w:t>TC-08</w:t>
+            </w:r>
+          </w:p>
+        </w:tc>
+        <w:tc>
+          <w:tcPr>
+            <w:tcW w:w="1940" w:type="dxa"/>
+            <w:tcBorders>
+              <w:top w:val="nil"/>
+              <w:left w:val="nil"/>
+              <w:bottom w:val="single" w:sz="4" w:space="0" w:color="auto"/>
+              <w:right w:val="single" w:sz="4" w:space="0" w:color="auto"/>
+            </w:tcBorders>
+            <w:shd w:val="clear" w:color="auto" w:fill="auto"/>
+            <w:noWrap/>
+            <w:vAlign w:val="center"/>
+            <w:hideMark/>
+          </w:tcPr>
+          <w:p>
+            <w:pPr>
+              <w:widowControl/>
+              <w:rPr>
+                <w:rFonts w:ascii="新細明體" w:eastAsia="新細明體" w:hAnsi="新細明體" w:cs="新細明體" w:hint="eastAsia"/>
+                <w:color w:val="000000"/>
+                <w:szCs w:val="24"/>
+              </w:rPr>
+            </w:pPr>
+            <w:r>
+              <w:rPr>
+                <w:rFonts w:ascii="新細明體" w:eastAsia="新細明體" w:hAnsi="新細明體" w:cs="新細明體" w:hint="eastAsia"/>
+                <w:color w:val="000000"/>
+                <w:szCs w:val="24"/>
+              </w:rPr>
+              <w:t>清除日記內容</w:t>
+            </w:r>
+          </w:p>
+        </w:tc>
+        <w:tc>
+          <w:tcPr>
+            <w:tcW w:w="4877" w:type="dxa"/>
+            <w:tcBorders>
+              <w:top w:val="nil"/>
+              <w:left w:val="nil"/>
+              <w:bottom w:val="single" w:sz="4" w:space="0" w:color="auto"/>
+              <w:right w:val="single" w:sz="4" w:space="0" w:color="auto"/>
+            </w:tcBorders>
+            <w:shd w:val="clear" w:color="auto" w:fill="auto"/>
+            <w:vAlign w:val="center"/>
+            <w:hideMark/>
+          </w:tcPr>
+          <w:p>
+            <w:pPr>
+              <w:widowControl/>
+              <w:rPr>
+                <w:rFonts w:ascii="新細明體" w:eastAsia="新細明體" w:hAnsi="新細明體" w:cs="新細明體" w:hint="eastAsia"/>
+                <w:color w:val="000000"/>
+                <w:szCs w:val="24"/>
+              </w:rPr>
+            </w:pPr>
+            <w:r>
+              <w:rPr>
+                <w:rFonts w:ascii="新細明體" w:eastAsia="新細明體" w:hAnsi="新細明體" w:cs="新細明體" w:hint="eastAsia"/>
+                <w:color w:val="000000"/>
+                <w:szCs w:val="24"/>
+              </w:rPr>
+              <w:t>1. 運行App</w:t>
+            </w:r>
+            <w:r>
+              <w:rPr>
+                <w:rFonts w:ascii="新細明體" w:eastAsia="新細明體" w:hAnsi="新細明體" w:cs="新細明體" w:hint="eastAsia"/>
+                <w:color w:val="000000"/>
+                <w:szCs w:val="24"/>
+              </w:rPr>
+              <w:br/>
+              <w:t>2. 點選日記主題</w:t>
+            </w:r>
+            <w:r>
+              <w:rPr>
+                <w:rFonts w:ascii="新細明體" w:eastAsia="新細明體" w:hAnsi="新細明體" w:cs="新細明體" w:hint="eastAsia"/>
+                <w:color w:val="000000"/>
+                <w:szCs w:val="24"/>
+              </w:rPr>
+              <w:br/>
+              <w:t>3. 點選上方"日記"分頁</w:t>
+            </w:r>
+            <w:r>
+              <w:rPr>
+                <w:rFonts w:ascii="新細明體" w:eastAsia="新細明體" w:hAnsi="新細明體" w:cs="新細明體" w:hint="eastAsia"/>
+                <w:color w:val="000000"/>
+                <w:szCs w:val="24"/>
+              </w:rPr>
+              <w:br/>
+              <w:t>4. 選擇日期</w:t>
+            </w:r>
+            <w:r>
+              <w:rPr>
+                <w:rFonts w:ascii="新細明體" w:eastAsia="新細明體" w:hAnsi="新細明體" w:cs="新細明體" w:hint="eastAsia"/>
+                <w:color w:val="000000"/>
+                <w:szCs w:val="24"/>
+              </w:rPr>
+              <w:br/>
+              <w:t>5. 輸入日記標題</w:t>
+            </w:r>
+            <w:r>
+              <w:rPr>
+                <w:rFonts w:ascii="新細明體" w:eastAsia="新細明體" w:hAnsi="新細明體" w:cs="新細明體" w:hint="eastAsia"/>
+                <w:color w:val="000000"/>
+                <w:szCs w:val="24"/>
+              </w:rPr>
+              <w:br/>
+              <w:t>6. 選擇天氣及心情</w:t>
+            </w:r>
+            <w:r>
+              <w:rPr>
+                <w:rFonts w:ascii="新細明體" w:eastAsia="新細明體" w:hAnsi="新細明體" w:cs="新細明體" w:hint="eastAsia"/>
+                <w:color w:val="000000"/>
+                <w:szCs w:val="24"/>
+              </w:rPr>
+              <w:br/>
+              <w:t>7. 輸入內容</w:t>
+            </w:r>
+            <w:r>
+              <w:rPr>
+                <w:rFonts w:ascii="新細明體" w:eastAsia="新細明體" w:hAnsi="新細明體" w:cs="新細明體" w:hint="eastAsia"/>
+                <w:color w:val="000000"/>
+                <w:szCs w:val="24"/>
+              </w:rPr>
+              <w:br/>
+              <w:t>8. 按下右下角清除按鈕</w:t>
+            </w:r>
+          </w:p>
+        </w:tc>
+      </w:tr>
+      <w:tr>
+        <w:trPr>
+          <w:trHeight w:val="1320"/>
+        </w:trPr>
+        <w:tc>
+          <w:tcPr>
+            <w:tcW w:w="1400" w:type="dxa"/>
+            <w:tcBorders>
+              <w:top w:val="nil"/>
+              <w:left w:val="single" w:sz="4" w:space="0" w:color="auto"/>
+              <w:bottom w:val="single" w:sz="4" w:space="0" w:color="auto"/>
+              <w:right w:val="single" w:sz="4" w:space="0" w:color="auto"/>
+            </w:tcBorders>
+            <w:shd w:val="clear" w:color="auto" w:fill="auto"/>
+            <w:noWrap/>
+            <w:vAlign w:val="center"/>
+            <w:hideMark/>
+          </w:tcPr>
+          <w:p>
+            <w:pPr>
+              <w:widowControl/>
+              <w:rPr>
+                <w:rFonts w:ascii="新細明體" w:eastAsia="新細明體" w:hAnsi="新細明體" w:cs="新細明體" w:hint="eastAsia"/>
+                <w:color w:val="000000"/>
+                <w:szCs w:val="24"/>
+              </w:rPr>
+            </w:pPr>
+            <w:r>
+              <w:rPr>
+                <w:rFonts w:ascii="新細明體" w:eastAsia="新細明體" w:hAnsi="新細明體" w:cs="新細明體" w:hint="eastAsia"/>
+                <w:color w:val="000000"/>
+                <w:szCs w:val="24"/>
+              </w:rPr>
+              <w:t>TC-09</w:t>
+            </w:r>
+          </w:p>
+        </w:tc>
+        <w:tc>
+          <w:tcPr>
+            <w:tcW w:w="1940" w:type="dxa"/>
+            <w:tcBorders>
+              <w:top w:val="nil"/>
+              <w:left w:val="nil"/>
+              <w:bottom w:val="single" w:sz="4" w:space="0" w:color="auto"/>
+              <w:right w:val="single" w:sz="4" w:space="0" w:color="auto"/>
+            </w:tcBorders>
+            <w:shd w:val="clear" w:color="auto" w:fill="auto"/>
+            <w:noWrap/>
+            <w:vAlign w:val="center"/>
+            <w:hideMark/>
+          </w:tcPr>
+          <w:p>
+            <w:pPr>
+              <w:widowControl/>
+              <w:rPr>
+                <w:rFonts w:ascii="新細明體" w:eastAsia="新細明體" w:hAnsi="新細明體" w:cs="新細明體" w:hint="eastAsia"/>
+                <w:color w:val="000000"/>
+                <w:szCs w:val="24"/>
+              </w:rPr>
+            </w:pPr>
+            <w:r>
+              <w:rPr>
+                <w:rFonts w:ascii="新細明體" w:eastAsia="新細明體" w:hAnsi="新細明體" w:cs="新細明體" w:hint="eastAsia"/>
+                <w:color w:val="000000"/>
+                <w:szCs w:val="24"/>
+              </w:rPr>
+              <w:t>修改使用者名稱</w:t>
+            </w:r>
+          </w:p>
+        </w:tc>
+        <w:tc>
+          <w:tcPr>
+            <w:tcW w:w="4877" w:type="dxa"/>
+            <w:tcBorders>
+              <w:top w:val="nil"/>
+              <w:left w:val="nil"/>
+              <w:bottom w:val="single" w:sz="4" w:space="0" w:color="auto"/>
+              <w:right w:val="single" w:sz="4" w:space="0" w:color="auto"/>
+            </w:tcBorders>
+            <w:shd w:val="clear" w:color="auto" w:fill="auto"/>
+            <w:vAlign w:val="center"/>
+            <w:hideMark/>
+          </w:tcPr>
+          <w:p>
+            <w:pPr>
+              <w:widowControl/>
+              <w:rPr>
+                <w:rFonts w:ascii="新細明體" w:eastAsia="新細明體" w:hAnsi="新細明體" w:cs="新細明體" w:hint="eastAsia"/>
+                <w:color w:val="000000"/>
+                <w:szCs w:val="24"/>
+              </w:rPr>
+            </w:pPr>
+            <w:r>
+              <w:rPr>
+                <w:rFonts w:ascii="新細明體" w:eastAsia="新細明體" w:hAnsi="新細明體" w:cs="新細明體" w:hint="eastAsia"/>
+                <w:color w:val="000000"/>
+                <w:szCs w:val="24"/>
+              </w:rPr>
+              <w:t>1. 運行App</w:t>
+            </w:r>
+            <w:r>
+              <w:rPr>
+                <w:rFonts w:ascii="新細明體" w:eastAsia="新細明體" w:hAnsi="新細明體" w:cs="新細明體" w:hint="eastAsia"/>
+                <w:color w:val="000000"/>
+                <w:szCs w:val="24"/>
+              </w:rPr>
+              <w:br/>
+              <w:t>2. 點選上方使用者頭像</w:t>
+            </w:r>
+            <w:r>
+              <w:rPr>
+                <w:rFonts w:ascii="新細明體" w:eastAsia="新細明體" w:hAnsi="新細明體" w:cs="新細明體" w:hint="eastAsia"/>
+                <w:color w:val="000000"/>
+                <w:szCs w:val="24"/>
+              </w:rPr>
+              <w:br/>
+              <w:t>3. 輸入欲更改名稱</w:t>
+            </w:r>
+            <w:r>
+              <w:rPr>
+                <w:rFonts w:ascii="新細明體" w:eastAsia="新細明體" w:hAnsi="新細明體" w:cs="新細明體" w:hint="eastAsia"/>
+                <w:color w:val="000000"/>
+                <w:szCs w:val="24"/>
+              </w:rPr>
+              <w:br/>
+              <w:t>4. 按下確定</w:t>
+            </w:r>
+          </w:p>
+        </w:tc>
+      </w:tr>
+      <w:tr>
+        <w:trPr>
+          <w:trHeight w:val="1650"/>
+        </w:trPr>
+        <w:tc>
+          <w:tcPr>
+            <w:tcW w:w="1400" w:type="dxa"/>
+            <w:tcBorders>
+              <w:top w:val="nil"/>
+              <w:left w:val="single" w:sz="4" w:space="0" w:color="auto"/>
+              <w:bottom w:val="single" w:sz="4" w:space="0" w:color="auto"/>
+              <w:right w:val="single" w:sz="4" w:space="0" w:color="auto"/>
+            </w:tcBorders>
+            <w:shd w:val="clear" w:color="auto" w:fill="auto"/>
+            <w:noWrap/>
+            <w:vAlign w:val="center"/>
+            <w:hideMark/>
+          </w:tcPr>
+          <w:p>
+            <w:pPr>
+              <w:widowControl/>
+              <w:rPr>
+                <w:rFonts w:ascii="新細明體" w:eastAsia="新細明體" w:hAnsi="新細明體" w:cs="新細明體" w:hint="eastAsia"/>
+                <w:color w:val="000000"/>
+                <w:szCs w:val="24"/>
+              </w:rPr>
+            </w:pPr>
+            <w:r>
+              <w:rPr>
+                <w:rFonts w:ascii="新細明體" w:eastAsia="新細明體" w:hAnsi="新細明體" w:cs="新細明體" w:hint="eastAsia"/>
+                <w:color w:val="000000"/>
+                <w:szCs w:val="24"/>
+              </w:rPr>
+              <w:lastRenderedPageBreak/>
+              <w:t>TC-10</w:t>
+            </w:r>
+          </w:p>
+        </w:tc>
+        <w:tc>
+          <w:tcPr>
+            <w:tcW w:w="1940" w:type="dxa"/>
+            <w:tcBorders>
+              <w:top w:val="nil"/>
+              <w:left w:val="nil"/>
+              <w:bottom w:val="single" w:sz="4" w:space="0" w:color="auto"/>
+              <w:right w:val="single" w:sz="4" w:space="0" w:color="auto"/>
+            </w:tcBorders>
+            <w:shd w:val="clear" w:color="auto" w:fill="auto"/>
+            <w:noWrap/>
+            <w:vAlign w:val="center"/>
+            <w:hideMark/>
+          </w:tcPr>
+          <w:p>
+            <w:pPr>
+              <w:widowControl/>
+              <w:rPr>
+                <w:rFonts w:ascii="新細明體" w:eastAsia="新細明體" w:hAnsi="新細明體" w:cs="新細明體" w:hint="eastAsia"/>
+                <w:color w:val="000000"/>
+                <w:szCs w:val="24"/>
+              </w:rPr>
+            </w:pPr>
+            <w:r>
+              <w:rPr>
+                <w:rFonts w:ascii="新細明體" w:eastAsia="新細明體" w:hAnsi="新細明體" w:cs="新細明體" w:hint="eastAsia"/>
+                <w:color w:val="000000"/>
+                <w:szCs w:val="24"/>
+              </w:rPr>
+              <w:t>設定安全鎖</w:t>
+            </w:r>
+          </w:p>
+        </w:tc>
+        <w:tc>
+          <w:tcPr>
+            <w:tcW w:w="4877" w:type="dxa"/>
+            <w:tcBorders>
+              <w:top w:val="nil"/>
+              <w:left w:val="nil"/>
+              <w:bottom w:val="single" w:sz="4" w:space="0" w:color="auto"/>
+              <w:right w:val="single" w:sz="4" w:space="0" w:color="auto"/>
+            </w:tcBorders>
+            <w:shd w:val="clear" w:color="auto" w:fill="auto"/>
+            <w:vAlign w:val="center"/>
+            <w:hideMark/>
+          </w:tcPr>
+          <w:p>
+            <w:pPr>
+              <w:widowControl/>
+              <w:rPr>
+                <w:rFonts w:ascii="新細明體" w:eastAsia="新細明體" w:hAnsi="新細明體" w:cs="新細明體" w:hint="eastAsia"/>
+                <w:color w:val="000000"/>
+                <w:szCs w:val="24"/>
+              </w:rPr>
+            </w:pPr>
+            <w:r>
+              <w:rPr>
+                <w:rFonts w:ascii="新細明體" w:eastAsia="新細明體" w:hAnsi="新細明體" w:cs="新細明體" w:hint="eastAsia"/>
+                <w:color w:val="000000"/>
+                <w:szCs w:val="24"/>
+              </w:rPr>
+              <w:t>1. 運行App</w:t>
+            </w:r>
+            <w:r>
+              <w:rPr>
+                <w:rFonts w:ascii="新細明體" w:eastAsia="新細明體" w:hAnsi="新細明體" w:cs="新細明體" w:hint="eastAsia"/>
+                <w:color w:val="000000"/>
+                <w:szCs w:val="24"/>
+              </w:rPr>
+              <w:br/>
+              <w:t>2. 點選右下角"齒輪"</w:t>
+            </w:r>
+            <w:r>
+              <w:rPr>
+                <w:rFonts w:ascii="新細明體" w:eastAsia="新細明體" w:hAnsi="新細明體" w:cs="新細明體" w:hint="eastAsia"/>
+                <w:color w:val="000000"/>
+                <w:szCs w:val="24"/>
+              </w:rPr>
+              <w:br/>
+              <w:t>3. 點選下方"安全鎖"icon</w:t>
+            </w:r>
+            <w:r>
+              <w:rPr>
+                <w:rFonts w:ascii="新細明體" w:eastAsia="新細明體" w:hAnsi="新細明體" w:cs="新細明體" w:hint="eastAsia"/>
+                <w:color w:val="000000"/>
+                <w:szCs w:val="24"/>
+              </w:rPr>
+              <w:br/>
+              <w:t>4. 輸入欲設定密碼</w:t>
+            </w:r>
+            <w:r>
+              <w:rPr>
+                <w:rFonts w:ascii="新細明體" w:eastAsia="新細明體" w:hAnsi="新細明體" w:cs="新細明體" w:hint="eastAsia"/>
+                <w:color w:val="000000"/>
+                <w:szCs w:val="24"/>
+              </w:rPr>
+              <w:br/>
+              <w:t>5. 再次輸入密碼</w:t>
+            </w:r>
+          </w:p>
+        </w:tc>
+      </w:tr>
+      <w:tr>
+        <w:trPr>
+          <w:trHeight w:val="3630"/>
+        </w:trPr>
+        <w:tc>
+          <w:tcPr>
+            <w:tcW w:w="1400" w:type="dxa"/>
+            <w:tcBorders>
+              <w:top w:val="nil"/>
+              <w:left w:val="single" w:sz="4" w:space="0" w:color="auto"/>
+              <w:bottom w:val="single" w:sz="4" w:space="0" w:color="auto"/>
+              <w:right w:val="single" w:sz="4" w:space="0" w:color="auto"/>
+            </w:tcBorders>
+            <w:shd w:val="clear" w:color="auto" w:fill="auto"/>
+            <w:noWrap/>
+            <w:vAlign w:val="center"/>
+            <w:hideMark/>
+          </w:tcPr>
+          <w:p>
+            <w:pPr>
+              <w:widowControl/>
+              <w:rPr>
+                <w:rFonts w:ascii="新細明體" w:eastAsia="新細明體" w:hAnsi="新細明體" w:cs="新細明體" w:hint="eastAsia"/>
+                <w:color w:val="000000"/>
+                <w:szCs w:val="24"/>
+              </w:rPr>
+            </w:pPr>
+            <w:r>
+              <w:rPr>
+                <w:rFonts w:ascii="新細明體" w:eastAsia="新細明體" w:hAnsi="新細明體" w:cs="新細明體" w:hint="eastAsia"/>
+                <w:color w:val="000000"/>
+                <w:szCs w:val="24"/>
+              </w:rPr>
+              <w:t>TC-11</w:t>
+            </w:r>
+          </w:p>
+        </w:tc>
+        <w:tc>
+          <w:tcPr>
+            <w:tcW w:w="1940" w:type="dxa"/>
+            <w:tcBorders>
+              <w:top w:val="nil"/>
+              <w:left w:val="nil"/>
+              <w:bottom w:val="single" w:sz="4" w:space="0" w:color="auto"/>
+              <w:right w:val="single" w:sz="4" w:space="0" w:color="auto"/>
+            </w:tcBorders>
+            <w:shd w:val="clear" w:color="auto" w:fill="auto"/>
+            <w:noWrap/>
+            <w:vAlign w:val="center"/>
+            <w:hideMark/>
+          </w:tcPr>
+          <w:p>
+            <w:pPr>
+              <w:widowControl/>
+              <w:rPr>
+                <w:rFonts w:ascii="新細明體" w:eastAsia="新細明體" w:hAnsi="新細明體" w:cs="新細明體" w:hint="eastAsia"/>
+                <w:color w:val="000000"/>
+                <w:szCs w:val="24"/>
+              </w:rPr>
+            </w:pPr>
+            <w:r>
+              <w:rPr>
+                <w:rFonts w:ascii="新細明體" w:eastAsia="新細明體" w:hAnsi="新細明體" w:cs="新細明體" w:hint="eastAsia"/>
+                <w:color w:val="000000"/>
+                <w:szCs w:val="24"/>
+              </w:rPr>
+              <w:t>移除安全鎖</w:t>
+            </w:r>
+          </w:p>
+        </w:tc>
+        <w:tc>
+          <w:tcPr>
+            <w:tcW w:w="4877" w:type="dxa"/>
+            <w:tcBorders>
+              <w:top w:val="nil"/>
+              <w:left w:val="nil"/>
+              <w:bottom w:val="single" w:sz="4" w:space="0" w:color="auto"/>
+              <w:right w:val="single" w:sz="4" w:space="0" w:color="auto"/>
+            </w:tcBorders>
+            <w:shd w:val="clear" w:color="auto" w:fill="auto"/>
+            <w:vAlign w:val="center"/>
+            <w:hideMark/>
+          </w:tcPr>
+          <w:p>
+            <w:pPr>
+              <w:widowControl/>
+              <w:rPr>
+                <w:rFonts w:ascii="新細明體" w:eastAsia="新細明體" w:hAnsi="新細明體" w:cs="新細明體" w:hint="eastAsia"/>
+                <w:color w:val="000000"/>
+                <w:szCs w:val="24"/>
+              </w:rPr>
+            </w:pPr>
+            <w:r>
+              <w:rPr>
+                <w:rFonts w:ascii="新細明體" w:eastAsia="新細明體" w:hAnsi="新細明體" w:cs="新細明體" w:hint="eastAsia"/>
+                <w:color w:val="000000"/>
+                <w:szCs w:val="24"/>
+              </w:rPr>
+              <w:t>1. 運行App</w:t>
+            </w:r>
+            <w:r>
+              <w:rPr>
+                <w:rFonts w:ascii="新細明體" w:eastAsia="新細明體" w:hAnsi="新細明體" w:cs="新細明體" w:hint="eastAsia"/>
+                <w:color w:val="000000"/>
+                <w:szCs w:val="24"/>
+              </w:rPr>
+              <w:br/>
+              <w:t>2. 點選右下角"齒輪"</w:t>
+            </w:r>
+            <w:r>
+              <w:rPr>
+                <w:rFonts w:ascii="新細明體" w:eastAsia="新細明體" w:hAnsi="新細明體" w:cs="新細明體" w:hint="eastAsia"/>
+                <w:color w:val="000000"/>
+                <w:szCs w:val="24"/>
+              </w:rPr>
+              <w:br/>
+              <w:t>3. 點選下方"安全鎖"icon</w:t>
+            </w:r>
+            <w:r>
+              <w:rPr>
+                <w:rFonts w:ascii="新細明體" w:eastAsia="新細明體" w:hAnsi="新細明體" w:cs="新細明體" w:hint="eastAsia"/>
+                <w:color w:val="000000"/>
+                <w:szCs w:val="24"/>
+              </w:rPr>
+              <w:br/>
+              <w:t>4. 輸入欲設定密碼</w:t>
+            </w:r>
+            <w:r>
+              <w:rPr>
+                <w:rFonts w:ascii="新細明體" w:eastAsia="新細明體" w:hAnsi="新細明體" w:cs="新細明體" w:hint="eastAsia"/>
+                <w:color w:val="000000"/>
+                <w:szCs w:val="24"/>
+              </w:rPr>
+              <w:br/>
+              <w:t>5. 再次輸入密碼</w:t>
+            </w:r>
+            <w:r>
+              <w:rPr>
+                <w:rFonts w:ascii="新細明體" w:eastAsia="新細明體" w:hAnsi="新細明體" w:cs="新細明體" w:hint="eastAsia"/>
+                <w:color w:val="000000"/>
+                <w:szCs w:val="24"/>
+              </w:rPr>
+              <w:br/>
+              <w:t>6. 關閉App</w:t>
+            </w:r>
+            <w:r>
+              <w:rPr>
+                <w:rFonts w:ascii="新細明體" w:eastAsia="新細明體" w:hAnsi="新細明體" w:cs="新細明體" w:hint="eastAsia"/>
+                <w:color w:val="000000"/>
+                <w:szCs w:val="24"/>
+              </w:rPr>
+              <w:br/>
+              <w:t>7. 再次運行App</w:t>
+            </w:r>
+            <w:r>
+              <w:rPr>
+                <w:rFonts w:ascii="新細明體" w:eastAsia="新細明體" w:hAnsi="新細明體" w:cs="新細明體" w:hint="eastAsia"/>
+                <w:color w:val="000000"/>
+                <w:szCs w:val="24"/>
+              </w:rPr>
+              <w:br/>
+              <w:t>8. 輸入密碼</w:t>
+            </w:r>
+            <w:r>
+              <w:rPr>
+                <w:rFonts w:ascii="新細明體" w:eastAsia="新細明體" w:hAnsi="新細明體" w:cs="新細明體" w:hint="eastAsia"/>
+                <w:color w:val="000000"/>
+                <w:szCs w:val="24"/>
+              </w:rPr>
+              <w:br/>
+              <w:t>9. 點選右下角"齒輪"</w:t>
+            </w:r>
+            <w:r>
+              <w:rPr>
+                <w:rFonts w:ascii="新細明體" w:eastAsia="新細明體" w:hAnsi="新細明體" w:cs="新細明體" w:hint="eastAsia"/>
+                <w:color w:val="000000"/>
+                <w:szCs w:val="24"/>
+              </w:rPr>
+              <w:br/>
+              <w:t>10. 點選下方"安全鎖"icon</w:t>
+            </w:r>
+            <w:r>
+              <w:rPr>
+                <w:rFonts w:ascii="新細明體" w:eastAsia="新細明體" w:hAnsi="新細明體" w:cs="新細明體" w:hint="eastAsia"/>
+                <w:color w:val="000000"/>
+                <w:szCs w:val="24"/>
+              </w:rPr>
+              <w:br/>
+              <w:t>11. 輸入密碼</w:t>
+            </w:r>
+          </w:p>
+        </w:tc>
+      </w:tr>
+      <w:tr>
+        <w:trPr>
+          <w:trHeight w:val="1980"/>
+        </w:trPr>
+        <w:tc>
+          <w:tcPr>
+            <w:tcW w:w="1400" w:type="dxa"/>
+            <w:tcBorders>
+              <w:top w:val="nil"/>
+              <w:left w:val="single" w:sz="4" w:space="0" w:color="auto"/>
+              <w:bottom w:val="single" w:sz="4" w:space="0" w:color="auto"/>
+              <w:right w:val="single" w:sz="4" w:space="0" w:color="auto"/>
+            </w:tcBorders>
+            <w:shd w:val="clear" w:color="auto" w:fill="auto"/>
+            <w:noWrap/>
+            <w:vAlign w:val="center"/>
+            <w:hideMark/>
+          </w:tcPr>
+          <w:p>
+            <w:pPr>
+              <w:widowControl/>
+              <w:rPr>
+                <w:rFonts w:ascii="新細明體" w:eastAsia="新細明體" w:hAnsi="新細明體" w:cs="新細明體" w:hint="eastAsia"/>
+                <w:color w:val="000000"/>
+                <w:szCs w:val="24"/>
+              </w:rPr>
+            </w:pPr>
+            <w:r>
+              <w:rPr>
+                <w:rFonts w:ascii="新細明體" w:eastAsia="新細明體" w:hAnsi="新細明體" w:cs="新細明體" w:hint="eastAsia"/>
+                <w:color w:val="000000"/>
+                <w:szCs w:val="24"/>
+              </w:rPr>
+              <w:t>TC-12</w:t>
+            </w:r>
+          </w:p>
+        </w:tc>
+        <w:tc>
+          <w:tcPr>
+            <w:tcW w:w="1940" w:type="dxa"/>
+            <w:tcBorders>
+              <w:top w:val="nil"/>
+              <w:left w:val="nil"/>
+              <w:bottom w:val="single" w:sz="4" w:space="0" w:color="auto"/>
+              <w:right w:val="single" w:sz="4" w:space="0" w:color="auto"/>
+            </w:tcBorders>
+            <w:shd w:val="clear" w:color="auto" w:fill="auto"/>
+            <w:noWrap/>
+            <w:vAlign w:val="center"/>
+            <w:hideMark/>
+          </w:tcPr>
+          <w:p>
+            <w:pPr>
+              <w:widowControl/>
+              <w:rPr>
+                <w:rFonts w:ascii="新細明體" w:eastAsia="新細明體" w:hAnsi="新細明體" w:cs="新細明體" w:hint="eastAsia"/>
+                <w:color w:val="000000"/>
+                <w:szCs w:val="24"/>
+              </w:rPr>
+            </w:pPr>
+            <w:r>
+              <w:rPr>
+                <w:rFonts w:ascii="新細明體" w:eastAsia="新細明體" w:hAnsi="新細明體" w:cs="新細明體" w:hint="eastAsia"/>
+                <w:color w:val="000000"/>
+                <w:szCs w:val="24"/>
+              </w:rPr>
+              <w:t>匯入檔案</w:t>
+            </w:r>
+          </w:p>
+        </w:tc>
+        <w:tc>
+          <w:tcPr>
+            <w:tcW w:w="4877" w:type="dxa"/>
+            <w:tcBorders>
+              <w:top w:val="nil"/>
+              <w:left w:val="nil"/>
+              <w:bottom w:val="single" w:sz="4" w:space="0" w:color="auto"/>
+              <w:right w:val="single" w:sz="4" w:space="0" w:color="auto"/>
+            </w:tcBorders>
+            <w:shd w:val="clear" w:color="auto" w:fill="auto"/>
+            <w:vAlign w:val="center"/>
+            <w:hideMark/>
+          </w:tcPr>
+          <w:p>
+            <w:pPr>
+              <w:widowControl/>
+              <w:rPr>
+                <w:rFonts w:ascii="新細明體" w:eastAsia="新細明體" w:hAnsi="新細明體" w:cs="新細明體" w:hint="eastAsia"/>
+                <w:color w:val="000000"/>
+                <w:szCs w:val="24"/>
+              </w:rPr>
+            </w:pPr>
+            <w:r>
+              <w:rPr>
+                <w:rFonts w:ascii="新細明體" w:eastAsia="新細明體" w:hAnsi="新細明體" w:cs="新細明體" w:hint="eastAsia"/>
+                <w:color w:val="000000"/>
+                <w:szCs w:val="24"/>
+              </w:rPr>
+              <w:t>1. 運行App</w:t>
+            </w:r>
+            <w:r>
+              <w:rPr>
+                <w:rFonts w:ascii="新細明體" w:eastAsia="新細明體" w:hAnsi="新細明體" w:cs="新細明體" w:hint="eastAsia"/>
+                <w:color w:val="000000"/>
+                <w:szCs w:val="24"/>
+              </w:rPr>
+              <w:br/>
+              <w:t>2. 點選右下角"齒輪"</w:t>
+            </w:r>
+            <w:r>
+              <w:rPr>
+                <w:rFonts w:ascii="新細明體" w:eastAsia="新細明體" w:hAnsi="新細明體" w:cs="新細明體" w:hint="eastAsia"/>
+                <w:color w:val="000000"/>
+                <w:szCs w:val="24"/>
+              </w:rPr>
+              <w:br/>
+              <w:t>3. 點選下方"雲朵"icon</w:t>
+            </w:r>
+            <w:r>
+              <w:rPr>
+                <w:rFonts w:ascii="新細明體" w:eastAsia="新細明體" w:hAnsi="新細明體" w:cs="新細明體" w:hint="eastAsia"/>
+                <w:color w:val="000000"/>
+                <w:szCs w:val="24"/>
+              </w:rPr>
+              <w:br/>
+              <w:t>4. 選擇匯入檔案路徑</w:t>
+            </w:r>
+            <w:r>
+              <w:rPr>
+                <w:rFonts w:ascii="新細明體" w:eastAsia="新細明體" w:hAnsi="新細明體" w:cs="新細明體" w:hint="eastAsia"/>
+                <w:color w:val="000000"/>
+                <w:szCs w:val="24"/>
+              </w:rPr>
+              <w:br/>
+              <w:t>5. 點選確定</w:t>
+            </w:r>
+            <w:r>
+              <w:rPr>
+                <w:rFonts w:ascii="新細明體" w:eastAsia="新細明體" w:hAnsi="新細明體" w:cs="新細明體" w:hint="eastAsia"/>
+                <w:color w:val="000000"/>
+                <w:szCs w:val="24"/>
+              </w:rPr>
+              <w:br/>
+              <w:t>6. 點選匯入</w:t>
+            </w:r>
+          </w:p>
+        </w:tc>
+      </w:tr>
+      <w:tr>
+        <w:trPr>
+          <w:trHeight w:val="1980"/>
+        </w:trPr>
+        <w:tc>
+          <w:tcPr>
+            <w:tcW w:w="1400" w:type="dxa"/>
+            <w:tcBorders>
+              <w:top w:val="nil"/>
+              <w:left w:val="single" w:sz="4" w:space="0" w:color="auto"/>
+              <w:bottom w:val="single" w:sz="4" w:space="0" w:color="auto"/>
+              <w:right w:val="single" w:sz="4" w:space="0" w:color="auto"/>
+            </w:tcBorders>
+            <w:shd w:val="clear" w:color="auto" w:fill="auto"/>
+            <w:noWrap/>
+            <w:vAlign w:val="center"/>
+            <w:hideMark/>
+          </w:tcPr>
+          <w:p>
+            <w:pPr>
+              <w:widowControl/>
+              <w:rPr>
+                <w:rFonts w:ascii="新細明體" w:eastAsia="新細明體" w:hAnsi="新細明體" w:cs="新細明體" w:hint="eastAsia"/>
+                <w:color w:val="000000"/>
+                <w:szCs w:val="24"/>
+              </w:rPr>
+            </w:pPr>
+            <w:r>
+              <w:rPr>
+                <w:rFonts w:ascii="新細明體" w:eastAsia="新細明體" w:hAnsi="新細明體" w:cs="新細明體" w:hint="eastAsia"/>
+                <w:color w:val="000000"/>
+                <w:szCs w:val="24"/>
+              </w:rPr>
+              <w:t>TC-13</w:t>
+            </w:r>
+          </w:p>
+        </w:tc>
+        <w:tc>
+          <w:tcPr>
+            <w:tcW w:w="1940" w:type="dxa"/>
+            <w:tcBorders>
+              <w:top w:val="nil"/>
+              <w:left w:val="nil"/>
+              <w:bottom w:val="single" w:sz="4" w:space="0" w:color="auto"/>
+              <w:right w:val="single" w:sz="4" w:space="0" w:color="auto"/>
+            </w:tcBorders>
+            <w:shd w:val="clear" w:color="auto" w:fill="auto"/>
+            <w:noWrap/>
+            <w:vAlign w:val="center"/>
+            <w:hideMark/>
+          </w:tcPr>
+          <w:p>
+            <w:pPr>
+              <w:widowControl/>
+              <w:rPr>
+                <w:rFonts w:ascii="新細明體" w:eastAsia="新細明體" w:hAnsi="新細明體" w:cs="新細明體" w:hint="eastAsia"/>
+                <w:color w:val="000000"/>
+                <w:szCs w:val="24"/>
+              </w:rPr>
+            </w:pPr>
+            <w:r>
+              <w:rPr>
+                <w:rFonts w:ascii="新細明體" w:eastAsia="新細明體" w:hAnsi="新細明體" w:cs="新細明體" w:hint="eastAsia"/>
+                <w:color w:val="000000"/>
+                <w:szCs w:val="24"/>
+              </w:rPr>
+              <w:t>匯出檔案</w:t>
+            </w:r>
+          </w:p>
+        </w:tc>
+        <w:tc>
+          <w:tcPr>
+            <w:tcW w:w="4877" w:type="dxa"/>
+            <w:tcBorders>
+              <w:top w:val="nil"/>
+              <w:left w:val="nil"/>
+              <w:bottom w:val="single" w:sz="4" w:space="0" w:color="auto"/>
+              <w:right w:val="single" w:sz="4" w:space="0" w:color="auto"/>
+            </w:tcBorders>
+            <w:shd w:val="clear" w:color="auto" w:fill="auto"/>
+            <w:vAlign w:val="center"/>
+            <w:hideMark/>
+          </w:tcPr>
+          <w:p>
+            <w:pPr>
+              <w:widowControl/>
+              <w:rPr>
+                <w:rFonts w:ascii="新細明體" w:eastAsia="新細明體" w:hAnsi="新細明體" w:cs="新細明體" w:hint="eastAsia"/>
+                <w:color w:val="000000"/>
+                <w:szCs w:val="24"/>
+              </w:rPr>
+            </w:pPr>
+            <w:r>
+              <w:rPr>
+                <w:rFonts w:ascii="新細明體" w:eastAsia="新細明體" w:hAnsi="新細明體" w:cs="新細明體" w:hint="eastAsia"/>
+                <w:color w:val="000000"/>
+                <w:szCs w:val="24"/>
+              </w:rPr>
+              <w:t>1. 運行App</w:t>
+            </w:r>
+            <w:r>
+              <w:rPr>
+                <w:rFonts w:ascii="新細明體" w:eastAsia="新細明體" w:hAnsi="新細明體" w:cs="新細明體" w:hint="eastAsia"/>
+                <w:color w:val="000000"/>
+                <w:szCs w:val="24"/>
+              </w:rPr>
+              <w:br/>
+              <w:t>2. 點選右下角"齒輪"</w:t>
+            </w:r>
+            <w:r>
+              <w:rPr>
+                <w:rFonts w:ascii="新細明體" w:eastAsia="新細明體" w:hAnsi="新細明體" w:cs="新細明體" w:hint="eastAsia"/>
+                <w:color w:val="000000"/>
+                <w:szCs w:val="24"/>
+              </w:rPr>
+              <w:br/>
+              <w:t>3. 點選下方"雲朵"icon</w:t>
+            </w:r>
+            <w:r>
+              <w:rPr>
+                <w:rFonts w:ascii="新細明體" w:eastAsia="新細明體" w:hAnsi="新細明體" w:cs="新細明體" w:hint="eastAsia"/>
+                <w:color w:val="000000"/>
+                <w:szCs w:val="24"/>
+              </w:rPr>
+              <w:br/>
+              <w:t>4. 選擇匯出檔案路徑</w:t>
+            </w:r>
+            <w:r>
+              <w:rPr>
+                <w:rFonts w:ascii="新細明體" w:eastAsia="新細明體" w:hAnsi="新細明體" w:cs="新細明體" w:hint="eastAsia"/>
+                <w:color w:val="000000"/>
+                <w:szCs w:val="24"/>
+              </w:rPr>
+              <w:br/>
+              <w:t>5. 點選確定</w:t>
+            </w:r>
+            <w:r>
+              <w:rPr>
+                <w:rFonts w:ascii="新細明體" w:eastAsia="新細明體" w:hAnsi="新細明體" w:cs="新細明體" w:hint="eastAsia"/>
+                <w:color w:val="000000"/>
+                <w:szCs w:val="24"/>
+              </w:rPr>
+              <w:br/>
+              <w:t>6. 點選匯出</w:t>
+            </w:r>
+          </w:p>
+        </w:tc>
+      </w:tr>
+    </w:tbl>
     <w:p>
       <w:pPr>
         <w:pStyle w:val="aa"/>
         <w:widowControl/>
         <w:outlineLvl w:val="0"/>
         <w:rPr>
-          <w:rFonts w:cs="Times New Roman" w:hint="eastAsia"/>
+          <w:rFonts w:cs="Times New Roman"/>
           <w:b/>
           <w:sz w:val="40"/>
           <w:szCs w:val="40"/>
         </w:rPr>
       </w:pPr>
-      <w:bookmarkStart w:id="7" w:name="_Toc512955029"/>
-      <w:r>
-        <w:rPr>
-          <w:rFonts w:cs="Times New Roman"/>
-          <w:i/>
-          <w:iCs/>
-          <w:color w:val="0000FF"/>
-          <w:sz w:val="27"/>
-          <w:szCs w:val="27"/>
-        </w:rPr>
-        <w:t>Identify the test items or programs. References to related documents such as requirements specification, design specification, users guide, operations guide, installation guide. Note the difference: a test item is a component of the system - a configuration item - while a feature is a functional aspect of the system.</w:t>
-      </w:r>
-      <w:bookmarkEnd w:id="7"/>
     </w:p>
     <w:p>
       <w:pPr>
@@ -3482,7 +6435,7 @@
           <w:szCs w:val="40"/>
         </w:rPr>
       </w:pPr>
-      <w:bookmarkStart w:id="8" w:name="_Toc512955030"/>
+      <w:bookmarkStart w:id="5" w:name="_Toc512961168"/>
       <w:r>
         <w:rPr>
           <w:rFonts w:cs="Times New Roman"/>
@@ -3492,7 +6445,7 @@
         </w:rPr>
         <w:t>Features to Be Tested</w:t>
       </w:r>
-      <w:bookmarkEnd w:id="8"/>
+      <w:bookmarkEnd w:id="5"/>
     </w:p>
     <w:p>
       <w:pPr>
@@ -3506,7 +6459,7 @@
           <w:szCs w:val="40"/>
         </w:rPr>
       </w:pPr>
-      <w:bookmarkStart w:id="9" w:name="_Toc512955031"/>
+      <w:bookmarkStart w:id="6" w:name="_Toc512961169"/>
       <w:r>
         <w:rPr>
           <w:rFonts w:cs="Times New Roman"/>
@@ -3538,7 +6491,7 @@
         </w:rPr>
         <w:t>If appropriate, list which items are in scope for testing. This could include items such as the entire application, individual components, source files, etc.</w:t>
       </w:r>
-      <w:bookmarkEnd w:id="9"/>
+      <w:bookmarkEnd w:id="6"/>
     </w:p>
     <w:p>
       <w:pPr>
@@ -3556,7 +6509,7 @@
           <w:szCs w:val="40"/>
         </w:rPr>
       </w:pPr>
-      <w:bookmarkStart w:id="10" w:name="_Toc512955032"/>
+      <w:bookmarkStart w:id="7" w:name="_Toc512961170"/>
       <w:r>
         <w:rPr>
           <w:rFonts w:cs="Times New Roman"/>
@@ -3566,7 +6519,7 @@
         </w:rPr>
         <w:t>Features Not to Be Tested</w:t>
       </w:r>
-      <w:bookmarkEnd w:id="10"/>
+      <w:bookmarkEnd w:id="7"/>
     </w:p>
     <w:p>
       <w:pPr>
@@ -3580,7 +6533,7 @@
           <w:szCs w:val="40"/>
         </w:rPr>
       </w:pPr>
-      <w:bookmarkStart w:id="11" w:name="_Toc512955033"/>
+      <w:bookmarkStart w:id="8" w:name="_Toc512961171"/>
       <w:r>
         <w:rPr>
           <w:rFonts w:cs="Times New Roman"/>
@@ -3600,9 +6553,20 @@
           <w:color w:val="0000FF"/>
           <w:sz w:val="22"/>
         </w:rPr>
-        <w:t>If appropriate, list any applicable items that will not be available to the testing team. This could include items such as source code to third party applications, requirements documents from other companies, etc.</w:t>
+        <w:t xml:space="preserve">If appropriate, list any applicable items that will not be available </w:t>
       </w:r>
-      <w:bookmarkEnd w:id="11"/>
+      <w:r>
+        <w:rPr>
+          <w:rFonts w:cs="Times New Roman"/>
+          <w:i/>
+          <w:iCs/>
+          <w:color w:val="0000FF"/>
+          <w:sz w:val="22"/>
+        </w:rPr>
+        <w:lastRenderedPageBreak/>
+        <w:t>to the testing team. This could include items such as source code to third party applications, requirements documents from other companies, etc.</w:t>
+      </w:r>
+      <w:bookmarkEnd w:id="8"/>
     </w:p>
     <w:p>
       <w:pPr>
@@ -3620,7 +6584,7 @@
           <w:szCs w:val="40"/>
         </w:rPr>
       </w:pPr>
-      <w:bookmarkStart w:id="12" w:name="_Toc512955034"/>
+      <w:bookmarkStart w:id="9" w:name="_Toc512961172"/>
       <w:r>
         <w:rPr>
           <w:rFonts w:cs="Times New Roman"/>
@@ -3630,7 +6594,7 @@
         </w:rPr>
         <w:t>Test Approach</w:t>
       </w:r>
-      <w:bookmarkEnd w:id="12"/>
+      <w:bookmarkEnd w:id="9"/>
     </w:p>
     <w:p>
       <w:pPr>
@@ -3644,7 +6608,7 @@
           <w:szCs w:val="40"/>
         </w:rPr>
       </w:pPr>
-      <w:bookmarkStart w:id="13" w:name="_Toc512955035"/>
+      <w:bookmarkStart w:id="10" w:name="_Toc512961173"/>
       <w:r>
         <w:rPr>
           <w:rFonts w:cs="Times New Roman"/>
@@ -3656,7 +6620,7 @@
         </w:rPr>
         <w:t>Describe the overall testing approach the project will use. For each major group of features or combinations of features, specify the approach that will ensure these feature groups are adequate tested. Specify major activities, types of testing, techniques, test criteria, and tools which are to be used to test the groups of features.</w:t>
       </w:r>
-      <w:bookmarkEnd w:id="13"/>
+      <w:bookmarkEnd w:id="10"/>
       <w:r>
         <w:rPr>
           <w:rFonts w:cs="Times New Roman"/>
@@ -3685,7 +6649,7 @@
           <w:szCs w:val="40"/>
         </w:rPr>
       </w:pPr>
-      <w:bookmarkStart w:id="14" w:name="_Toc512955036"/>
+      <w:bookmarkStart w:id="11" w:name="_Toc512961174"/>
       <w:r>
         <w:rPr>
           <w:rFonts w:cs="Times New Roman"/>
@@ -3695,7 +6659,7 @@
         </w:rPr>
         <w:t>Item Pass/Fail Criteria</w:t>
       </w:r>
-      <w:bookmarkEnd w:id="14"/>
+      <w:bookmarkEnd w:id="11"/>
     </w:p>
     <w:p>
       <w:pPr>
@@ -3709,7 +6673,7 @@
           <w:szCs w:val="40"/>
         </w:rPr>
       </w:pPr>
-      <w:bookmarkStart w:id="15" w:name="_Toc512955037"/>
+      <w:bookmarkStart w:id="12" w:name="_Toc512961175"/>
       <w:r>
         <w:rPr>
           <w:rFonts w:cs="Times New Roman"/>
@@ -3719,10 +6683,9 @@
           <w:sz w:val="27"/>
           <w:szCs w:val="27"/>
         </w:rPr>
-        <w:lastRenderedPageBreak/>
         <w:t>Specify the criteria to be used to determine whether each test item has passed or failed testing.</w:t>
       </w:r>
-      <w:bookmarkEnd w:id="15"/>
+      <w:bookmarkEnd w:id="12"/>
     </w:p>
     <w:p>
       <w:pPr>
@@ -3740,7 +6703,7 @@
           <w:szCs w:val="40"/>
         </w:rPr>
       </w:pPr>
-      <w:bookmarkStart w:id="16" w:name="_Toc512955038"/>
+      <w:bookmarkStart w:id="13" w:name="_Toc512961176"/>
       <w:r>
         <w:rPr>
           <w:rFonts w:cs="Times New Roman"/>
@@ -3750,7 +6713,7 @@
         </w:rPr>
         <w:t>Test Deliverables</w:t>
       </w:r>
-      <w:bookmarkEnd w:id="16"/>
+      <w:bookmarkEnd w:id="13"/>
     </w:p>
     <w:p>
       <w:pPr>
@@ -3764,7 +6727,7 @@
           <w:szCs w:val="40"/>
         </w:rPr>
       </w:pPr>
-      <w:bookmarkStart w:id="17" w:name="_Toc512955039"/>
+      <w:bookmarkStart w:id="14" w:name="_Toc512961177"/>
       <w:r>
         <w:rPr>
           <w:rFonts w:cs="Times New Roman"/>
@@ -3776,7 +6739,7 @@
         </w:rPr>
         <w:t>Identify the deliverable documents: test plan, test design specifications, test case specifications, test procedure specifications, test item transmittal reports, test logs, test incident reports, test summary reports.</w:t>
       </w:r>
-      <w:bookmarkEnd w:id="17"/>
+      <w:bookmarkEnd w:id="14"/>
     </w:p>
     <w:p>
       <w:pPr>
@@ -3794,7 +6757,7 @@
           <w:szCs w:val="40"/>
         </w:rPr>
       </w:pPr>
-      <w:bookmarkStart w:id="18" w:name="_Toc512955040"/>
+      <w:bookmarkStart w:id="15" w:name="_Toc512961178"/>
       <w:r>
         <w:rPr>
           <w:rFonts w:cs="Times New Roman"/>
@@ -3804,7 +6767,7 @@
         </w:rPr>
         <w:t>Testing Tasks</w:t>
       </w:r>
-      <w:bookmarkEnd w:id="18"/>
+      <w:bookmarkEnd w:id="15"/>
     </w:p>
     <w:p>
       <w:pPr>
@@ -3818,7 +6781,7 @@
           <w:szCs w:val="40"/>
         </w:rPr>
       </w:pPr>
-      <w:bookmarkStart w:id="19" w:name="_Toc512955041"/>
+      <w:bookmarkStart w:id="16" w:name="_Toc512961179"/>
       <w:r>
         <w:rPr>
           <w:rFonts w:cs="Times New Roman"/>
@@ -3830,7 +6793,7 @@
         </w:rPr>
         <w:t>Identify the set of tasks necessary to prepare for and perform testing. Identify all intertask dependencies and any special skills required.</w:t>
       </w:r>
-      <w:bookmarkEnd w:id="19"/>
+      <w:bookmarkEnd w:id="16"/>
     </w:p>
     <w:p>
       <w:pPr>
@@ -3848,7 +6811,7 @@
           <w:szCs w:val="40"/>
         </w:rPr>
       </w:pPr>
-      <w:bookmarkStart w:id="20" w:name="_Toc512955042"/>
+      <w:bookmarkStart w:id="17" w:name="_Toc512961180"/>
       <w:r>
         <w:rPr>
           <w:rFonts w:cs="Times New Roman"/>
@@ -3858,7 +6821,7 @@
         </w:rPr>
         <w:t>Environment Needs</w:t>
       </w:r>
-      <w:bookmarkEnd w:id="20"/>
+      <w:bookmarkEnd w:id="17"/>
     </w:p>
     <w:p>
       <w:pPr>
@@ -3872,7 +6835,7 @@
           <w:szCs w:val="40"/>
         </w:rPr>
       </w:pPr>
-      <w:bookmarkStart w:id="21" w:name="_Toc512955043"/>
+      <w:bookmarkStart w:id="18" w:name="_Toc512961181"/>
       <w:r>
         <w:rPr>
           <w:rFonts w:cs="Times New Roman"/>
@@ -3884,7 +6847,7 @@
         </w:rPr>
         <w:t>Specify necessary and desired properties of the test environment: physical characteristics of the facilities including hardware, communications and system software,  or supplies needed.</w:t>
       </w:r>
-      <w:bookmarkEnd w:id="21"/>
+      <w:bookmarkEnd w:id="18"/>
     </w:p>
     <w:p>
       <w:pPr>
@@ -3902,7 +6865,7 @@
           <w:szCs w:val="40"/>
         </w:rPr>
       </w:pPr>
-      <w:bookmarkStart w:id="22" w:name="_Toc512955044"/>
+      <w:bookmarkStart w:id="19" w:name="_Toc512961182"/>
       <w:r>
         <w:rPr>
           <w:rFonts w:cs="Times New Roman"/>
@@ -3912,7 +6875,7 @@
         </w:rPr>
         <w:t>Role and Responsibilities</w:t>
       </w:r>
-      <w:bookmarkEnd w:id="22"/>
+      <w:bookmarkEnd w:id="19"/>
     </w:p>
     <w:p>
       <w:pPr>
@@ -3926,7 +6889,7 @@
           <w:szCs w:val="40"/>
         </w:rPr>
       </w:pPr>
-      <w:bookmarkStart w:id="23" w:name="_Toc512955045"/>
+      <w:bookmarkStart w:id="20" w:name="_Toc512961183"/>
       <w:r>
         <w:rPr>
           <w:rFonts w:cs="Times New Roman"/>
@@ -3978,7 +6941,7 @@
         </w:rPr>
         <w:t>Identify groups responsible for providing the environmental needs identified in the Environmental Needs section. Describe their roles and responsibilities.</w:t>
       </w:r>
-      <w:bookmarkEnd w:id="23"/>
+      <w:bookmarkEnd w:id="20"/>
     </w:p>
     <w:p>
       <w:pPr>
@@ -3996,7 +6959,7 @@
           <w:szCs w:val="40"/>
         </w:rPr>
       </w:pPr>
-      <w:bookmarkStart w:id="24" w:name="_Toc512955046"/>
+      <w:bookmarkStart w:id="21" w:name="_Toc512961184"/>
       <w:r>
         <w:rPr>
           <w:rFonts w:cs="Times New Roman"/>
@@ -4006,7 +6969,7 @@
         </w:rPr>
         <w:t>Staffing and Training</w:t>
       </w:r>
-      <w:bookmarkEnd w:id="24"/>
+      <w:bookmarkEnd w:id="21"/>
     </w:p>
     <w:p>
       <w:pPr>
@@ -4014,13 +6977,13 @@
         <w:widowControl/>
         <w:outlineLvl w:val="0"/>
         <w:rPr>
-          <w:rFonts w:cs="Times New Roman" w:hint="eastAsia"/>
+          <w:rFonts w:cs="Times New Roman"/>
           <w:b/>
           <w:sz w:val="40"/>
           <w:szCs w:val="40"/>
         </w:rPr>
       </w:pPr>
-      <w:bookmarkStart w:id="25" w:name="_Toc512955047"/>
+      <w:bookmarkStart w:id="22" w:name="_Toc512961185"/>
       <w:r>
         <w:rPr>
           <w:rFonts w:cs="Times New Roman"/>
@@ -4030,9 +6993,10 @@
           <w:sz w:val="27"/>
           <w:szCs w:val="27"/>
         </w:rPr>
+        <w:lastRenderedPageBreak/>
         <w:t>Specify staffing needs by skill level. Identify training options for providing necessary skills.</w:t>
       </w:r>
-      <w:bookmarkEnd w:id="25"/>
+      <w:bookmarkEnd w:id="22"/>
     </w:p>
     <w:p>
       <w:pPr>
@@ -4050,7 +7014,7 @@
           <w:szCs w:val="40"/>
         </w:rPr>
       </w:pPr>
-      <w:bookmarkStart w:id="26" w:name="_Toc512955048"/>
+      <w:bookmarkStart w:id="23" w:name="_Toc512961186"/>
       <w:r>
         <w:rPr>
           <w:rFonts w:cs="Times New Roman"/>
@@ -4060,7 +7024,7 @@
         </w:rPr>
         <w:t>Schedule and Milestones</w:t>
       </w:r>
-      <w:bookmarkEnd w:id="26"/>
+      <w:bookmarkEnd w:id="23"/>
     </w:p>
     <w:p>
       <w:pPr>
@@ -4074,7 +7038,7 @@
           <w:szCs w:val="40"/>
         </w:rPr>
       </w:pPr>
-      <w:bookmarkStart w:id="27" w:name="_Toc512955049"/>
+      <w:bookmarkStart w:id="24" w:name="_Toc512961187"/>
       <w:r>
         <w:rPr>
           <w:rFonts w:cs="Times New Roman"/>
@@ -4115,7 +7079,7 @@
         </w:rPr>
         <w:t>.</w:t>
       </w:r>
-      <w:bookmarkEnd w:id="27"/>
+      <w:bookmarkEnd w:id="24"/>
     </w:p>
     <w:p>
       <w:pPr>
@@ -4133,7 +7097,7 @@
           <w:szCs w:val="40"/>
         </w:rPr>
       </w:pPr>
-      <w:bookmarkStart w:id="28" w:name="_Toc512955050"/>
+      <w:bookmarkStart w:id="25" w:name="_Toc512961188"/>
       <w:r>
         <w:rPr>
           <w:rFonts w:cs="Times New Roman"/>
@@ -4143,7 +7107,7 @@
         </w:rPr>
         <w:t>Risks and contingencies</w:t>
       </w:r>
-      <w:bookmarkEnd w:id="28"/>
+      <w:bookmarkEnd w:id="25"/>
     </w:p>
     <w:p>
       <w:pPr>
@@ -4157,7 +7121,7 @@
           <w:szCs w:val="40"/>
         </w:rPr>
       </w:pPr>
-      <w:bookmarkStart w:id="29" w:name="_Toc512955051"/>
+      <w:bookmarkStart w:id="26" w:name="_Toc512961189"/>
       <w:r>
         <w:rPr>
           <w:rFonts w:cs="Times New Roman"/>
@@ -4169,7 +7133,7 @@
         </w:rPr>
         <w:t>Identify the high-risk assumptions of the test plan. Specify contingency plans for each (e.g., delayed delivery of test items might require increased night shift scheduling to meet the delivery date).</w:t>
       </w:r>
-      <w:bookmarkEnd w:id="29"/>
+      <w:bookmarkEnd w:id="26"/>
     </w:p>
     <w:p>
       <w:pPr>
@@ -4187,7 +7151,7 @@
           <w:szCs w:val="40"/>
         </w:rPr>
       </w:pPr>
-      <w:bookmarkStart w:id="30" w:name="_Toc512955052"/>
+      <w:bookmarkStart w:id="27" w:name="_Toc512961190"/>
       <w:r>
         <w:rPr>
           <w:rFonts w:cs="Times New Roman"/>
@@ -4195,10 +7159,9 @@
           <w:sz w:val="40"/>
           <w:szCs w:val="40"/>
         </w:rPr>
-        <w:lastRenderedPageBreak/>
         <w:t>Approvals</w:t>
       </w:r>
-      <w:bookmarkEnd w:id="30"/>
+      <w:bookmarkEnd w:id="27"/>
     </w:p>
     <w:p>
       <w:pPr>
@@ -4206,13 +7169,13 @@
         <w:widowControl/>
         <w:outlineLvl w:val="0"/>
         <w:rPr>
-          <w:rFonts w:cs="Times New Roman" w:hint="eastAsia"/>
+          <w:rFonts w:cs="Times New Roman"/>
           <w:b/>
           <w:sz w:val="40"/>
           <w:szCs w:val="40"/>
         </w:rPr>
       </w:pPr>
-      <w:bookmarkStart w:id="31" w:name="_Toc512955053"/>
+      <w:bookmarkStart w:id="28" w:name="_Toc512961191"/>
       <w:r>
         <w:rPr>
           <w:rFonts w:cs="Times New Roman"/>
@@ -4224,7 +7187,7 @@
         </w:rPr>
         <w:t>Specify the names and titles of all persons who must approve this plan. Provide space for the signatures and dates.</w:t>
       </w:r>
-      <w:bookmarkEnd w:id="31"/>
+      <w:bookmarkEnd w:id="28"/>
     </w:p>
     <w:sectPr>
       <w:pgSz w:w="11906" w:h="16838"/>
@@ -9590,6 +12553,18 @@
       <w:ind w:leftChars="400" w:left="960"/>
     </w:pPr>
   </w:style>
+  <w:style w:type="character" w:styleId="af4">
+    <w:name w:val="FollowedHyperlink"/>
+    <w:basedOn w:val="a1"/>
+    <w:uiPriority w:val="99"/>
+    <w:semiHidden/>
+    <w:unhideWhenUsed/>
+    <w:rsid w:val="00D15CC2"/>
+    <w:rPr>
+      <w:color w:val="954F72" w:themeColor="followedHyperlink"/>
+      <w:u w:val="single"/>
+    </w:rPr>
+  </w:style>
 </w:styles>
 </file>
 
@@ -9859,7 +12834,7 @@
 </file>
 
 <file path=customXml/itemProps1.xml><?xml version="1.0" encoding="utf-8"?>
-<ds:datastoreItem xmlns:ds="http://schemas.openxmlformats.org/officeDocument/2006/customXml" ds:itemID="{6D9A3155-EC74-4016-83C9-9AC4890039A8}">
+<ds:datastoreItem xmlns:ds="http://schemas.openxmlformats.org/officeDocument/2006/customXml" ds:itemID="{B42199C5-D36E-41B0-A3EF-DF0E4C7C92B0}">
   <ds:schemaRefs>
     <ds:schemaRef ds:uri="http://schemas.openxmlformats.org/officeDocument/2006/bibliography"/>
   </ds:schemaRefs>

</xml_diff>